<commit_message>
Edit report week 4
</commit_message>
<xml_diff>
--- a/src/Homework04/NguyenKimHung_20200260/BaoCaoWeek4.docx
+++ b/src/Homework04/NguyenKimHung_20200260/BaoCaoWeek4.docx
@@ -2557,14 +2557,11 @@
     </w:p>
     <w:p>
       <w:r>
-        <w:rPr>
-          <w:noProof/>
-        </w:rPr>
         <w:drawing>
-          <wp:inline distT="0" distB="0" distL="0" distR="0" wp14:anchorId="2EDAAAB2" wp14:editId="5716DEB2">
-            <wp:extent cx="5943600" cy="2910840"/>
-            <wp:effectExtent l="0" t="0" r="0" b="3810"/>
-            <wp:docPr id="1648245610" name="Picture 2" descr="A screenshot of a computer program&#10;&#10;Description automatically generated"/>
+          <wp:inline distT="0" distB="0" distL="0" distR="0" wp14:anchorId="13DDC798" wp14:editId="203A1BEE">
+            <wp:extent cx="5943600" cy="2729865"/>
+            <wp:effectExtent l="0" t="0" r="0" b="0"/>
+            <wp:docPr id="830203721" name="Picture 1" descr="A screenshot of a computer program&#10;&#10;Description automatically generated"/>
             <wp:cNvGraphicFramePr>
               <a:graphicFrameLocks xmlns:a="http://schemas.openxmlformats.org/drawingml/2006/main" noChangeAspect="1"/>
             </wp:cNvGraphicFramePr>
@@ -2572,36 +2569,23 @@
               <a:graphicData uri="http://schemas.openxmlformats.org/drawingml/2006/picture">
                 <pic:pic xmlns:pic="http://schemas.openxmlformats.org/drawingml/2006/picture">
                   <pic:nvPicPr>
-                    <pic:cNvPr id="0" name="Picture 3" descr="A screenshot of a computer program&#10;&#10;Description automatically generated"/>
-                    <pic:cNvPicPr>
-                      <a:picLocks noChangeAspect="1" noChangeArrowheads="1"/>
-                    </pic:cNvPicPr>
+                    <pic:cNvPr id="830203721" name="Picture 1" descr="A screenshot of a computer program&#10;&#10;Description automatically generated"/>
+                    <pic:cNvPicPr/>
                   </pic:nvPicPr>
                   <pic:blipFill>
-                    <a:blip r:embed="rId7">
-                      <a:extLst>
-                        <a:ext uri="{28A0092B-C50C-407E-A947-70E740481C1C}">
-                          <a14:useLocalDpi xmlns:a14="http://schemas.microsoft.com/office/drawing/2010/main" val="0"/>
-                        </a:ext>
-                      </a:extLst>
-                    </a:blip>
-                    <a:srcRect/>
+                    <a:blip r:embed="rId7"/>
                     <a:stretch>
                       <a:fillRect/>
                     </a:stretch>
                   </pic:blipFill>
-                  <pic:spPr bwMode="auto">
+                  <pic:spPr>
                     <a:xfrm>
                       <a:off x="0" y="0"/>
-                      <a:ext cx="5943600" cy="2910840"/>
+                      <a:ext cx="5943600" cy="2729865"/>
                     </a:xfrm>
                     <a:prstGeom prst="rect">
                       <a:avLst/>
                     </a:prstGeom>
-                    <a:noFill/>
-                    <a:ln>
-                      <a:noFill/>
-                    </a:ln>
                   </pic:spPr>
                 </pic:pic>
               </a:graphicData>
@@ -2723,16 +2707,40 @@
           <w:szCs w:val="32"/>
           <w:shd w:val="clear" w:color="auto" w:fill="FFFFFF"/>
         </w:rPr>
-        <w:t>Giao diện triển khai</w:t>
+        <w:t>Biểu đồ chuyển đồi giao diện</w:t>
       </w:r>
     </w:p>
     <w:p>
+      <w:pPr>
+        <w:jc w:val="center"/>
+        <w:rPr>
+          <w:rStyle w:val="normaltextrun"/>
+          <w:rFonts w:ascii="Calibri" w:hAnsi="Calibri" w:cs="Calibri"/>
+          <w:b/>
+          <w:bCs/>
+          <w:color w:val="345A8A"/>
+          <w:sz w:val="32"/>
+          <w:szCs w:val="32"/>
+          <w:shd w:val="clear" w:color="auto" w:fill="FFFFFF"/>
+        </w:rPr>
+      </w:pPr>
       <w:r>
+        <w:rPr>
+          <w:rStyle w:val="normaltextrun"/>
+          <w:rFonts w:ascii="Calibri" w:hAnsi="Calibri" w:cs="Calibri"/>
+          <w:b/>
+          <w:bCs/>
+          <w:noProof/>
+          <w:color w:val="345A8A"/>
+          <w:sz w:val="32"/>
+          <w:szCs w:val="32"/>
+          <w:shd w:val="clear" w:color="auto" w:fill="FFFFFF"/>
+        </w:rPr>
         <w:drawing>
-          <wp:inline distT="0" distB="0" distL="0" distR="0" wp14:anchorId="0C95B948" wp14:editId="2E51E445">
-            <wp:extent cx="5943600" cy="3861435"/>
-            <wp:effectExtent l="0" t="0" r="0" b="5715"/>
-            <wp:docPr id="2132551641" name="Picture 1" descr="A screenshot of a computer&#10;&#10;Description automatically generated"/>
+          <wp:inline distT="0" distB="0" distL="0" distR="0" wp14:anchorId="7862463D" wp14:editId="6D2D86E5">
+            <wp:extent cx="3543607" cy="4016088"/>
+            <wp:effectExtent l="0" t="0" r="0" b="3810"/>
+            <wp:docPr id="2026225194" name="Picture 1"/>
             <wp:cNvGraphicFramePr>
               <a:graphicFrameLocks xmlns:a="http://schemas.openxmlformats.org/drawingml/2006/main" noChangeAspect="1"/>
             </wp:cNvGraphicFramePr>
@@ -2740,7 +2748,7 @@
               <a:graphicData uri="http://schemas.openxmlformats.org/drawingml/2006/picture">
                 <pic:pic xmlns:pic="http://schemas.openxmlformats.org/drawingml/2006/picture">
                   <pic:nvPicPr>
-                    <pic:cNvPr id="2132551641" name="Picture 1" descr="A screenshot of a computer&#10;&#10;Description automatically generated"/>
+                    <pic:cNvPr id="2026225194" name=""/>
                     <pic:cNvPicPr/>
                   </pic:nvPicPr>
                   <pic:blipFill>
@@ -2752,7 +2760,7 @@
                   <pic:spPr>
                     <a:xfrm>
                       <a:off x="0" y="0"/>
-                      <a:ext cx="5943600" cy="3861435"/>
+                      <a:ext cx="3543607" cy="4016088"/>
                     </a:xfrm>
                     <a:prstGeom prst="rect">
                       <a:avLst/>
@@ -2765,14 +2773,45 @@
         </w:drawing>
       </w:r>
     </w:p>
+    <w:p/>
+    <w:p>
+      <w:pPr>
+        <w:rPr>
+          <w:rStyle w:val="normaltextrun"/>
+          <w:rFonts w:ascii="Calibri" w:hAnsi="Calibri" w:cs="Calibri"/>
+          <w:b/>
+          <w:bCs/>
+          <w:color w:val="345A8A"/>
+          <w:sz w:val="32"/>
+          <w:szCs w:val="32"/>
+          <w:shd w:val="clear" w:color="auto" w:fill="FFFFFF"/>
+        </w:rPr>
+      </w:pPr>
+      <w:r>
+        <w:rPr>
+          <w:rStyle w:val="normaltextrun"/>
+          <w:rFonts w:ascii="Calibri" w:hAnsi="Calibri" w:cs="Calibri"/>
+          <w:b/>
+          <w:bCs/>
+          <w:color w:val="345A8A"/>
+          <w:sz w:val="32"/>
+          <w:szCs w:val="32"/>
+          <w:shd w:val="clear" w:color="auto" w:fill="FFFFFF"/>
+        </w:rPr>
+        <w:t>Giao diện triển khai</w:t>
+      </w:r>
+    </w:p>
     <w:p>
       <w:r>
+        <w:rPr>
+          <w:noProof/>
+        </w:rPr>
         <w:lastRenderedPageBreak/>
         <w:drawing>
-          <wp:inline distT="0" distB="0" distL="0" distR="0" wp14:anchorId="60F660C2" wp14:editId="35B7B443">
-            <wp:extent cx="5943600" cy="3840480"/>
-            <wp:effectExtent l="0" t="0" r="0" b="7620"/>
-            <wp:docPr id="2029808894" name="Picture 1"/>
+          <wp:inline distT="0" distB="0" distL="0" distR="0" wp14:anchorId="5C03AE9C" wp14:editId="5FA83E0C">
+            <wp:extent cx="5943600" cy="3813810"/>
+            <wp:effectExtent l="0" t="0" r="0" b="0"/>
+            <wp:docPr id="1514162492" name="Picture 1"/>
             <wp:cNvGraphicFramePr>
               <a:graphicFrameLocks xmlns:a="http://schemas.openxmlformats.org/drawingml/2006/main" noChangeAspect="1"/>
             </wp:cNvGraphicFramePr>
@@ -2780,7 +2819,7 @@
               <a:graphicData uri="http://schemas.openxmlformats.org/drawingml/2006/picture">
                 <pic:pic xmlns:pic="http://schemas.openxmlformats.org/drawingml/2006/picture">
                   <pic:nvPicPr>
-                    <pic:cNvPr id="2029808894" name=""/>
+                    <pic:cNvPr id="1514162492" name=""/>
                     <pic:cNvPicPr/>
                   </pic:nvPicPr>
                   <pic:blipFill>
@@ -2792,7 +2831,7 @@
                   <pic:spPr>
                     <a:xfrm>
                       <a:off x="0" y="0"/>
-                      <a:ext cx="5943600" cy="3840480"/>
+                      <a:ext cx="5943600" cy="3813810"/>
                     </a:xfrm>
                     <a:prstGeom prst="rect">
                       <a:avLst/>
@@ -2805,13 +2844,17 @@
         </w:drawing>
       </w:r>
     </w:p>
+    <w:p/>
     <w:p>
       <w:r>
+        <w:rPr>
+          <w:noProof/>
+        </w:rPr>
         <w:drawing>
-          <wp:inline distT="0" distB="0" distL="0" distR="0" wp14:anchorId="4A29ECBA" wp14:editId="7DF4186B">
-            <wp:extent cx="5943600" cy="3872865"/>
+          <wp:inline distT="0" distB="0" distL="0" distR="0" wp14:anchorId="037284CB" wp14:editId="0B01D784">
+            <wp:extent cx="5943600" cy="3851275"/>
             <wp:effectExtent l="0" t="0" r="0" b="0"/>
-            <wp:docPr id="1504683887" name="Picture 1" descr="A screenshot of a computer&#10;&#10;Description automatically generated"/>
+            <wp:docPr id="1132252002" name="Picture 1" descr="A screenshot of a computer&#10;&#10;Description automatically generated"/>
             <wp:cNvGraphicFramePr>
               <a:graphicFrameLocks xmlns:a="http://schemas.openxmlformats.org/drawingml/2006/main" noChangeAspect="1"/>
             </wp:cNvGraphicFramePr>
@@ -2819,7 +2862,7 @@
               <a:graphicData uri="http://schemas.openxmlformats.org/drawingml/2006/picture">
                 <pic:pic xmlns:pic="http://schemas.openxmlformats.org/drawingml/2006/picture">
                   <pic:nvPicPr>
-                    <pic:cNvPr id="1504683887" name="Picture 1" descr="A screenshot of a computer&#10;&#10;Description automatically generated"/>
+                    <pic:cNvPr id="1132252002" name="Picture 1" descr="A screenshot of a computer&#10;&#10;Description automatically generated"/>
                     <pic:cNvPicPr/>
                   </pic:nvPicPr>
                   <pic:blipFill>
@@ -2831,7 +2874,56 @@
                   <pic:spPr>
                     <a:xfrm>
                       <a:off x="0" y="0"/>
-                      <a:ext cx="5943600" cy="3872865"/>
+                      <a:ext cx="5943600" cy="3851275"/>
+                    </a:xfrm>
+                    <a:prstGeom prst="rect">
+                      <a:avLst/>
+                    </a:prstGeom>
+                  </pic:spPr>
+                </pic:pic>
+              </a:graphicData>
+            </a:graphic>
+          </wp:inline>
+        </w:drawing>
+      </w:r>
+      <w:r>
+        <w:rPr>
+          <w:noProof/>
+        </w:rPr>
+        <w:t xml:space="preserve"> </w:t>
+      </w:r>
+    </w:p>
+    <w:p>
+      <w:r>
+        <w:rPr>
+          <w:noProof/>
+        </w:rPr>
+        <w:lastRenderedPageBreak/>
+        <w:drawing>
+          <wp:inline distT="0" distB="0" distL="0" distR="0" wp14:anchorId="05BAFF00" wp14:editId="052817DC">
+            <wp:extent cx="5943600" cy="3858895"/>
+            <wp:effectExtent l="0" t="0" r="0" b="8255"/>
+            <wp:docPr id="849297199" name="Picture 1" descr="A screenshot of a computer&#10;&#10;Description automatically generated"/>
+            <wp:cNvGraphicFramePr>
+              <a:graphicFrameLocks xmlns:a="http://schemas.openxmlformats.org/drawingml/2006/main" noChangeAspect="1"/>
+            </wp:cNvGraphicFramePr>
+            <a:graphic xmlns:a="http://schemas.openxmlformats.org/drawingml/2006/main">
+              <a:graphicData uri="http://schemas.openxmlformats.org/drawingml/2006/picture">
+                <pic:pic xmlns:pic="http://schemas.openxmlformats.org/drawingml/2006/picture">
+                  <pic:nvPicPr>
+                    <pic:cNvPr id="849297199" name="Picture 1" descr="A screenshot of a computer&#10;&#10;Description automatically generated"/>
+                    <pic:cNvPicPr/>
+                  </pic:nvPicPr>
+                  <pic:blipFill>
+                    <a:blip r:embed="rId12"/>
+                    <a:stretch>
+                      <a:fillRect/>
+                    </a:stretch>
+                  </pic:blipFill>
+                  <pic:spPr>
+                    <a:xfrm>
+                      <a:off x="0" y="0"/>
+                      <a:ext cx="5943600" cy="3858895"/>
                     </a:xfrm>
                     <a:prstGeom prst="rect">
                       <a:avLst/>
@@ -2844,6 +2936,4561 @@
         </w:drawing>
       </w:r>
     </w:p>
+    <w:p/>
+    <w:p>
+      <w:pPr>
+        <w:rPr>
+          <w:rStyle w:val="eop"/>
+          <w:rFonts w:ascii="Calibri" w:hAnsi="Calibri" w:cs="Calibri"/>
+          <w:b/>
+          <w:bCs/>
+          <w:color w:val="345A8A"/>
+          <w:sz w:val="32"/>
+          <w:szCs w:val="32"/>
+          <w:shd w:val="clear" w:color="auto" w:fill="FFFFFF"/>
+        </w:rPr>
+      </w:pPr>
+      <w:r>
+        <w:rPr>
+          <w:rStyle w:val="normaltextrun"/>
+          <w:rFonts w:ascii="Calibri" w:hAnsi="Calibri" w:cs="Calibri"/>
+          <w:b/>
+          <w:bCs/>
+          <w:color w:val="345A8A"/>
+          <w:sz w:val="32"/>
+          <w:szCs w:val="32"/>
+          <w:shd w:val="clear" w:color="auto" w:fill="FFFFFF"/>
+        </w:rPr>
+        <w:t>Biểu đồ use case</w:t>
+      </w:r>
+      <w:r>
+        <w:rPr>
+          <w:rStyle w:val="eop"/>
+          <w:rFonts w:ascii="Calibri" w:hAnsi="Calibri" w:cs="Calibri"/>
+          <w:b/>
+          <w:bCs/>
+          <w:color w:val="345A8A"/>
+          <w:sz w:val="32"/>
+          <w:szCs w:val="32"/>
+          <w:shd w:val="clear" w:color="auto" w:fill="FFFFFF"/>
+        </w:rPr>
+        <w:t> giao diện chuyển đổi</w:t>
+      </w:r>
+    </w:p>
+    <w:p>
+      <w:pPr>
+        <w:spacing w:after="0" w:line="240" w:lineRule="auto"/>
+        <w:textAlignment w:val="baseline"/>
+        <w:rPr>
+          <w:rFonts w:eastAsia="Times New Roman"/>
+          <w:color w:val="4F81BD"/>
+          <w:kern w:val="0"/>
+          <w:sz w:val="26"/>
+          <w:szCs w:val="26"/>
+          <w14:ligatures w14:val="none"/>
+        </w:rPr>
+      </w:pPr>
+      <w:r>
+        <w:rPr>
+          <w:rFonts w:ascii="Calibri" w:eastAsia="Times New Roman" w:hAnsi="Calibri" w:cs="Calibri"/>
+          <w:b/>
+          <w:bCs/>
+          <w:color w:val="4F81BD"/>
+          <w:kern w:val="0"/>
+          <w:sz w:val="26"/>
+          <w:szCs w:val="26"/>
+          <w14:ligatures w14:val="none"/>
+        </w:rPr>
+        <w:t>Use case “</w:t>
+      </w:r>
+      <w:r>
+        <w:rPr>
+          <w:rFonts w:ascii="Calibri" w:eastAsia="Times New Roman" w:hAnsi="Calibri" w:cs="Calibri"/>
+          <w:b/>
+          <w:bCs/>
+          <w:color w:val="4F81BD"/>
+          <w:kern w:val="0"/>
+          <w:sz w:val="26"/>
+          <w:szCs w:val="26"/>
+          <w14:ligatures w14:val="none"/>
+        </w:rPr>
+        <w:t>Import thông tin tính lương</w:t>
+      </w:r>
+      <w:r>
+        <w:rPr>
+          <w:rFonts w:ascii="Calibri" w:eastAsia="Times New Roman" w:hAnsi="Calibri" w:cs="Calibri"/>
+          <w:b/>
+          <w:bCs/>
+          <w:color w:val="4F81BD"/>
+          <w:kern w:val="0"/>
+          <w:sz w:val="26"/>
+          <w:szCs w:val="26"/>
+          <w14:ligatures w14:val="none"/>
+        </w:rPr>
+        <w:t>” (Nguyễn Kim Hùng) </w:t>
+      </w:r>
+    </w:p>
+    <w:p>
+      <w:pPr>
+        <w:spacing w:after="0" w:line="240" w:lineRule="auto"/>
+        <w:textAlignment w:val="baseline"/>
+        <w:rPr>
+          <w:rFonts w:ascii="Segoe UI" w:eastAsia="Times New Roman" w:hAnsi="Segoe UI" w:cs="Segoe UI"/>
+          <w:kern w:val="0"/>
+          <w:sz w:val="18"/>
+          <w:szCs w:val="18"/>
+          <w14:ligatures w14:val="none"/>
+        </w:rPr>
+      </w:pPr>
+      <w:r>
+        <w:rPr>
+          <w:rFonts w:ascii="Cambria" w:eastAsia="Times New Roman" w:hAnsi="Cambria" w:cs="Segoe UI"/>
+          <w:kern w:val="0"/>
+          <w:sz w:val="24"/>
+          <w:szCs w:val="24"/>
+          <w14:ligatures w14:val="none"/>
+        </w:rPr>
+        <w:t> </w:t>
+      </w:r>
+    </w:p>
+    <w:tbl>
+      <w:tblPr>
+        <w:tblW w:w="0" w:type="dxa"/>
+        <w:tblInd w:w="135" w:type="dxa"/>
+        <w:tblBorders>
+          <w:top w:val="outset" w:sz="6" w:space="0" w:color="auto"/>
+          <w:left w:val="outset" w:sz="6" w:space="0" w:color="auto"/>
+          <w:bottom w:val="outset" w:sz="6" w:space="0" w:color="auto"/>
+          <w:right w:val="outset" w:sz="6" w:space="0" w:color="auto"/>
+        </w:tblBorders>
+        <w:tblCellMar>
+          <w:left w:w="0" w:type="dxa"/>
+          <w:right w:w="0" w:type="dxa"/>
+        </w:tblCellMar>
+        <w:tblLook w:val="04A0" w:firstRow="1" w:lastRow="0" w:firstColumn="1" w:lastColumn="0" w:noHBand="0" w:noVBand="1"/>
+      </w:tblPr>
+      <w:tblGrid>
+        <w:gridCol w:w="1755"/>
+        <w:gridCol w:w="2685"/>
+        <w:gridCol w:w="2340"/>
+        <w:gridCol w:w="2265"/>
+      </w:tblGrid>
+      <w:tr>
+        <w:trPr>
+          <w:trHeight w:val="300"/>
+        </w:trPr>
+        <w:tc>
+          <w:tcPr>
+            <w:tcW w:w="1755" w:type="dxa"/>
+            <w:tcBorders>
+              <w:top w:val="single" w:sz="6" w:space="0" w:color="auto"/>
+              <w:left w:val="single" w:sz="6" w:space="0" w:color="auto"/>
+              <w:bottom w:val="single" w:sz="6" w:space="0" w:color="auto"/>
+              <w:right w:val="single" w:sz="6" w:space="0" w:color="auto"/>
+            </w:tcBorders>
+            <w:shd w:val="clear" w:color="auto" w:fill="C5F1E3"/>
+            <w:hideMark/>
+          </w:tcPr>
+          <w:p>
+            <w:pPr>
+              <w:spacing w:after="0" w:line="240" w:lineRule="auto"/>
+              <w:textAlignment w:val="baseline"/>
+              <w:rPr>
+                <w:rFonts w:ascii="Times New Roman" w:eastAsia="Times New Roman" w:hAnsi="Times New Roman" w:cs="Times New Roman"/>
+                <w:kern w:val="0"/>
+                <w:sz w:val="24"/>
+                <w:szCs w:val="24"/>
+                <w14:ligatures w14:val="none"/>
+              </w:rPr>
+            </w:pPr>
+            <w:r>
+              <w:rPr>
+                <w:rFonts w:ascii="Tahoma" w:eastAsia="Times New Roman" w:hAnsi="Tahoma" w:cs="Tahoma"/>
+                <w:b/>
+                <w:bCs/>
+                <w:color w:val="000000"/>
+                <w:kern w:val="0"/>
+                <w:sz w:val="18"/>
+                <w:szCs w:val="18"/>
+                <w14:ligatures w14:val="none"/>
+              </w:rPr>
+              <w:t>Mã Use case</w:t>
+            </w:r>
+            <w:r>
+              <w:rPr>
+                <w:rFonts w:ascii="Tahoma" w:eastAsia="Times New Roman" w:hAnsi="Tahoma" w:cs="Tahoma"/>
+                <w:color w:val="000000"/>
+                <w:kern w:val="0"/>
+                <w:sz w:val="18"/>
+                <w:szCs w:val="18"/>
+                <w14:ligatures w14:val="none"/>
+              </w:rPr>
+              <w:t> </w:t>
+            </w:r>
+          </w:p>
+        </w:tc>
+        <w:tc>
+          <w:tcPr>
+            <w:tcW w:w="2685" w:type="dxa"/>
+            <w:tcBorders>
+              <w:top w:val="single" w:sz="6" w:space="0" w:color="auto"/>
+              <w:left w:val="single" w:sz="6" w:space="0" w:color="auto"/>
+              <w:bottom w:val="single" w:sz="6" w:space="0" w:color="auto"/>
+              <w:right w:val="single" w:sz="6" w:space="0" w:color="auto"/>
+            </w:tcBorders>
+            <w:hideMark/>
+          </w:tcPr>
+          <w:p>
+            <w:pPr>
+              <w:spacing w:after="0" w:line="240" w:lineRule="auto"/>
+              <w:jc w:val="both"/>
+              <w:textAlignment w:val="baseline"/>
+              <w:rPr>
+                <w:rFonts w:ascii="Times New Roman" w:eastAsia="Times New Roman" w:hAnsi="Times New Roman" w:cs="Times New Roman"/>
+                <w:kern w:val="0"/>
+                <w:sz w:val="24"/>
+                <w:szCs w:val="24"/>
+                <w14:ligatures w14:val="none"/>
+              </w:rPr>
+            </w:pPr>
+            <w:r>
+              <w:rPr>
+                <w:rFonts w:ascii="Tahoma" w:eastAsia="Times New Roman" w:hAnsi="Tahoma" w:cs="Tahoma"/>
+                <w:kern w:val="0"/>
+                <w:sz w:val="19"/>
+                <w:szCs w:val="19"/>
+                <w14:ligatures w14:val="none"/>
+              </w:rPr>
+              <w:t>UC003 </w:t>
+            </w:r>
+          </w:p>
+        </w:tc>
+        <w:tc>
+          <w:tcPr>
+            <w:tcW w:w="2340" w:type="dxa"/>
+            <w:tcBorders>
+              <w:top w:val="single" w:sz="6" w:space="0" w:color="auto"/>
+              <w:left w:val="single" w:sz="6" w:space="0" w:color="auto"/>
+              <w:bottom w:val="single" w:sz="6" w:space="0" w:color="auto"/>
+              <w:right w:val="single" w:sz="6" w:space="0" w:color="auto"/>
+            </w:tcBorders>
+            <w:hideMark/>
+          </w:tcPr>
+          <w:p>
+            <w:pPr>
+              <w:spacing w:after="0" w:line="240" w:lineRule="auto"/>
+              <w:textAlignment w:val="baseline"/>
+              <w:rPr>
+                <w:rFonts w:ascii="Times New Roman" w:eastAsia="Times New Roman" w:hAnsi="Times New Roman" w:cs="Times New Roman"/>
+                <w:kern w:val="0"/>
+                <w:sz w:val="24"/>
+                <w:szCs w:val="24"/>
+                <w14:ligatures w14:val="none"/>
+              </w:rPr>
+            </w:pPr>
+            <w:r>
+              <w:rPr>
+                <w:rFonts w:ascii="Tahoma" w:eastAsia="Times New Roman" w:hAnsi="Tahoma" w:cs="Tahoma"/>
+                <w:b/>
+                <w:bCs/>
+                <w:kern w:val="0"/>
+                <w:sz w:val="19"/>
+                <w:szCs w:val="19"/>
+                <w14:ligatures w14:val="none"/>
+              </w:rPr>
+              <w:t>Tên Use case</w:t>
+            </w:r>
+            <w:r>
+              <w:rPr>
+                <w:rFonts w:ascii="Tahoma" w:eastAsia="Times New Roman" w:hAnsi="Tahoma" w:cs="Tahoma"/>
+                <w:kern w:val="0"/>
+                <w:sz w:val="19"/>
+                <w:szCs w:val="19"/>
+                <w14:ligatures w14:val="none"/>
+              </w:rPr>
+              <w:t> </w:t>
+            </w:r>
+          </w:p>
+        </w:tc>
+        <w:tc>
+          <w:tcPr>
+            <w:tcW w:w="2250" w:type="dxa"/>
+            <w:tcBorders>
+              <w:top w:val="single" w:sz="6" w:space="0" w:color="auto"/>
+              <w:left w:val="single" w:sz="6" w:space="0" w:color="auto"/>
+              <w:bottom w:val="single" w:sz="6" w:space="0" w:color="auto"/>
+              <w:right w:val="single" w:sz="6" w:space="0" w:color="auto"/>
+            </w:tcBorders>
+            <w:hideMark/>
+          </w:tcPr>
+          <w:p>
+            <w:pPr>
+              <w:spacing w:after="0" w:line="240" w:lineRule="auto"/>
+              <w:jc w:val="both"/>
+              <w:textAlignment w:val="baseline"/>
+              <w:rPr>
+                <w:rFonts w:ascii="Times New Roman" w:eastAsia="Times New Roman" w:hAnsi="Times New Roman" w:cs="Times New Roman"/>
+                <w:kern w:val="0"/>
+                <w:sz w:val="24"/>
+                <w:szCs w:val="24"/>
+                <w14:ligatures w14:val="none"/>
+              </w:rPr>
+            </w:pPr>
+            <w:r>
+              <w:rPr>
+                <w:rFonts w:ascii="Times New Roman" w:eastAsia="Times New Roman" w:hAnsi="Times New Roman" w:cs="Times New Roman"/>
+                <w:kern w:val="0"/>
+                <w:sz w:val="24"/>
+                <w:szCs w:val="24"/>
+                <w14:ligatures w14:val="none"/>
+              </w:rPr>
+              <w:t>Import thông tin tính lương</w:t>
+            </w:r>
+          </w:p>
+        </w:tc>
+      </w:tr>
+      <w:tr>
+        <w:trPr>
+          <w:trHeight w:val="300"/>
+        </w:trPr>
+        <w:tc>
+          <w:tcPr>
+            <w:tcW w:w="1755" w:type="dxa"/>
+            <w:tcBorders>
+              <w:top w:val="single" w:sz="6" w:space="0" w:color="auto"/>
+              <w:left w:val="single" w:sz="6" w:space="0" w:color="auto"/>
+              <w:bottom w:val="single" w:sz="6" w:space="0" w:color="auto"/>
+              <w:right w:val="single" w:sz="6" w:space="0" w:color="auto"/>
+            </w:tcBorders>
+            <w:shd w:val="clear" w:color="auto" w:fill="C5F1E3"/>
+            <w:hideMark/>
+          </w:tcPr>
+          <w:p>
+            <w:pPr>
+              <w:spacing w:after="0" w:line="240" w:lineRule="auto"/>
+              <w:textAlignment w:val="baseline"/>
+              <w:rPr>
+                <w:rFonts w:ascii="Times New Roman" w:eastAsia="Times New Roman" w:hAnsi="Times New Roman" w:cs="Times New Roman"/>
+                <w:kern w:val="0"/>
+                <w:sz w:val="24"/>
+                <w:szCs w:val="24"/>
+                <w14:ligatures w14:val="none"/>
+              </w:rPr>
+            </w:pPr>
+            <w:r>
+              <w:rPr>
+                <w:rFonts w:ascii="Tahoma" w:eastAsia="Times New Roman" w:hAnsi="Tahoma" w:cs="Tahoma"/>
+                <w:b/>
+                <w:bCs/>
+                <w:color w:val="000000"/>
+                <w:kern w:val="0"/>
+                <w:sz w:val="18"/>
+                <w:szCs w:val="18"/>
+                <w14:ligatures w14:val="none"/>
+              </w:rPr>
+              <w:t>Tác nhân</w:t>
+            </w:r>
+            <w:r>
+              <w:rPr>
+                <w:rFonts w:ascii="Tahoma" w:eastAsia="Times New Roman" w:hAnsi="Tahoma" w:cs="Tahoma"/>
+                <w:color w:val="000000"/>
+                <w:kern w:val="0"/>
+                <w:sz w:val="18"/>
+                <w:szCs w:val="18"/>
+                <w14:ligatures w14:val="none"/>
+              </w:rPr>
+              <w:t> </w:t>
+            </w:r>
+          </w:p>
+        </w:tc>
+        <w:tc>
+          <w:tcPr>
+            <w:tcW w:w="7290" w:type="dxa"/>
+            <w:gridSpan w:val="3"/>
+            <w:tcBorders>
+              <w:top w:val="single" w:sz="6" w:space="0" w:color="auto"/>
+              <w:left w:val="single" w:sz="6" w:space="0" w:color="auto"/>
+              <w:bottom w:val="single" w:sz="6" w:space="0" w:color="auto"/>
+              <w:right w:val="single" w:sz="6" w:space="0" w:color="auto"/>
+            </w:tcBorders>
+            <w:hideMark/>
+          </w:tcPr>
+          <w:p>
+            <w:pPr>
+              <w:spacing w:after="0" w:line="240" w:lineRule="auto"/>
+              <w:jc w:val="both"/>
+              <w:textAlignment w:val="baseline"/>
+              <w:rPr>
+                <w:rFonts w:ascii="Times New Roman" w:eastAsia="Times New Roman" w:hAnsi="Times New Roman" w:cs="Times New Roman"/>
+                <w:kern w:val="0"/>
+                <w:sz w:val="24"/>
+                <w:szCs w:val="24"/>
+                <w14:ligatures w14:val="none"/>
+              </w:rPr>
+            </w:pPr>
+            <w:r>
+              <w:rPr>
+                <w:rFonts w:ascii="Tahoma" w:eastAsia="Times New Roman" w:hAnsi="Tahoma" w:cs="Tahoma"/>
+                <w:kern w:val="0"/>
+                <w:sz w:val="19"/>
+                <w:szCs w:val="19"/>
+                <w14:ligatures w14:val="none"/>
+              </w:rPr>
+              <w:t>Kế toán</w:t>
+            </w:r>
+            <w:r>
+              <w:rPr>
+                <w:rFonts w:ascii="Tahoma" w:eastAsia="Times New Roman" w:hAnsi="Tahoma" w:cs="Tahoma"/>
+                <w:kern w:val="0"/>
+                <w:sz w:val="19"/>
+                <w:szCs w:val="19"/>
+                <w14:ligatures w14:val="none"/>
+              </w:rPr>
+              <w:t> </w:t>
+            </w:r>
+          </w:p>
+        </w:tc>
+      </w:tr>
+      <w:tr>
+        <w:trPr>
+          <w:trHeight w:val="315"/>
+        </w:trPr>
+        <w:tc>
+          <w:tcPr>
+            <w:tcW w:w="1755" w:type="dxa"/>
+            <w:tcBorders>
+              <w:top w:val="single" w:sz="6" w:space="0" w:color="auto"/>
+              <w:left w:val="single" w:sz="6" w:space="0" w:color="auto"/>
+              <w:bottom w:val="single" w:sz="6" w:space="0" w:color="auto"/>
+              <w:right w:val="single" w:sz="6" w:space="0" w:color="auto"/>
+            </w:tcBorders>
+            <w:shd w:val="clear" w:color="auto" w:fill="C5F1E3"/>
+            <w:hideMark/>
+          </w:tcPr>
+          <w:p>
+            <w:pPr>
+              <w:spacing w:after="0" w:line="240" w:lineRule="auto"/>
+              <w:textAlignment w:val="baseline"/>
+              <w:rPr>
+                <w:rFonts w:ascii="Times New Roman" w:eastAsia="Times New Roman" w:hAnsi="Times New Roman" w:cs="Times New Roman"/>
+                <w:kern w:val="0"/>
+                <w:sz w:val="24"/>
+                <w:szCs w:val="24"/>
+                <w14:ligatures w14:val="none"/>
+              </w:rPr>
+            </w:pPr>
+            <w:r>
+              <w:rPr>
+                <w:rFonts w:ascii="Tahoma" w:eastAsia="Times New Roman" w:hAnsi="Tahoma" w:cs="Tahoma"/>
+                <w:b/>
+                <w:bCs/>
+                <w:color w:val="000000"/>
+                <w:kern w:val="0"/>
+                <w:sz w:val="18"/>
+                <w:szCs w:val="18"/>
+                <w14:ligatures w14:val="none"/>
+              </w:rPr>
+              <w:t>Tiền điều kiện</w:t>
+            </w:r>
+            <w:r>
+              <w:rPr>
+                <w:rFonts w:ascii="Tahoma" w:eastAsia="Times New Roman" w:hAnsi="Tahoma" w:cs="Tahoma"/>
+                <w:color w:val="000000"/>
+                <w:kern w:val="0"/>
+                <w:sz w:val="18"/>
+                <w:szCs w:val="18"/>
+                <w14:ligatures w14:val="none"/>
+              </w:rPr>
+              <w:t> </w:t>
+            </w:r>
+          </w:p>
+        </w:tc>
+        <w:tc>
+          <w:tcPr>
+            <w:tcW w:w="7290" w:type="dxa"/>
+            <w:gridSpan w:val="3"/>
+            <w:tcBorders>
+              <w:top w:val="single" w:sz="6" w:space="0" w:color="auto"/>
+              <w:left w:val="single" w:sz="6" w:space="0" w:color="auto"/>
+              <w:bottom w:val="single" w:sz="6" w:space="0" w:color="auto"/>
+              <w:right w:val="single" w:sz="6" w:space="0" w:color="auto"/>
+            </w:tcBorders>
+            <w:hideMark/>
+          </w:tcPr>
+          <w:p>
+            <w:pPr>
+              <w:spacing w:after="0" w:line="240" w:lineRule="auto"/>
+              <w:jc w:val="both"/>
+              <w:textAlignment w:val="baseline"/>
+              <w:rPr>
+                <w:rFonts w:ascii="Times New Roman" w:eastAsia="Times New Roman" w:hAnsi="Times New Roman" w:cs="Times New Roman"/>
+                <w:kern w:val="0"/>
+                <w:sz w:val="24"/>
+                <w:szCs w:val="24"/>
+                <w14:ligatures w14:val="none"/>
+              </w:rPr>
+            </w:pPr>
+          </w:p>
+        </w:tc>
+      </w:tr>
+      <w:tr>
+        <w:trPr>
+          <w:trHeight w:val="840"/>
+        </w:trPr>
+        <w:tc>
+          <w:tcPr>
+            <w:tcW w:w="1755" w:type="dxa"/>
+            <w:tcBorders>
+              <w:top w:val="single" w:sz="6" w:space="0" w:color="auto"/>
+              <w:left w:val="single" w:sz="6" w:space="0" w:color="auto"/>
+              <w:bottom w:val="single" w:sz="6" w:space="0" w:color="auto"/>
+              <w:right w:val="single" w:sz="6" w:space="0" w:color="auto"/>
+            </w:tcBorders>
+            <w:shd w:val="clear" w:color="auto" w:fill="C5F1E3"/>
+            <w:hideMark/>
+          </w:tcPr>
+          <w:p>
+            <w:pPr>
+              <w:spacing w:after="0" w:line="240" w:lineRule="auto"/>
+              <w:textAlignment w:val="baseline"/>
+              <w:rPr>
+                <w:rFonts w:ascii="Times New Roman" w:eastAsia="Times New Roman" w:hAnsi="Times New Roman" w:cs="Times New Roman"/>
+                <w:kern w:val="0"/>
+                <w:sz w:val="24"/>
+                <w:szCs w:val="24"/>
+                <w14:ligatures w14:val="none"/>
+              </w:rPr>
+            </w:pPr>
+            <w:r>
+              <w:rPr>
+                <w:rFonts w:ascii="Tahoma" w:eastAsia="Times New Roman" w:hAnsi="Tahoma" w:cs="Tahoma"/>
+                <w:b/>
+                <w:bCs/>
+                <w:color w:val="000000"/>
+                <w:kern w:val="0"/>
+                <w:sz w:val="18"/>
+                <w:szCs w:val="18"/>
+                <w14:ligatures w14:val="none"/>
+              </w:rPr>
+              <w:t>Luồng sự kiện chính</w:t>
+            </w:r>
+            <w:r>
+              <w:rPr>
+                <w:rFonts w:ascii="Tahoma" w:eastAsia="Times New Roman" w:hAnsi="Tahoma" w:cs="Tahoma"/>
+                <w:color w:val="000000"/>
+                <w:kern w:val="0"/>
+                <w:sz w:val="18"/>
+                <w:szCs w:val="18"/>
+                <w14:ligatures w14:val="none"/>
+              </w:rPr>
+              <w:t> </w:t>
+            </w:r>
+          </w:p>
+          <w:p>
+            <w:pPr>
+              <w:spacing w:after="0" w:line="240" w:lineRule="auto"/>
+              <w:textAlignment w:val="baseline"/>
+              <w:rPr>
+                <w:rFonts w:ascii="Times New Roman" w:eastAsia="Times New Roman" w:hAnsi="Times New Roman" w:cs="Times New Roman"/>
+                <w:kern w:val="0"/>
+                <w:sz w:val="24"/>
+                <w:szCs w:val="24"/>
+                <w14:ligatures w14:val="none"/>
+              </w:rPr>
+            </w:pPr>
+            <w:r>
+              <w:rPr>
+                <w:rFonts w:ascii="Tahoma" w:eastAsia="Times New Roman" w:hAnsi="Tahoma" w:cs="Tahoma"/>
+                <w:b/>
+                <w:bCs/>
+                <w:color w:val="000000"/>
+                <w:kern w:val="0"/>
+                <w:sz w:val="18"/>
+                <w:szCs w:val="18"/>
+                <w14:ligatures w14:val="none"/>
+              </w:rPr>
+              <w:t>(Thành công)</w:t>
+            </w:r>
+            <w:r>
+              <w:rPr>
+                <w:rFonts w:ascii="Tahoma" w:eastAsia="Times New Roman" w:hAnsi="Tahoma" w:cs="Tahoma"/>
+                <w:color w:val="000000"/>
+                <w:kern w:val="0"/>
+                <w:sz w:val="18"/>
+                <w:szCs w:val="18"/>
+                <w14:ligatures w14:val="none"/>
+              </w:rPr>
+              <w:t> </w:t>
+            </w:r>
+          </w:p>
+        </w:tc>
+        <w:tc>
+          <w:tcPr>
+            <w:tcW w:w="7290" w:type="dxa"/>
+            <w:gridSpan w:val="3"/>
+            <w:tcBorders>
+              <w:top w:val="single" w:sz="6" w:space="0" w:color="auto"/>
+              <w:left w:val="single" w:sz="6" w:space="0" w:color="auto"/>
+              <w:bottom w:val="single" w:sz="6" w:space="0" w:color="auto"/>
+              <w:right w:val="single" w:sz="6" w:space="0" w:color="auto"/>
+            </w:tcBorders>
+          </w:tcPr>
+          <w:tbl>
+            <w:tblPr>
+              <w:tblW w:w="7044" w:type="dxa"/>
+              <w:tblBorders>
+                <w:top w:val="outset" w:sz="6" w:space="0" w:color="auto"/>
+                <w:left w:val="outset" w:sz="6" w:space="0" w:color="auto"/>
+                <w:bottom w:val="outset" w:sz="6" w:space="0" w:color="auto"/>
+                <w:right w:val="outset" w:sz="6" w:space="0" w:color="auto"/>
+              </w:tblBorders>
+              <w:tblCellMar>
+                <w:left w:w="0" w:type="dxa"/>
+                <w:right w:w="0" w:type="dxa"/>
+              </w:tblCellMar>
+              <w:tblLook w:val="04A0" w:firstRow="1" w:lastRow="0" w:firstColumn="1" w:lastColumn="0" w:noHBand="0" w:noVBand="1"/>
+            </w:tblPr>
+            <w:tblGrid>
+              <w:gridCol w:w="1539"/>
+              <w:gridCol w:w="1932"/>
+              <w:gridCol w:w="3573"/>
+            </w:tblGrid>
+            <w:tr>
+              <w:trPr>
+                <w:trHeight w:val="300"/>
+              </w:trPr>
+              <w:tc>
+                <w:tcPr>
+                  <w:tcW w:w="1539" w:type="dxa"/>
+                  <w:tcBorders>
+                    <w:top w:val="single" w:sz="6" w:space="0" w:color="auto"/>
+                    <w:left w:val="single" w:sz="6" w:space="0" w:color="auto"/>
+                    <w:bottom w:val="single" w:sz="6" w:space="0" w:color="auto"/>
+                    <w:right w:val="single" w:sz="6" w:space="0" w:color="auto"/>
+                  </w:tcBorders>
+                  <w:shd w:val="clear" w:color="auto" w:fill="FFCC99"/>
+                  <w:hideMark/>
+                </w:tcPr>
+                <w:p>
+                  <w:pPr>
+                    <w:spacing w:after="0" w:line="240" w:lineRule="auto"/>
+                    <w:jc w:val="both"/>
+                    <w:textAlignment w:val="baseline"/>
+                    <w:rPr>
+                      <w:rFonts w:ascii="Times New Roman" w:eastAsia="Times New Roman" w:hAnsi="Times New Roman" w:cs="Times New Roman"/>
+                      <w:kern w:val="0"/>
+                      <w:sz w:val="24"/>
+                      <w:szCs w:val="24"/>
+                      <w14:ligatures w14:val="none"/>
+                    </w:rPr>
+                  </w:pPr>
+                  <w:r>
+                    <w:rPr>
+                      <w:rFonts w:ascii="Tahoma" w:eastAsia="Times New Roman" w:hAnsi="Tahoma" w:cs="Tahoma"/>
+                      <w:b/>
+                      <w:bCs/>
+                      <w:color w:val="000000"/>
+                      <w:kern w:val="0"/>
+                      <w:sz w:val="19"/>
+                      <w:szCs w:val="19"/>
+                      <w14:ligatures w14:val="none"/>
+                    </w:rPr>
+                    <w:t>STT</w:t>
+                  </w:r>
+                  <w:r>
+                    <w:rPr>
+                      <w:rFonts w:ascii="Tahoma" w:eastAsia="Times New Roman" w:hAnsi="Tahoma" w:cs="Tahoma"/>
+                      <w:color w:val="000000"/>
+                      <w:kern w:val="0"/>
+                      <w:sz w:val="19"/>
+                      <w:szCs w:val="19"/>
+                      <w14:ligatures w14:val="none"/>
+                    </w:rPr>
+                    <w:t> </w:t>
+                  </w:r>
+                </w:p>
+              </w:tc>
+              <w:tc>
+                <w:tcPr>
+                  <w:tcW w:w="1932" w:type="dxa"/>
+                  <w:tcBorders>
+                    <w:top w:val="single" w:sz="6" w:space="0" w:color="auto"/>
+                    <w:left w:val="single" w:sz="6" w:space="0" w:color="auto"/>
+                    <w:bottom w:val="single" w:sz="6" w:space="0" w:color="auto"/>
+                    <w:right w:val="single" w:sz="6" w:space="0" w:color="auto"/>
+                  </w:tcBorders>
+                  <w:shd w:val="clear" w:color="auto" w:fill="FFCC99"/>
+                  <w:hideMark/>
+                </w:tcPr>
+                <w:p>
+                  <w:pPr>
+                    <w:spacing w:after="0" w:line="240" w:lineRule="auto"/>
+                    <w:jc w:val="center"/>
+                    <w:textAlignment w:val="baseline"/>
+                    <w:rPr>
+                      <w:rFonts w:ascii="Times New Roman" w:eastAsia="Times New Roman" w:hAnsi="Times New Roman" w:cs="Times New Roman"/>
+                      <w:kern w:val="0"/>
+                      <w:sz w:val="24"/>
+                      <w:szCs w:val="24"/>
+                      <w14:ligatures w14:val="none"/>
+                    </w:rPr>
+                  </w:pPr>
+                  <w:r>
+                    <w:rPr>
+                      <w:rFonts w:ascii="Tahoma" w:eastAsia="Times New Roman" w:hAnsi="Tahoma" w:cs="Tahoma"/>
+                      <w:b/>
+                      <w:bCs/>
+                      <w:color w:val="000000"/>
+                      <w:kern w:val="0"/>
+                      <w:sz w:val="19"/>
+                      <w:szCs w:val="19"/>
+                      <w14:ligatures w14:val="none"/>
+                    </w:rPr>
+                    <w:t>Thực hiện bởi</w:t>
+                  </w:r>
+                  <w:r>
+                    <w:rPr>
+                      <w:rFonts w:ascii="Tahoma" w:eastAsia="Times New Roman" w:hAnsi="Tahoma" w:cs="Tahoma"/>
+                      <w:color w:val="000000"/>
+                      <w:kern w:val="0"/>
+                      <w:sz w:val="19"/>
+                      <w:szCs w:val="19"/>
+                      <w14:ligatures w14:val="none"/>
+                    </w:rPr>
+                    <w:t> </w:t>
+                  </w:r>
+                </w:p>
+              </w:tc>
+              <w:tc>
+                <w:tcPr>
+                  <w:tcW w:w="3573" w:type="dxa"/>
+                  <w:tcBorders>
+                    <w:top w:val="single" w:sz="6" w:space="0" w:color="auto"/>
+                    <w:left w:val="single" w:sz="6" w:space="0" w:color="auto"/>
+                    <w:bottom w:val="single" w:sz="6" w:space="0" w:color="auto"/>
+                    <w:right w:val="single" w:sz="6" w:space="0" w:color="auto"/>
+                  </w:tcBorders>
+                  <w:shd w:val="clear" w:color="auto" w:fill="FFCC99"/>
+                  <w:hideMark/>
+                </w:tcPr>
+                <w:p>
+                  <w:pPr>
+                    <w:spacing w:after="0" w:line="240" w:lineRule="auto"/>
+                    <w:jc w:val="center"/>
+                    <w:textAlignment w:val="baseline"/>
+                    <w:rPr>
+                      <w:rFonts w:ascii="Times New Roman" w:eastAsia="Times New Roman" w:hAnsi="Times New Roman" w:cs="Times New Roman"/>
+                      <w:kern w:val="0"/>
+                      <w:sz w:val="24"/>
+                      <w:szCs w:val="24"/>
+                      <w14:ligatures w14:val="none"/>
+                    </w:rPr>
+                  </w:pPr>
+                  <w:r>
+                    <w:rPr>
+                      <w:rFonts w:ascii="Tahoma" w:eastAsia="Times New Roman" w:hAnsi="Tahoma" w:cs="Tahoma"/>
+                      <w:b/>
+                      <w:bCs/>
+                      <w:color w:val="000000"/>
+                      <w:kern w:val="0"/>
+                      <w:sz w:val="19"/>
+                      <w:szCs w:val="19"/>
+                      <w14:ligatures w14:val="none"/>
+                    </w:rPr>
+                    <w:t>Hành động</w:t>
+                  </w:r>
+                  <w:r>
+                    <w:rPr>
+                      <w:rFonts w:ascii="Tahoma" w:eastAsia="Times New Roman" w:hAnsi="Tahoma" w:cs="Tahoma"/>
+                      <w:color w:val="000000"/>
+                      <w:kern w:val="0"/>
+                      <w:sz w:val="19"/>
+                      <w:szCs w:val="19"/>
+                      <w14:ligatures w14:val="none"/>
+                    </w:rPr>
+                    <w:t> </w:t>
+                  </w:r>
+                </w:p>
+              </w:tc>
+            </w:tr>
+            <w:tr>
+              <w:trPr>
+                <w:trHeight w:val="300"/>
+              </w:trPr>
+              <w:tc>
+                <w:tcPr>
+                  <w:tcW w:w="1539" w:type="dxa"/>
+                  <w:tcBorders>
+                    <w:top w:val="single" w:sz="6" w:space="0" w:color="auto"/>
+                    <w:left w:val="single" w:sz="6" w:space="0" w:color="auto"/>
+                    <w:bottom w:val="single" w:sz="6" w:space="0" w:color="auto"/>
+                    <w:right w:val="single" w:sz="6" w:space="0" w:color="auto"/>
+                  </w:tcBorders>
+                </w:tcPr>
+                <w:p>
+                  <w:pPr>
+                    <w:spacing w:after="0" w:line="240" w:lineRule="auto"/>
+                    <w:ind w:left="360"/>
+                    <w:jc w:val="center"/>
+                    <w:textAlignment w:val="baseline"/>
+                    <w:rPr>
+                      <w:rFonts w:ascii="Cambria" w:eastAsia="Times New Roman" w:hAnsi="Cambria" w:cs="Times New Roman"/>
+                      <w:kern w:val="0"/>
+                      <w:sz w:val="19"/>
+                      <w:szCs w:val="19"/>
+                      <w14:ligatures w14:val="none"/>
+                    </w:rPr>
+                  </w:pPr>
+                  <w:r>
+                    <w:rPr>
+                      <w:rFonts w:ascii="Cambria" w:eastAsia="Times New Roman" w:hAnsi="Cambria" w:cs="Times New Roman"/>
+                      <w:kern w:val="0"/>
+                      <w:sz w:val="19"/>
+                      <w:szCs w:val="19"/>
+                      <w14:ligatures w14:val="none"/>
+                    </w:rPr>
+                    <w:t>1.</w:t>
+                  </w:r>
+                </w:p>
+              </w:tc>
+              <w:tc>
+                <w:tcPr>
+                  <w:tcW w:w="1932" w:type="dxa"/>
+                  <w:tcBorders>
+                    <w:top w:val="single" w:sz="6" w:space="0" w:color="auto"/>
+                    <w:left w:val="single" w:sz="6" w:space="0" w:color="auto"/>
+                    <w:bottom w:val="single" w:sz="6" w:space="0" w:color="auto"/>
+                    <w:right w:val="nil"/>
+                  </w:tcBorders>
+                </w:tcPr>
+                <w:p>
+                  <w:pPr>
+                    <w:spacing w:after="0" w:line="240" w:lineRule="auto"/>
+                    <w:textAlignment w:val="baseline"/>
+                    <w:rPr>
+                      <w:rFonts w:ascii="Calibri" w:eastAsia="Times New Roman" w:hAnsi="Calibri" w:cs="Calibri"/>
+                      <w:kern w:val="0"/>
+                      <w:sz w:val="19"/>
+                      <w:szCs w:val="19"/>
+                      <w14:ligatures w14:val="none"/>
+                    </w:rPr>
+                  </w:pPr>
+                  <w:r>
+                    <w:rPr>
+                      <w:rFonts w:ascii="Calibri" w:eastAsia="Times New Roman" w:hAnsi="Calibri" w:cs="Calibri"/>
+                      <w:kern w:val="0"/>
+                      <w:sz w:val="19"/>
+                      <w:szCs w:val="19"/>
+                      <w14:ligatures w14:val="none"/>
+                    </w:rPr>
+                    <w:t>Kế toán</w:t>
+                  </w:r>
+                </w:p>
+              </w:tc>
+              <w:tc>
+                <w:tcPr>
+                  <w:tcW w:w="3573" w:type="dxa"/>
+                  <w:tcBorders>
+                    <w:top w:val="single" w:sz="6" w:space="0" w:color="auto"/>
+                    <w:left w:val="nil"/>
+                    <w:bottom w:val="single" w:sz="6" w:space="0" w:color="auto"/>
+                    <w:right w:val="single" w:sz="6" w:space="0" w:color="auto"/>
+                  </w:tcBorders>
+                </w:tcPr>
+                <w:p>
+                  <w:pPr>
+                    <w:spacing w:after="0" w:line="240" w:lineRule="auto"/>
+                    <w:textAlignment w:val="baseline"/>
+                    <w:rPr>
+                      <w:rFonts w:ascii="Calibri" w:eastAsia="Times New Roman" w:hAnsi="Calibri" w:cs="Calibri"/>
+                      <w:kern w:val="0"/>
+                      <w:sz w:val="19"/>
+                      <w:szCs w:val="19"/>
+                      <w14:ligatures w14:val="none"/>
+                    </w:rPr>
+                  </w:pPr>
+                  <w:r>
+                    <w:rPr>
+                      <w:rFonts w:ascii="Calibri" w:eastAsia="Times New Roman" w:hAnsi="Calibri" w:cs="Calibri"/>
+                      <w:kern w:val="0"/>
+                      <w:sz w:val="19"/>
+                      <w:szCs w:val="19"/>
+                      <w14:ligatures w14:val="none"/>
+                    </w:rPr>
+                    <w:t>Chọn team muốn lấy thông tin tính lương</w:t>
+                  </w:r>
+                </w:p>
+              </w:tc>
+            </w:tr>
+            <w:tr>
+              <w:trPr>
+                <w:trHeight w:val="300"/>
+              </w:trPr>
+              <w:tc>
+                <w:tcPr>
+                  <w:tcW w:w="1539" w:type="dxa"/>
+                  <w:tcBorders>
+                    <w:top w:val="single" w:sz="6" w:space="0" w:color="auto"/>
+                    <w:left w:val="single" w:sz="6" w:space="0" w:color="auto"/>
+                    <w:bottom w:val="single" w:sz="6" w:space="0" w:color="auto"/>
+                    <w:right w:val="single" w:sz="6" w:space="0" w:color="auto"/>
+                  </w:tcBorders>
+                  <w:hideMark/>
+                </w:tcPr>
+                <w:p>
+                  <w:pPr>
+                    <w:spacing w:after="0" w:line="240" w:lineRule="auto"/>
+                    <w:ind w:left="360"/>
+                    <w:jc w:val="center"/>
+                    <w:textAlignment w:val="baseline"/>
+                    <w:rPr>
+                      <w:rFonts w:ascii="Cambria" w:eastAsia="Times New Roman" w:hAnsi="Cambria" w:cs="Times New Roman"/>
+                      <w:kern w:val="0"/>
+                      <w:sz w:val="19"/>
+                      <w:szCs w:val="19"/>
+                      <w14:ligatures w14:val="none"/>
+                    </w:rPr>
+                  </w:pPr>
+                  <w:r>
+                    <w:rPr>
+                      <w:rFonts w:ascii="Cambria" w:eastAsia="Times New Roman" w:hAnsi="Cambria" w:cs="Times New Roman"/>
+                      <w:kern w:val="0"/>
+                      <w:sz w:val="19"/>
+                      <w:szCs w:val="19"/>
+                      <w14:ligatures w14:val="none"/>
+                    </w:rPr>
+                    <w:t>2</w:t>
+                  </w:r>
+                  <w:r>
+                    <w:rPr>
+                      <w:rFonts w:ascii="Cambria" w:eastAsia="Times New Roman" w:hAnsi="Cambria" w:cs="Times New Roman"/>
+                      <w:kern w:val="0"/>
+                      <w:sz w:val="19"/>
+                      <w:szCs w:val="19"/>
+                      <w14:ligatures w14:val="none"/>
+                    </w:rPr>
+                    <w:t>.</w:t>
+                  </w:r>
+                </w:p>
+              </w:tc>
+              <w:tc>
+                <w:tcPr>
+                  <w:tcW w:w="1932" w:type="dxa"/>
+                  <w:tcBorders>
+                    <w:top w:val="single" w:sz="6" w:space="0" w:color="auto"/>
+                    <w:left w:val="single" w:sz="6" w:space="0" w:color="auto"/>
+                    <w:bottom w:val="single" w:sz="6" w:space="0" w:color="auto"/>
+                    <w:right w:val="nil"/>
+                  </w:tcBorders>
+                  <w:hideMark/>
+                </w:tcPr>
+                <w:p>
+                  <w:pPr>
+                    <w:spacing w:after="0" w:line="240" w:lineRule="auto"/>
+                    <w:textAlignment w:val="baseline"/>
+                    <w:rPr>
+                      <w:rFonts w:ascii="Times New Roman" w:eastAsia="Times New Roman" w:hAnsi="Times New Roman" w:cs="Times New Roman"/>
+                      <w:kern w:val="0"/>
+                      <w:sz w:val="24"/>
+                      <w:szCs w:val="24"/>
+                      <w14:ligatures w14:val="none"/>
+                    </w:rPr>
+                  </w:pPr>
+                  <w:r>
+                    <w:rPr>
+                      <w:rFonts w:ascii="Calibri" w:eastAsia="Times New Roman" w:hAnsi="Calibri" w:cs="Calibri"/>
+                      <w:kern w:val="0"/>
+                      <w:sz w:val="19"/>
+                      <w:szCs w:val="19"/>
+                      <w14:ligatures w14:val="none"/>
+                    </w:rPr>
+                    <w:t>Hệ thống chấm công</w:t>
+                  </w:r>
+                </w:p>
+              </w:tc>
+              <w:tc>
+                <w:tcPr>
+                  <w:tcW w:w="3573" w:type="dxa"/>
+                  <w:tcBorders>
+                    <w:top w:val="single" w:sz="6" w:space="0" w:color="auto"/>
+                    <w:left w:val="nil"/>
+                    <w:bottom w:val="single" w:sz="6" w:space="0" w:color="auto"/>
+                    <w:right w:val="single" w:sz="6" w:space="0" w:color="auto"/>
+                  </w:tcBorders>
+                  <w:hideMark/>
+                </w:tcPr>
+                <w:p>
+                  <w:pPr>
+                    <w:spacing w:after="0" w:line="240" w:lineRule="auto"/>
+                    <w:textAlignment w:val="baseline"/>
+                    <w:rPr>
+                      <w:rFonts w:ascii="Times New Roman" w:eastAsia="Times New Roman" w:hAnsi="Times New Roman" w:cs="Times New Roman"/>
+                      <w:kern w:val="0"/>
+                      <w:sz w:val="24"/>
+                      <w:szCs w:val="24"/>
+                      <w14:ligatures w14:val="none"/>
+                    </w:rPr>
+                  </w:pPr>
+                  <w:r>
+                    <w:rPr>
+                      <w:rFonts w:ascii="Calibri" w:eastAsia="Times New Roman" w:hAnsi="Calibri" w:cs="Calibri"/>
+                      <w:kern w:val="0"/>
+                      <w:sz w:val="19"/>
+                      <w:szCs w:val="19"/>
+                      <w14:ligatures w14:val="none"/>
+                    </w:rPr>
+                    <w:t>Yêu cầu thông tin chấm công từ máy chấm công thông qua gọi API đến máy chấm công hoặc tải file excel thông tin chấm công thông qua USB </w:t>
+                  </w:r>
+                </w:p>
+              </w:tc>
+            </w:tr>
+            <w:tr>
+              <w:trPr>
+                <w:trHeight w:val="300"/>
+              </w:trPr>
+              <w:tc>
+                <w:tcPr>
+                  <w:tcW w:w="1539" w:type="dxa"/>
+                  <w:tcBorders>
+                    <w:top w:val="single" w:sz="6" w:space="0" w:color="auto"/>
+                    <w:left w:val="single" w:sz="6" w:space="0" w:color="auto"/>
+                    <w:bottom w:val="single" w:sz="6" w:space="0" w:color="auto"/>
+                    <w:right w:val="single" w:sz="6" w:space="0" w:color="auto"/>
+                  </w:tcBorders>
+                  <w:hideMark/>
+                </w:tcPr>
+                <w:p>
+                  <w:pPr>
+                    <w:spacing w:after="0" w:line="240" w:lineRule="auto"/>
+                    <w:ind w:left="360"/>
+                    <w:jc w:val="center"/>
+                    <w:textAlignment w:val="baseline"/>
+                    <w:rPr>
+                      <w:rFonts w:ascii="Cambria" w:eastAsia="Times New Roman" w:hAnsi="Cambria" w:cs="Times New Roman"/>
+                      <w:kern w:val="0"/>
+                      <w:sz w:val="19"/>
+                      <w:szCs w:val="19"/>
+                      <w14:ligatures w14:val="none"/>
+                    </w:rPr>
+                  </w:pPr>
+                  <w:r>
+                    <w:rPr>
+                      <w:rFonts w:ascii="Cambria" w:eastAsia="Times New Roman" w:hAnsi="Cambria" w:cs="Times New Roman"/>
+                      <w:kern w:val="0"/>
+                      <w:sz w:val="19"/>
+                      <w:szCs w:val="19"/>
+                      <w14:ligatures w14:val="none"/>
+                    </w:rPr>
+                    <w:t>3</w:t>
+                  </w:r>
+                  <w:r>
+                    <w:rPr>
+                      <w:rFonts w:ascii="Cambria" w:eastAsia="Times New Roman" w:hAnsi="Cambria" w:cs="Times New Roman"/>
+                      <w:kern w:val="0"/>
+                      <w:sz w:val="19"/>
+                      <w:szCs w:val="19"/>
+                      <w14:ligatures w14:val="none"/>
+                    </w:rPr>
+                    <w:t>.</w:t>
+                  </w:r>
+                  <w:r>
+                    <w:rPr>
+                      <w:rFonts w:ascii="Cambria" w:eastAsia="Times New Roman" w:hAnsi="Cambria" w:cs="Times New Roman"/>
+                      <w:kern w:val="0"/>
+                      <w:sz w:val="19"/>
+                      <w:szCs w:val="19"/>
+                      <w14:ligatures w14:val="none"/>
+                    </w:rPr>
+                    <w:t>  </w:t>
+                  </w:r>
+                </w:p>
+              </w:tc>
+              <w:tc>
+                <w:tcPr>
+                  <w:tcW w:w="1932" w:type="dxa"/>
+                  <w:tcBorders>
+                    <w:top w:val="single" w:sz="6" w:space="0" w:color="auto"/>
+                    <w:left w:val="single" w:sz="6" w:space="0" w:color="auto"/>
+                    <w:bottom w:val="single" w:sz="6" w:space="0" w:color="auto"/>
+                    <w:right w:val="nil"/>
+                  </w:tcBorders>
+                  <w:hideMark/>
+                </w:tcPr>
+                <w:p>
+                  <w:pPr>
+                    <w:spacing w:after="0" w:line="240" w:lineRule="auto"/>
+                    <w:textAlignment w:val="baseline"/>
+                    <w:rPr>
+                      <w:rFonts w:ascii="Times New Roman" w:eastAsia="Times New Roman" w:hAnsi="Times New Roman" w:cs="Times New Roman"/>
+                      <w:kern w:val="0"/>
+                      <w:sz w:val="24"/>
+                      <w:szCs w:val="24"/>
+                      <w14:ligatures w14:val="none"/>
+                    </w:rPr>
+                  </w:pPr>
+                  <w:r>
+                    <w:rPr>
+                      <w:rFonts w:ascii="Calibri" w:eastAsia="Times New Roman" w:hAnsi="Calibri" w:cs="Calibri"/>
+                      <w:kern w:val="0"/>
+                      <w:sz w:val="19"/>
+                      <w:szCs w:val="19"/>
+                      <w14:ligatures w14:val="none"/>
+                    </w:rPr>
+                    <w:t>Máy chấm công </w:t>
+                  </w:r>
+                </w:p>
+              </w:tc>
+              <w:tc>
+                <w:tcPr>
+                  <w:tcW w:w="3573" w:type="dxa"/>
+                  <w:tcBorders>
+                    <w:top w:val="single" w:sz="6" w:space="0" w:color="auto"/>
+                    <w:left w:val="nil"/>
+                    <w:bottom w:val="single" w:sz="6" w:space="0" w:color="auto"/>
+                    <w:right w:val="single" w:sz="6" w:space="0" w:color="auto"/>
+                  </w:tcBorders>
+                  <w:hideMark/>
+                </w:tcPr>
+                <w:p>
+                  <w:pPr>
+                    <w:spacing w:after="0" w:line="240" w:lineRule="auto"/>
+                    <w:textAlignment w:val="baseline"/>
+                    <w:rPr>
+                      <w:rFonts w:ascii="Times New Roman" w:eastAsia="Times New Roman" w:hAnsi="Times New Roman" w:cs="Times New Roman"/>
+                      <w:kern w:val="0"/>
+                      <w:sz w:val="24"/>
+                      <w:szCs w:val="24"/>
+                      <w14:ligatures w14:val="none"/>
+                    </w:rPr>
+                  </w:pPr>
+                  <w:r>
+                    <w:rPr>
+                      <w:rFonts w:ascii="Calibri" w:eastAsia="Times New Roman" w:hAnsi="Calibri" w:cs="Calibri"/>
+                      <w:kern w:val="0"/>
+                      <w:sz w:val="19"/>
+                      <w:szCs w:val="19"/>
+                      <w14:ligatures w14:val="none"/>
+                    </w:rPr>
+                    <w:t>Truy xuất thông tin chấm công, trả về response thông qua API hoặc export file excel ra USB cho nhân sự.</w:t>
+                  </w:r>
+                </w:p>
+              </w:tc>
+            </w:tr>
+            <w:tr>
+              <w:trPr>
+                <w:trHeight w:val="300"/>
+              </w:trPr>
+              <w:tc>
+                <w:tcPr>
+                  <w:tcW w:w="1539" w:type="dxa"/>
+                  <w:tcBorders>
+                    <w:top w:val="single" w:sz="6" w:space="0" w:color="auto"/>
+                    <w:left w:val="single" w:sz="6" w:space="0" w:color="auto"/>
+                    <w:bottom w:val="single" w:sz="6" w:space="0" w:color="auto"/>
+                    <w:right w:val="single" w:sz="6" w:space="0" w:color="auto"/>
+                  </w:tcBorders>
+                </w:tcPr>
+                <w:p>
+                  <w:pPr>
+                    <w:spacing w:after="0" w:line="240" w:lineRule="auto"/>
+                    <w:ind w:left="360"/>
+                    <w:jc w:val="center"/>
+                    <w:textAlignment w:val="baseline"/>
+                    <w:rPr>
+                      <w:rFonts w:ascii="Cambria" w:eastAsia="Times New Roman" w:hAnsi="Cambria" w:cs="Times New Roman"/>
+                      <w:kern w:val="0"/>
+                      <w:sz w:val="19"/>
+                      <w:szCs w:val="19"/>
+                      <w14:ligatures w14:val="none"/>
+                    </w:rPr>
+                  </w:pPr>
+                  <w:r>
+                    <w:rPr>
+                      <w:rFonts w:ascii="Cambria" w:eastAsia="Times New Roman" w:hAnsi="Cambria" w:cs="Times New Roman"/>
+                      <w:kern w:val="0"/>
+                      <w:sz w:val="19"/>
+                      <w:szCs w:val="19"/>
+                      <w14:ligatures w14:val="none"/>
+                    </w:rPr>
+                    <w:t>4</w:t>
+                  </w:r>
+                  <w:r>
+                    <w:rPr>
+                      <w:rFonts w:ascii="Cambria" w:eastAsia="Times New Roman" w:hAnsi="Cambria" w:cs="Times New Roman"/>
+                      <w:kern w:val="0"/>
+                      <w:sz w:val="19"/>
+                      <w:szCs w:val="19"/>
+                      <w14:ligatures w14:val="none"/>
+                    </w:rPr>
+                    <w:t>.</w:t>
+                  </w:r>
+                </w:p>
+              </w:tc>
+              <w:tc>
+                <w:tcPr>
+                  <w:tcW w:w="1932" w:type="dxa"/>
+                  <w:tcBorders>
+                    <w:top w:val="single" w:sz="6" w:space="0" w:color="auto"/>
+                    <w:left w:val="single" w:sz="6" w:space="0" w:color="auto"/>
+                    <w:bottom w:val="single" w:sz="6" w:space="0" w:color="auto"/>
+                    <w:right w:val="nil"/>
+                  </w:tcBorders>
+                </w:tcPr>
+                <w:p>
+                  <w:pPr>
+                    <w:spacing w:after="0" w:line="240" w:lineRule="auto"/>
+                    <w:textAlignment w:val="baseline"/>
+                    <w:rPr>
+                      <w:rFonts w:ascii="Calibri" w:eastAsia="Times New Roman" w:hAnsi="Calibri" w:cs="Calibri"/>
+                      <w:kern w:val="0"/>
+                      <w:sz w:val="19"/>
+                      <w:szCs w:val="19"/>
+                      <w14:ligatures w14:val="none"/>
+                    </w:rPr>
+                  </w:pPr>
+                  <w:r>
+                    <w:rPr>
+                      <w:rFonts w:ascii="Calibri" w:eastAsia="Times New Roman" w:hAnsi="Calibri" w:cs="Calibri"/>
+                      <w:kern w:val="0"/>
+                      <w:sz w:val="19"/>
+                      <w:szCs w:val="19"/>
+                      <w14:ligatures w14:val="none"/>
+                    </w:rPr>
+                    <w:t>Kế toán</w:t>
+                  </w:r>
+                </w:p>
+              </w:tc>
+              <w:tc>
+                <w:tcPr>
+                  <w:tcW w:w="3573" w:type="dxa"/>
+                  <w:tcBorders>
+                    <w:top w:val="single" w:sz="6" w:space="0" w:color="auto"/>
+                    <w:left w:val="nil"/>
+                    <w:bottom w:val="single" w:sz="6" w:space="0" w:color="auto"/>
+                    <w:right w:val="single" w:sz="6" w:space="0" w:color="auto"/>
+                  </w:tcBorders>
+                </w:tcPr>
+                <w:p>
+                  <w:pPr>
+                    <w:spacing w:after="0" w:line="240" w:lineRule="auto"/>
+                    <w:textAlignment w:val="baseline"/>
+                    <w:rPr>
+                      <w:rFonts w:ascii="Calibri" w:eastAsia="Times New Roman" w:hAnsi="Calibri" w:cs="Calibri"/>
+                      <w:kern w:val="0"/>
+                      <w:sz w:val="19"/>
+                      <w:szCs w:val="19"/>
+                      <w14:ligatures w14:val="none"/>
+                    </w:rPr>
+                  </w:pPr>
+                  <w:r>
+                    <w:rPr>
+                      <w:rFonts w:ascii="Calibri" w:eastAsia="Times New Roman" w:hAnsi="Calibri" w:cs="Calibri"/>
+                      <w:kern w:val="0"/>
+                      <w:sz w:val="19"/>
+                      <w:szCs w:val="19"/>
+                      <w14:ligatures w14:val="none"/>
+                    </w:rPr>
+                    <w:t>Chọn chức năng tính lương</w:t>
+                  </w:r>
+                </w:p>
+              </w:tc>
+            </w:tr>
+            <w:tr>
+              <w:trPr>
+                <w:trHeight w:val="300"/>
+              </w:trPr>
+              <w:tc>
+                <w:tcPr>
+                  <w:tcW w:w="1539" w:type="dxa"/>
+                  <w:tcBorders>
+                    <w:top w:val="single" w:sz="6" w:space="0" w:color="auto"/>
+                    <w:left w:val="single" w:sz="6" w:space="0" w:color="auto"/>
+                    <w:bottom w:val="single" w:sz="6" w:space="0" w:color="auto"/>
+                    <w:right w:val="single" w:sz="6" w:space="0" w:color="auto"/>
+                  </w:tcBorders>
+                </w:tcPr>
+                <w:p>
+                  <w:pPr>
+                    <w:spacing w:after="0" w:line="240" w:lineRule="auto"/>
+                    <w:ind w:left="360"/>
+                    <w:jc w:val="center"/>
+                    <w:textAlignment w:val="baseline"/>
+                    <w:rPr>
+                      <w:rFonts w:ascii="Cambria" w:eastAsia="Times New Roman" w:hAnsi="Cambria" w:cs="Times New Roman"/>
+                      <w:kern w:val="0"/>
+                      <w:sz w:val="19"/>
+                      <w:szCs w:val="19"/>
+                      <w14:ligatures w14:val="none"/>
+                    </w:rPr>
+                  </w:pPr>
+                  <w:r>
+                    <w:rPr>
+                      <w:rFonts w:ascii="Cambria" w:eastAsia="Times New Roman" w:hAnsi="Cambria" w:cs="Times New Roman"/>
+                      <w:kern w:val="0"/>
+                      <w:sz w:val="19"/>
+                      <w:szCs w:val="19"/>
+                      <w14:ligatures w14:val="none"/>
+                    </w:rPr>
+                    <w:t>5</w:t>
+                  </w:r>
+                  <w:r>
+                    <w:rPr>
+                      <w:rFonts w:ascii="Cambria" w:eastAsia="Times New Roman" w:hAnsi="Cambria" w:cs="Times New Roman"/>
+                      <w:kern w:val="0"/>
+                      <w:sz w:val="19"/>
+                      <w:szCs w:val="19"/>
+                      <w14:ligatures w14:val="none"/>
+                    </w:rPr>
+                    <w:t>.</w:t>
+                  </w:r>
+                </w:p>
+              </w:tc>
+              <w:tc>
+                <w:tcPr>
+                  <w:tcW w:w="1932" w:type="dxa"/>
+                  <w:tcBorders>
+                    <w:top w:val="single" w:sz="6" w:space="0" w:color="auto"/>
+                    <w:left w:val="single" w:sz="6" w:space="0" w:color="auto"/>
+                    <w:bottom w:val="single" w:sz="6" w:space="0" w:color="auto"/>
+                    <w:right w:val="nil"/>
+                  </w:tcBorders>
+                </w:tcPr>
+                <w:p>
+                  <w:pPr>
+                    <w:spacing w:after="0" w:line="240" w:lineRule="auto"/>
+                    <w:textAlignment w:val="baseline"/>
+                    <w:rPr>
+                      <w:rFonts w:ascii="Calibri" w:eastAsia="Times New Roman" w:hAnsi="Calibri" w:cs="Calibri"/>
+                      <w:kern w:val="0"/>
+                      <w:sz w:val="19"/>
+                      <w:szCs w:val="19"/>
+                      <w14:ligatures w14:val="none"/>
+                    </w:rPr>
+                  </w:pPr>
+                  <w:r>
+                    <w:rPr>
+                      <w:rFonts w:ascii="Calibri" w:eastAsia="Times New Roman" w:hAnsi="Calibri" w:cs="Calibri"/>
+                      <w:kern w:val="0"/>
+                      <w:sz w:val="19"/>
+                      <w:szCs w:val="19"/>
+                      <w14:ligatures w14:val="none"/>
+                    </w:rPr>
+                    <w:t>Hệ thống chấm công</w:t>
+                  </w:r>
+                </w:p>
+              </w:tc>
+              <w:tc>
+                <w:tcPr>
+                  <w:tcW w:w="3573" w:type="dxa"/>
+                  <w:tcBorders>
+                    <w:top w:val="single" w:sz="6" w:space="0" w:color="auto"/>
+                    <w:left w:val="nil"/>
+                    <w:bottom w:val="single" w:sz="6" w:space="0" w:color="auto"/>
+                    <w:right w:val="single" w:sz="6" w:space="0" w:color="auto"/>
+                  </w:tcBorders>
+                </w:tcPr>
+                <w:p>
+                  <w:pPr>
+                    <w:spacing w:after="0" w:line="240" w:lineRule="auto"/>
+                    <w:textAlignment w:val="baseline"/>
+                    <w:rPr>
+                      <w:rFonts w:ascii="Calibri" w:eastAsia="Times New Roman" w:hAnsi="Calibri" w:cs="Calibri"/>
+                      <w:kern w:val="0"/>
+                      <w:sz w:val="19"/>
+                      <w:szCs w:val="19"/>
+                      <w14:ligatures w14:val="none"/>
+                    </w:rPr>
+                  </w:pPr>
+                  <w:r>
+                    <w:rPr>
+                      <w:rFonts w:ascii="Calibri" w:eastAsia="Times New Roman" w:hAnsi="Calibri" w:cs="Calibri"/>
+                      <w:kern w:val="0"/>
+                      <w:sz w:val="19"/>
+                      <w:szCs w:val="19"/>
+                      <w14:ligatures w14:val="none"/>
+                    </w:rPr>
+                    <w:t>Tính lương</w:t>
+                  </w:r>
+                </w:p>
+              </w:tc>
+            </w:tr>
+          </w:tbl>
+          <w:p>
+            <w:pPr>
+              <w:spacing w:after="0" w:line="240" w:lineRule="auto"/>
+              <w:textAlignment w:val="baseline"/>
+              <w:rPr>
+                <w:rFonts w:ascii="Times New Roman" w:eastAsia="Times New Roman" w:hAnsi="Times New Roman" w:cs="Times New Roman"/>
+                <w:kern w:val="0"/>
+                <w:sz w:val="24"/>
+                <w:szCs w:val="24"/>
+                <w14:ligatures w14:val="none"/>
+              </w:rPr>
+            </w:pPr>
+          </w:p>
+          <w:p>
+            <w:pPr>
+              <w:spacing w:after="0" w:line="240" w:lineRule="auto"/>
+              <w:textAlignment w:val="baseline"/>
+              <w:rPr>
+                <w:rFonts w:ascii="Times New Roman" w:eastAsia="Times New Roman" w:hAnsi="Times New Roman" w:cs="Times New Roman"/>
+                <w:kern w:val="0"/>
+                <w:sz w:val="24"/>
+                <w:szCs w:val="24"/>
+                <w14:ligatures w14:val="none"/>
+              </w:rPr>
+            </w:pPr>
+            <w:r>
+              <w:rPr>
+                <w:rFonts w:ascii="Cambria" w:eastAsia="Times New Roman" w:hAnsi="Cambria" w:cs="Times New Roman"/>
+                <w:kern w:val="0"/>
+                <w:sz w:val="24"/>
+                <w:szCs w:val="24"/>
+                <w14:ligatures w14:val="none"/>
+              </w:rPr>
+              <w:t> </w:t>
+            </w:r>
+          </w:p>
+        </w:tc>
+      </w:tr>
+      <w:tr>
+        <w:trPr>
+          <w:trHeight w:val="1125"/>
+        </w:trPr>
+        <w:tc>
+          <w:tcPr>
+            <w:tcW w:w="1755" w:type="dxa"/>
+            <w:tcBorders>
+              <w:top w:val="single" w:sz="6" w:space="0" w:color="auto"/>
+              <w:left w:val="single" w:sz="6" w:space="0" w:color="auto"/>
+              <w:bottom w:val="single" w:sz="6" w:space="0" w:color="auto"/>
+              <w:right w:val="single" w:sz="6" w:space="0" w:color="auto"/>
+            </w:tcBorders>
+            <w:shd w:val="clear" w:color="auto" w:fill="C5F1E3"/>
+            <w:hideMark/>
+          </w:tcPr>
+          <w:p>
+            <w:pPr>
+              <w:spacing w:after="0" w:line="240" w:lineRule="auto"/>
+              <w:textAlignment w:val="baseline"/>
+              <w:rPr>
+                <w:rFonts w:ascii="Times New Roman" w:eastAsia="Times New Roman" w:hAnsi="Times New Roman" w:cs="Times New Roman"/>
+                <w:kern w:val="0"/>
+                <w:sz w:val="24"/>
+                <w:szCs w:val="24"/>
+                <w14:ligatures w14:val="none"/>
+              </w:rPr>
+            </w:pPr>
+            <w:r>
+              <w:rPr>
+                <w:rFonts w:ascii="Tahoma" w:eastAsia="Times New Roman" w:hAnsi="Tahoma" w:cs="Tahoma"/>
+                <w:b/>
+                <w:bCs/>
+                <w:color w:val="000000"/>
+                <w:kern w:val="0"/>
+                <w:sz w:val="19"/>
+                <w:szCs w:val="19"/>
+                <w14:ligatures w14:val="none"/>
+              </w:rPr>
+              <w:lastRenderedPageBreak/>
+              <w:t>Luồng sự kiện thay thế</w:t>
+            </w:r>
+            <w:r>
+              <w:rPr>
+                <w:rFonts w:ascii="Tahoma" w:eastAsia="Times New Roman" w:hAnsi="Tahoma" w:cs="Tahoma"/>
+                <w:color w:val="000000"/>
+                <w:kern w:val="0"/>
+                <w:sz w:val="19"/>
+                <w:szCs w:val="19"/>
+                <w14:ligatures w14:val="none"/>
+              </w:rPr>
+              <w:t> </w:t>
+            </w:r>
+          </w:p>
+        </w:tc>
+        <w:tc>
+          <w:tcPr>
+            <w:tcW w:w="7290" w:type="dxa"/>
+            <w:gridSpan w:val="3"/>
+            <w:tcBorders>
+              <w:top w:val="single" w:sz="6" w:space="0" w:color="auto"/>
+              <w:left w:val="single" w:sz="6" w:space="0" w:color="auto"/>
+              <w:bottom w:val="single" w:sz="6" w:space="0" w:color="auto"/>
+              <w:right w:val="single" w:sz="6" w:space="0" w:color="auto"/>
+            </w:tcBorders>
+            <w:hideMark/>
+          </w:tcPr>
+          <w:tbl>
+            <w:tblPr>
+              <w:tblW w:w="6555" w:type="dxa"/>
+              <w:tblBorders>
+                <w:top w:val="outset" w:sz="6" w:space="0" w:color="auto"/>
+                <w:left w:val="outset" w:sz="6" w:space="0" w:color="auto"/>
+                <w:bottom w:val="outset" w:sz="6" w:space="0" w:color="auto"/>
+                <w:right w:val="outset" w:sz="6" w:space="0" w:color="auto"/>
+              </w:tblBorders>
+              <w:tblCellMar>
+                <w:left w:w="0" w:type="dxa"/>
+                <w:right w:w="0" w:type="dxa"/>
+              </w:tblCellMar>
+              <w:tblLook w:val="04A0" w:firstRow="1" w:lastRow="0" w:firstColumn="1" w:lastColumn="0" w:noHBand="0" w:noVBand="1"/>
+            </w:tblPr>
+            <w:tblGrid>
+              <w:gridCol w:w="810"/>
+              <w:gridCol w:w="1890"/>
+              <w:gridCol w:w="3855"/>
+            </w:tblGrid>
+            <w:tr>
+              <w:trPr>
+                <w:trHeight w:val="300"/>
+              </w:trPr>
+              <w:tc>
+                <w:tcPr>
+                  <w:tcW w:w="810" w:type="dxa"/>
+                  <w:tcBorders>
+                    <w:top w:val="single" w:sz="6" w:space="0" w:color="auto"/>
+                    <w:left w:val="single" w:sz="6" w:space="0" w:color="auto"/>
+                    <w:bottom w:val="single" w:sz="6" w:space="0" w:color="auto"/>
+                    <w:right w:val="single" w:sz="6" w:space="0" w:color="auto"/>
+                  </w:tcBorders>
+                  <w:shd w:val="clear" w:color="auto" w:fill="FFCC99"/>
+                  <w:hideMark/>
+                </w:tcPr>
+                <w:p>
+                  <w:pPr>
+                    <w:spacing w:after="0" w:line="240" w:lineRule="auto"/>
+                    <w:jc w:val="both"/>
+                    <w:textAlignment w:val="baseline"/>
+                    <w:rPr>
+                      <w:rFonts w:ascii="Times New Roman" w:eastAsia="Times New Roman" w:hAnsi="Times New Roman" w:cs="Times New Roman"/>
+                      <w:kern w:val="0"/>
+                      <w:sz w:val="24"/>
+                      <w:szCs w:val="24"/>
+                      <w14:ligatures w14:val="none"/>
+                    </w:rPr>
+                  </w:pPr>
+                  <w:r>
+                    <w:rPr>
+                      <w:rFonts w:ascii="Tahoma" w:eastAsia="Times New Roman" w:hAnsi="Tahoma" w:cs="Tahoma"/>
+                      <w:b/>
+                      <w:bCs/>
+                      <w:color w:val="000000"/>
+                      <w:kern w:val="0"/>
+                      <w:sz w:val="19"/>
+                      <w:szCs w:val="19"/>
+                      <w14:ligatures w14:val="none"/>
+                    </w:rPr>
+                    <w:t>STT</w:t>
+                  </w:r>
+                  <w:r>
+                    <w:rPr>
+                      <w:rFonts w:ascii="Tahoma" w:eastAsia="Times New Roman" w:hAnsi="Tahoma" w:cs="Tahoma"/>
+                      <w:color w:val="000000"/>
+                      <w:kern w:val="0"/>
+                      <w:sz w:val="19"/>
+                      <w:szCs w:val="19"/>
+                      <w14:ligatures w14:val="none"/>
+                    </w:rPr>
+                    <w:t> </w:t>
+                  </w:r>
+                </w:p>
+              </w:tc>
+              <w:tc>
+                <w:tcPr>
+                  <w:tcW w:w="1890" w:type="dxa"/>
+                  <w:tcBorders>
+                    <w:top w:val="single" w:sz="6" w:space="0" w:color="auto"/>
+                    <w:left w:val="single" w:sz="6" w:space="0" w:color="auto"/>
+                    <w:bottom w:val="single" w:sz="6" w:space="0" w:color="auto"/>
+                    <w:right w:val="single" w:sz="6" w:space="0" w:color="auto"/>
+                  </w:tcBorders>
+                  <w:shd w:val="clear" w:color="auto" w:fill="FFCC99"/>
+                  <w:hideMark/>
+                </w:tcPr>
+                <w:p>
+                  <w:pPr>
+                    <w:spacing w:after="0" w:line="240" w:lineRule="auto"/>
+                    <w:jc w:val="center"/>
+                    <w:textAlignment w:val="baseline"/>
+                    <w:rPr>
+                      <w:rFonts w:ascii="Times New Roman" w:eastAsia="Times New Roman" w:hAnsi="Times New Roman" w:cs="Times New Roman"/>
+                      <w:kern w:val="0"/>
+                      <w:sz w:val="24"/>
+                      <w:szCs w:val="24"/>
+                      <w14:ligatures w14:val="none"/>
+                    </w:rPr>
+                  </w:pPr>
+                  <w:r>
+                    <w:rPr>
+                      <w:rFonts w:ascii="Tahoma" w:eastAsia="Times New Roman" w:hAnsi="Tahoma" w:cs="Tahoma"/>
+                      <w:b/>
+                      <w:bCs/>
+                      <w:color w:val="000000"/>
+                      <w:kern w:val="0"/>
+                      <w:sz w:val="19"/>
+                      <w:szCs w:val="19"/>
+                      <w14:ligatures w14:val="none"/>
+                    </w:rPr>
+                    <w:t>Thực hiện bởi</w:t>
+                  </w:r>
+                  <w:r>
+                    <w:rPr>
+                      <w:rFonts w:ascii="Tahoma" w:eastAsia="Times New Roman" w:hAnsi="Tahoma" w:cs="Tahoma"/>
+                      <w:color w:val="000000"/>
+                      <w:kern w:val="0"/>
+                      <w:sz w:val="19"/>
+                      <w:szCs w:val="19"/>
+                      <w14:ligatures w14:val="none"/>
+                    </w:rPr>
+                    <w:t> </w:t>
+                  </w:r>
+                </w:p>
+              </w:tc>
+              <w:tc>
+                <w:tcPr>
+                  <w:tcW w:w="3855" w:type="dxa"/>
+                  <w:tcBorders>
+                    <w:top w:val="single" w:sz="6" w:space="0" w:color="auto"/>
+                    <w:left w:val="single" w:sz="6" w:space="0" w:color="auto"/>
+                    <w:bottom w:val="single" w:sz="6" w:space="0" w:color="auto"/>
+                    <w:right w:val="single" w:sz="6" w:space="0" w:color="auto"/>
+                  </w:tcBorders>
+                  <w:shd w:val="clear" w:color="auto" w:fill="FFCC99"/>
+                  <w:hideMark/>
+                </w:tcPr>
+                <w:p>
+                  <w:pPr>
+                    <w:spacing w:after="0" w:line="240" w:lineRule="auto"/>
+                    <w:jc w:val="center"/>
+                    <w:textAlignment w:val="baseline"/>
+                    <w:rPr>
+                      <w:rFonts w:ascii="Times New Roman" w:eastAsia="Times New Roman" w:hAnsi="Times New Roman" w:cs="Times New Roman"/>
+                      <w:kern w:val="0"/>
+                      <w:sz w:val="24"/>
+                      <w:szCs w:val="24"/>
+                      <w14:ligatures w14:val="none"/>
+                    </w:rPr>
+                  </w:pPr>
+                  <w:r>
+                    <w:rPr>
+                      <w:rFonts w:ascii="Tahoma" w:eastAsia="Times New Roman" w:hAnsi="Tahoma" w:cs="Tahoma"/>
+                      <w:b/>
+                      <w:bCs/>
+                      <w:color w:val="000000"/>
+                      <w:kern w:val="0"/>
+                      <w:sz w:val="19"/>
+                      <w:szCs w:val="19"/>
+                      <w14:ligatures w14:val="none"/>
+                    </w:rPr>
+                    <w:t>Hành động</w:t>
+                  </w:r>
+                  <w:r>
+                    <w:rPr>
+                      <w:rFonts w:ascii="Tahoma" w:eastAsia="Times New Roman" w:hAnsi="Tahoma" w:cs="Tahoma"/>
+                      <w:color w:val="000000"/>
+                      <w:kern w:val="0"/>
+                      <w:sz w:val="19"/>
+                      <w:szCs w:val="19"/>
+                      <w14:ligatures w14:val="none"/>
+                    </w:rPr>
+                    <w:t> </w:t>
+                  </w:r>
+                </w:p>
+              </w:tc>
+            </w:tr>
+            <w:tr>
+              <w:trPr>
+                <w:trHeight w:val="270"/>
+              </w:trPr>
+              <w:tc>
+                <w:tcPr>
+                  <w:tcW w:w="810" w:type="dxa"/>
+                  <w:tcBorders>
+                    <w:top w:val="single" w:sz="6" w:space="0" w:color="auto"/>
+                    <w:left w:val="single" w:sz="6" w:space="0" w:color="auto"/>
+                    <w:bottom w:val="single" w:sz="6" w:space="0" w:color="auto"/>
+                    <w:right w:val="single" w:sz="6" w:space="0" w:color="auto"/>
+                  </w:tcBorders>
+                </w:tcPr>
+                <w:p>
+                  <w:pPr>
+                    <w:spacing w:after="0" w:line="240" w:lineRule="auto"/>
+                    <w:jc w:val="center"/>
+                    <w:textAlignment w:val="baseline"/>
+                    <w:rPr>
+                      <w:rFonts w:ascii="Times New Roman" w:eastAsia="Times New Roman" w:hAnsi="Times New Roman" w:cs="Times New Roman"/>
+                      <w:kern w:val="0"/>
+                      <w:sz w:val="24"/>
+                      <w:szCs w:val="24"/>
+                      <w14:ligatures w14:val="none"/>
+                    </w:rPr>
+                  </w:pPr>
+                  <w:r>
+                    <w:rPr>
+                      <w:rFonts w:ascii="Cambria" w:eastAsia="Times New Roman" w:hAnsi="Cambria" w:cs="Times New Roman"/>
+                      <w:kern w:val="0"/>
+                      <w:sz w:val="19"/>
+                      <w:szCs w:val="19"/>
+                      <w14:ligatures w14:val="none"/>
+                    </w:rPr>
+                    <w:t>3.b.</w:t>
+                  </w:r>
+                </w:p>
+              </w:tc>
+              <w:tc>
+                <w:tcPr>
+                  <w:tcW w:w="1890" w:type="dxa"/>
+                  <w:tcBorders>
+                    <w:top w:val="single" w:sz="6" w:space="0" w:color="auto"/>
+                    <w:left w:val="single" w:sz="6" w:space="0" w:color="auto"/>
+                    <w:bottom w:val="single" w:sz="6" w:space="0" w:color="auto"/>
+                    <w:right w:val="nil"/>
+                  </w:tcBorders>
+                </w:tcPr>
+                <w:p>
+                  <w:pPr>
+                    <w:spacing w:after="0" w:line="240" w:lineRule="auto"/>
+                    <w:textAlignment w:val="baseline"/>
+                    <w:rPr>
+                      <w:rFonts w:ascii="Times New Roman" w:eastAsia="Times New Roman" w:hAnsi="Times New Roman" w:cs="Times New Roman"/>
+                      <w:kern w:val="0"/>
+                      <w:sz w:val="24"/>
+                      <w:szCs w:val="24"/>
+                      <w14:ligatures w14:val="none"/>
+                    </w:rPr>
+                  </w:pPr>
+                  <w:r>
+                    <w:rPr>
+                      <w:rFonts w:ascii="Calibri" w:eastAsia="Times New Roman" w:hAnsi="Calibri" w:cs="Calibri"/>
+                      <w:kern w:val="0"/>
+                      <w:sz w:val="19"/>
+                      <w:szCs w:val="19"/>
+                      <w14:ligatures w14:val="none"/>
+                    </w:rPr>
+                    <w:t>Kế toán</w:t>
+                  </w:r>
+                </w:p>
+              </w:tc>
+              <w:tc>
+                <w:tcPr>
+                  <w:tcW w:w="3855" w:type="dxa"/>
+                  <w:tcBorders>
+                    <w:top w:val="single" w:sz="6" w:space="0" w:color="auto"/>
+                    <w:left w:val="nil"/>
+                    <w:bottom w:val="single" w:sz="6" w:space="0" w:color="auto"/>
+                    <w:right w:val="single" w:sz="6" w:space="0" w:color="auto"/>
+                  </w:tcBorders>
+                </w:tcPr>
+                <w:p>
+                  <w:pPr>
+                    <w:spacing w:after="0" w:line="240" w:lineRule="auto"/>
+                    <w:textAlignment w:val="baseline"/>
+                    <w:rPr>
+                      <w:rFonts w:ascii="Times New Roman" w:eastAsia="Times New Roman" w:hAnsi="Times New Roman" w:cs="Times New Roman"/>
+                      <w:kern w:val="0"/>
+                      <w:sz w:val="24"/>
+                      <w:szCs w:val="24"/>
+                      <w14:ligatures w14:val="none"/>
+                    </w:rPr>
+                  </w:pPr>
+                  <w:r>
+                    <w:rPr>
+                      <w:rFonts w:ascii="Calibri" w:eastAsia="Times New Roman" w:hAnsi="Calibri" w:cs="Calibri"/>
+                      <w:kern w:val="0"/>
+                      <w:sz w:val="19"/>
+                      <w:szCs w:val="19"/>
+                      <w14:ligatures w14:val="none"/>
+                    </w:rPr>
+                    <w:t>Xem chi tiết thông tin tính lương</w:t>
+                  </w:r>
+                </w:p>
+              </w:tc>
+            </w:tr>
+            <w:tr>
+              <w:trPr>
+                <w:trHeight w:val="270"/>
+              </w:trPr>
+              <w:tc>
+                <w:tcPr>
+                  <w:tcW w:w="810" w:type="dxa"/>
+                  <w:tcBorders>
+                    <w:top w:val="single" w:sz="6" w:space="0" w:color="auto"/>
+                    <w:left w:val="single" w:sz="6" w:space="0" w:color="auto"/>
+                    <w:bottom w:val="single" w:sz="6" w:space="0" w:color="auto"/>
+                    <w:right w:val="single" w:sz="6" w:space="0" w:color="auto"/>
+                  </w:tcBorders>
+                </w:tcPr>
+                <w:p>
+                  <w:pPr>
+                    <w:spacing w:after="0" w:line="240" w:lineRule="auto"/>
+                    <w:jc w:val="center"/>
+                    <w:textAlignment w:val="baseline"/>
+                    <w:rPr>
+                      <w:rFonts w:ascii="Cambria" w:eastAsia="Times New Roman" w:hAnsi="Cambria" w:cs="Times New Roman"/>
+                      <w:kern w:val="0"/>
+                      <w:sz w:val="19"/>
+                      <w:szCs w:val="19"/>
+                      <w14:ligatures w14:val="none"/>
+                    </w:rPr>
+                  </w:pPr>
+                  <w:r>
+                    <w:rPr>
+                      <w:rFonts w:ascii="Cambria" w:eastAsia="Times New Roman" w:hAnsi="Cambria" w:cs="Times New Roman"/>
+                      <w:kern w:val="0"/>
+                      <w:sz w:val="19"/>
+                      <w:szCs w:val="19"/>
+                      <w14:ligatures w14:val="none"/>
+                    </w:rPr>
+                    <w:t>3.b.1.</w:t>
+                  </w:r>
+                </w:p>
+              </w:tc>
+              <w:tc>
+                <w:tcPr>
+                  <w:tcW w:w="1890" w:type="dxa"/>
+                  <w:tcBorders>
+                    <w:top w:val="single" w:sz="6" w:space="0" w:color="auto"/>
+                    <w:left w:val="single" w:sz="6" w:space="0" w:color="auto"/>
+                    <w:bottom w:val="single" w:sz="6" w:space="0" w:color="auto"/>
+                    <w:right w:val="nil"/>
+                  </w:tcBorders>
+                </w:tcPr>
+                <w:p>
+                  <w:pPr>
+                    <w:spacing w:after="0" w:line="240" w:lineRule="auto"/>
+                    <w:textAlignment w:val="baseline"/>
+                    <w:rPr>
+                      <w:rFonts w:ascii="Calibri" w:eastAsia="Times New Roman" w:hAnsi="Calibri" w:cs="Calibri"/>
+                      <w:kern w:val="0"/>
+                      <w:sz w:val="19"/>
+                      <w:szCs w:val="19"/>
+                      <w14:ligatures w14:val="none"/>
+                    </w:rPr>
+                  </w:pPr>
+                  <w:r>
+                    <w:rPr>
+                      <w:rFonts w:ascii="Calibri" w:eastAsia="Times New Roman" w:hAnsi="Calibri" w:cs="Calibri"/>
+                      <w:kern w:val="0"/>
+                      <w:sz w:val="19"/>
+                      <w:szCs w:val="19"/>
+                      <w14:ligatures w14:val="none"/>
+                    </w:rPr>
+                    <w:t>Hệ thống chấm công</w:t>
+                  </w:r>
+                </w:p>
+              </w:tc>
+              <w:tc>
+                <w:tcPr>
+                  <w:tcW w:w="3855" w:type="dxa"/>
+                  <w:tcBorders>
+                    <w:top w:val="single" w:sz="6" w:space="0" w:color="auto"/>
+                    <w:left w:val="nil"/>
+                    <w:bottom w:val="single" w:sz="6" w:space="0" w:color="auto"/>
+                    <w:right w:val="single" w:sz="6" w:space="0" w:color="auto"/>
+                  </w:tcBorders>
+                </w:tcPr>
+                <w:p>
+                  <w:pPr>
+                    <w:spacing w:after="0" w:line="240" w:lineRule="auto"/>
+                    <w:textAlignment w:val="baseline"/>
+                    <w:rPr>
+                      <w:rFonts w:ascii="Calibri" w:eastAsia="Times New Roman" w:hAnsi="Calibri" w:cs="Calibri"/>
+                      <w:kern w:val="0"/>
+                      <w:sz w:val="19"/>
+                      <w:szCs w:val="19"/>
+                      <w14:ligatures w14:val="none"/>
+                    </w:rPr>
+                  </w:pPr>
+                  <w:r>
+                    <w:rPr>
+                      <w:rFonts w:ascii="Calibri" w:eastAsia="Times New Roman" w:hAnsi="Calibri" w:cs="Calibri"/>
+                      <w:kern w:val="0"/>
+                      <w:sz w:val="19"/>
+                      <w:szCs w:val="19"/>
+                      <w14:ligatures w14:val="none"/>
+                    </w:rPr>
+                    <w:t>Hiển thị giao diện thông tin tính lương</w:t>
+                  </w:r>
+                </w:p>
+              </w:tc>
+            </w:tr>
+            <w:tr>
+              <w:trPr>
+                <w:trHeight w:val="270"/>
+              </w:trPr>
+              <w:tc>
+                <w:tcPr>
+                  <w:tcW w:w="810" w:type="dxa"/>
+                  <w:tcBorders>
+                    <w:top w:val="single" w:sz="6" w:space="0" w:color="auto"/>
+                    <w:left w:val="single" w:sz="6" w:space="0" w:color="auto"/>
+                    <w:bottom w:val="single" w:sz="6" w:space="0" w:color="auto"/>
+                    <w:right w:val="single" w:sz="6" w:space="0" w:color="auto"/>
+                  </w:tcBorders>
+                </w:tcPr>
+                <w:p>
+                  <w:pPr>
+                    <w:spacing w:after="0" w:line="240" w:lineRule="auto"/>
+                    <w:jc w:val="center"/>
+                    <w:textAlignment w:val="baseline"/>
+                    <w:rPr>
+                      <w:rFonts w:ascii="Cambria" w:eastAsia="Times New Roman" w:hAnsi="Cambria" w:cs="Times New Roman"/>
+                      <w:kern w:val="0"/>
+                      <w:sz w:val="19"/>
+                      <w:szCs w:val="19"/>
+                      <w14:ligatures w14:val="none"/>
+                    </w:rPr>
+                  </w:pPr>
+                  <w:r>
+                    <w:rPr>
+                      <w:rFonts w:ascii="Cambria" w:eastAsia="Times New Roman" w:hAnsi="Cambria" w:cs="Times New Roman"/>
+                      <w:kern w:val="0"/>
+                      <w:sz w:val="19"/>
+                      <w:szCs w:val="19"/>
+                      <w14:ligatures w14:val="none"/>
+                    </w:rPr>
+                    <w:t>3.c.</w:t>
+                  </w:r>
+                </w:p>
+              </w:tc>
+              <w:tc>
+                <w:tcPr>
+                  <w:tcW w:w="1890" w:type="dxa"/>
+                  <w:tcBorders>
+                    <w:top w:val="single" w:sz="6" w:space="0" w:color="auto"/>
+                    <w:left w:val="single" w:sz="6" w:space="0" w:color="auto"/>
+                    <w:bottom w:val="single" w:sz="6" w:space="0" w:color="auto"/>
+                    <w:right w:val="nil"/>
+                  </w:tcBorders>
+                </w:tcPr>
+                <w:p>
+                  <w:pPr>
+                    <w:spacing w:after="0" w:line="240" w:lineRule="auto"/>
+                    <w:textAlignment w:val="baseline"/>
+                    <w:rPr>
+                      <w:rFonts w:ascii="Calibri" w:eastAsia="Times New Roman" w:hAnsi="Calibri" w:cs="Calibri"/>
+                      <w:kern w:val="0"/>
+                      <w:sz w:val="19"/>
+                      <w:szCs w:val="19"/>
+                      <w14:ligatures w14:val="none"/>
+                    </w:rPr>
+                  </w:pPr>
+                  <w:r>
+                    <w:rPr>
+                      <w:rFonts w:ascii="Calibri" w:eastAsia="Times New Roman" w:hAnsi="Calibri" w:cs="Calibri"/>
+                      <w:kern w:val="0"/>
+                      <w:sz w:val="19"/>
+                      <w:szCs w:val="19"/>
+                      <w14:ligatures w14:val="none"/>
+                    </w:rPr>
+                    <w:t>Kế toán</w:t>
+                  </w:r>
+                </w:p>
+              </w:tc>
+              <w:tc>
+                <w:tcPr>
+                  <w:tcW w:w="3855" w:type="dxa"/>
+                  <w:tcBorders>
+                    <w:top w:val="single" w:sz="6" w:space="0" w:color="auto"/>
+                    <w:left w:val="nil"/>
+                    <w:bottom w:val="single" w:sz="6" w:space="0" w:color="auto"/>
+                    <w:right w:val="single" w:sz="6" w:space="0" w:color="auto"/>
+                  </w:tcBorders>
+                </w:tcPr>
+                <w:p>
+                  <w:pPr>
+                    <w:spacing w:after="0" w:line="240" w:lineRule="auto"/>
+                    <w:textAlignment w:val="baseline"/>
+                    <w:rPr>
+                      <w:rFonts w:ascii="Calibri" w:eastAsia="Times New Roman" w:hAnsi="Calibri" w:cs="Calibri"/>
+                      <w:kern w:val="0"/>
+                      <w:sz w:val="19"/>
+                      <w:szCs w:val="19"/>
+                      <w14:ligatures w14:val="none"/>
+                    </w:rPr>
+                  </w:pPr>
+                  <w:r>
+                    <w:rPr>
+                      <w:rFonts w:ascii="Calibri" w:eastAsia="Times New Roman" w:hAnsi="Calibri" w:cs="Calibri"/>
+                      <w:kern w:val="0"/>
+                      <w:sz w:val="19"/>
+                      <w:szCs w:val="19"/>
+                      <w14:ligatures w14:val="none"/>
+                    </w:rPr>
+                    <w:t>Chỉnh sửa thông tin tính lương</w:t>
+                  </w:r>
+                </w:p>
+              </w:tc>
+            </w:tr>
+            <w:tr>
+              <w:trPr>
+                <w:trHeight w:val="270"/>
+              </w:trPr>
+              <w:tc>
+                <w:tcPr>
+                  <w:tcW w:w="810" w:type="dxa"/>
+                  <w:tcBorders>
+                    <w:top w:val="single" w:sz="6" w:space="0" w:color="auto"/>
+                    <w:left w:val="single" w:sz="6" w:space="0" w:color="auto"/>
+                    <w:bottom w:val="single" w:sz="6" w:space="0" w:color="auto"/>
+                    <w:right w:val="single" w:sz="6" w:space="0" w:color="auto"/>
+                  </w:tcBorders>
+                </w:tcPr>
+                <w:p>
+                  <w:pPr>
+                    <w:spacing w:after="0" w:line="240" w:lineRule="auto"/>
+                    <w:jc w:val="center"/>
+                    <w:textAlignment w:val="baseline"/>
+                    <w:rPr>
+                      <w:rFonts w:ascii="Cambria" w:eastAsia="Times New Roman" w:hAnsi="Cambria" w:cs="Times New Roman"/>
+                      <w:kern w:val="0"/>
+                      <w:sz w:val="19"/>
+                      <w:szCs w:val="19"/>
+                      <w14:ligatures w14:val="none"/>
+                    </w:rPr>
+                  </w:pPr>
+                  <w:r>
+                    <w:rPr>
+                      <w:rFonts w:ascii="Cambria" w:eastAsia="Times New Roman" w:hAnsi="Cambria" w:cs="Times New Roman"/>
+                      <w:kern w:val="0"/>
+                      <w:sz w:val="19"/>
+                      <w:szCs w:val="19"/>
+                      <w14:ligatures w14:val="none"/>
+                    </w:rPr>
+                    <w:t>3.c.1.</w:t>
+                  </w:r>
+                </w:p>
+              </w:tc>
+              <w:tc>
+                <w:tcPr>
+                  <w:tcW w:w="1890" w:type="dxa"/>
+                  <w:tcBorders>
+                    <w:top w:val="single" w:sz="6" w:space="0" w:color="auto"/>
+                    <w:left w:val="single" w:sz="6" w:space="0" w:color="auto"/>
+                    <w:bottom w:val="single" w:sz="6" w:space="0" w:color="auto"/>
+                    <w:right w:val="nil"/>
+                  </w:tcBorders>
+                </w:tcPr>
+                <w:p>
+                  <w:pPr>
+                    <w:spacing w:after="0" w:line="240" w:lineRule="auto"/>
+                    <w:textAlignment w:val="baseline"/>
+                    <w:rPr>
+                      <w:rFonts w:ascii="Calibri" w:eastAsia="Times New Roman" w:hAnsi="Calibri" w:cs="Calibri"/>
+                      <w:kern w:val="0"/>
+                      <w:sz w:val="19"/>
+                      <w:szCs w:val="19"/>
+                      <w14:ligatures w14:val="none"/>
+                    </w:rPr>
+                  </w:pPr>
+                  <w:r>
+                    <w:rPr>
+                      <w:rFonts w:ascii="Calibri" w:eastAsia="Times New Roman" w:hAnsi="Calibri" w:cs="Calibri"/>
+                      <w:kern w:val="0"/>
+                      <w:sz w:val="19"/>
+                      <w:szCs w:val="19"/>
+                      <w14:ligatures w14:val="none"/>
+                    </w:rPr>
+                    <w:t>Hệ thống chấm công</w:t>
+                  </w:r>
+                </w:p>
+              </w:tc>
+              <w:tc>
+                <w:tcPr>
+                  <w:tcW w:w="3855" w:type="dxa"/>
+                  <w:tcBorders>
+                    <w:top w:val="single" w:sz="6" w:space="0" w:color="auto"/>
+                    <w:left w:val="nil"/>
+                    <w:bottom w:val="single" w:sz="6" w:space="0" w:color="auto"/>
+                    <w:right w:val="single" w:sz="6" w:space="0" w:color="auto"/>
+                  </w:tcBorders>
+                </w:tcPr>
+                <w:p>
+                  <w:pPr>
+                    <w:spacing w:after="0" w:line="240" w:lineRule="auto"/>
+                    <w:textAlignment w:val="baseline"/>
+                    <w:rPr>
+                      <w:rFonts w:ascii="Calibri" w:eastAsia="Times New Roman" w:hAnsi="Calibri" w:cs="Calibri"/>
+                      <w:kern w:val="0"/>
+                      <w:sz w:val="19"/>
+                      <w:szCs w:val="19"/>
+                      <w14:ligatures w14:val="none"/>
+                    </w:rPr>
+                  </w:pPr>
+                  <w:r>
+                    <w:rPr>
+                      <w:rFonts w:ascii="Calibri" w:eastAsia="Times New Roman" w:hAnsi="Calibri" w:cs="Calibri"/>
+                      <w:kern w:val="0"/>
+                      <w:sz w:val="19"/>
+                      <w:szCs w:val="19"/>
+                      <w14:ligatures w14:val="none"/>
+                    </w:rPr>
+                    <w:t>Hiển thị giao diện chỉnh sửa thông tin tính lương</w:t>
+                  </w:r>
+                </w:p>
+              </w:tc>
+            </w:tr>
+            <w:tr>
+              <w:trPr>
+                <w:trHeight w:val="270"/>
+              </w:trPr>
+              <w:tc>
+                <w:tcPr>
+                  <w:tcW w:w="810" w:type="dxa"/>
+                  <w:tcBorders>
+                    <w:top w:val="single" w:sz="6" w:space="0" w:color="auto"/>
+                    <w:left w:val="single" w:sz="6" w:space="0" w:color="auto"/>
+                    <w:bottom w:val="single" w:sz="6" w:space="0" w:color="auto"/>
+                    <w:right w:val="single" w:sz="6" w:space="0" w:color="auto"/>
+                  </w:tcBorders>
+                </w:tcPr>
+                <w:p>
+                  <w:pPr>
+                    <w:spacing w:after="0" w:line="240" w:lineRule="auto"/>
+                    <w:jc w:val="center"/>
+                    <w:textAlignment w:val="baseline"/>
+                    <w:rPr>
+                      <w:rFonts w:ascii="Cambria" w:eastAsia="Times New Roman" w:hAnsi="Cambria" w:cs="Times New Roman"/>
+                      <w:kern w:val="0"/>
+                      <w:sz w:val="19"/>
+                      <w:szCs w:val="19"/>
+                      <w14:ligatures w14:val="none"/>
+                    </w:rPr>
+                  </w:pPr>
+                  <w:r>
+                    <w:rPr>
+                      <w:rFonts w:ascii="Cambria" w:eastAsia="Times New Roman" w:hAnsi="Cambria" w:cs="Times New Roman"/>
+                      <w:kern w:val="0"/>
+                      <w:sz w:val="19"/>
+                      <w:szCs w:val="19"/>
+                      <w14:ligatures w14:val="none"/>
+                    </w:rPr>
+                    <w:t>3.c.2.</w:t>
+                  </w:r>
+                </w:p>
+              </w:tc>
+              <w:tc>
+                <w:tcPr>
+                  <w:tcW w:w="1890" w:type="dxa"/>
+                  <w:tcBorders>
+                    <w:top w:val="single" w:sz="6" w:space="0" w:color="auto"/>
+                    <w:left w:val="single" w:sz="6" w:space="0" w:color="auto"/>
+                    <w:bottom w:val="single" w:sz="6" w:space="0" w:color="auto"/>
+                    <w:right w:val="nil"/>
+                  </w:tcBorders>
+                </w:tcPr>
+                <w:p>
+                  <w:pPr>
+                    <w:spacing w:after="0" w:line="240" w:lineRule="auto"/>
+                    <w:textAlignment w:val="baseline"/>
+                    <w:rPr>
+                      <w:rFonts w:ascii="Calibri" w:eastAsia="Times New Roman" w:hAnsi="Calibri" w:cs="Calibri"/>
+                      <w:kern w:val="0"/>
+                      <w:sz w:val="19"/>
+                      <w:szCs w:val="19"/>
+                      <w14:ligatures w14:val="none"/>
+                    </w:rPr>
+                  </w:pPr>
+                  <w:r>
+                    <w:rPr>
+                      <w:rFonts w:ascii="Calibri" w:eastAsia="Times New Roman" w:hAnsi="Calibri" w:cs="Calibri"/>
+                      <w:kern w:val="0"/>
+                      <w:sz w:val="19"/>
+                      <w:szCs w:val="19"/>
+                      <w14:ligatures w14:val="none"/>
+                    </w:rPr>
+                    <w:t>Hệ thống chấm công</w:t>
+                  </w:r>
+                </w:p>
+              </w:tc>
+              <w:tc>
+                <w:tcPr>
+                  <w:tcW w:w="3855" w:type="dxa"/>
+                  <w:tcBorders>
+                    <w:top w:val="single" w:sz="6" w:space="0" w:color="auto"/>
+                    <w:left w:val="nil"/>
+                    <w:bottom w:val="single" w:sz="6" w:space="0" w:color="auto"/>
+                    <w:right w:val="single" w:sz="6" w:space="0" w:color="auto"/>
+                  </w:tcBorders>
+                </w:tcPr>
+                <w:p>
+                  <w:pPr>
+                    <w:spacing w:after="0" w:line="240" w:lineRule="auto"/>
+                    <w:textAlignment w:val="baseline"/>
+                    <w:rPr>
+                      <w:rFonts w:ascii="Calibri" w:eastAsia="Times New Roman" w:hAnsi="Calibri" w:cs="Calibri"/>
+                      <w:kern w:val="0"/>
+                      <w:sz w:val="19"/>
+                      <w:szCs w:val="19"/>
+                      <w14:ligatures w14:val="none"/>
+                    </w:rPr>
+                  </w:pPr>
+                  <w:r>
+                    <w:rPr>
+                      <w:rFonts w:ascii="Calibri" w:eastAsia="Times New Roman" w:hAnsi="Calibri" w:cs="Calibri"/>
+                      <w:kern w:val="0"/>
+                      <w:sz w:val="19"/>
+                      <w:szCs w:val="19"/>
+                      <w14:ligatures w14:val="none"/>
+                    </w:rPr>
+                    <w:t>Gửi yêu cầu sửa đổi dữ liệu chấm công tới Database của máy chấm công</w:t>
+                  </w:r>
+                </w:p>
+              </w:tc>
+            </w:tr>
+            <w:tr>
+              <w:trPr>
+                <w:trHeight w:val="270"/>
+              </w:trPr>
+              <w:tc>
+                <w:tcPr>
+                  <w:tcW w:w="810" w:type="dxa"/>
+                  <w:tcBorders>
+                    <w:top w:val="single" w:sz="6" w:space="0" w:color="auto"/>
+                    <w:left w:val="single" w:sz="6" w:space="0" w:color="auto"/>
+                    <w:bottom w:val="single" w:sz="6" w:space="0" w:color="auto"/>
+                    <w:right w:val="single" w:sz="6" w:space="0" w:color="auto"/>
+                  </w:tcBorders>
+                </w:tcPr>
+                <w:p>
+                  <w:pPr>
+                    <w:spacing w:after="0" w:line="240" w:lineRule="auto"/>
+                    <w:jc w:val="center"/>
+                    <w:textAlignment w:val="baseline"/>
+                    <w:rPr>
+                      <w:rFonts w:ascii="Cambria" w:eastAsia="Times New Roman" w:hAnsi="Cambria" w:cs="Times New Roman"/>
+                      <w:kern w:val="0"/>
+                      <w:sz w:val="19"/>
+                      <w:szCs w:val="19"/>
+                      <w14:ligatures w14:val="none"/>
+                    </w:rPr>
+                  </w:pPr>
+                  <w:r>
+                    <w:rPr>
+                      <w:rFonts w:ascii="Cambria" w:eastAsia="Times New Roman" w:hAnsi="Cambria" w:cs="Times New Roman"/>
+                      <w:kern w:val="0"/>
+                      <w:sz w:val="19"/>
+                      <w:szCs w:val="19"/>
+                      <w14:ligatures w14:val="none"/>
+                    </w:rPr>
+                    <w:t>3.c.3.</w:t>
+                  </w:r>
+                </w:p>
+              </w:tc>
+              <w:tc>
+                <w:tcPr>
+                  <w:tcW w:w="1890" w:type="dxa"/>
+                  <w:tcBorders>
+                    <w:top w:val="single" w:sz="6" w:space="0" w:color="auto"/>
+                    <w:left w:val="single" w:sz="6" w:space="0" w:color="auto"/>
+                    <w:bottom w:val="single" w:sz="6" w:space="0" w:color="auto"/>
+                    <w:right w:val="nil"/>
+                  </w:tcBorders>
+                </w:tcPr>
+                <w:p>
+                  <w:pPr>
+                    <w:spacing w:after="0" w:line="240" w:lineRule="auto"/>
+                    <w:textAlignment w:val="baseline"/>
+                    <w:rPr>
+                      <w:rFonts w:ascii="Calibri" w:eastAsia="Times New Roman" w:hAnsi="Calibri" w:cs="Calibri"/>
+                      <w:kern w:val="0"/>
+                      <w:sz w:val="19"/>
+                      <w:szCs w:val="19"/>
+                      <w14:ligatures w14:val="none"/>
+                    </w:rPr>
+                  </w:pPr>
+                  <w:r>
+                    <w:rPr>
+                      <w:rFonts w:ascii="Calibri" w:eastAsia="Times New Roman" w:hAnsi="Calibri" w:cs="Calibri"/>
+                      <w:kern w:val="0"/>
+                      <w:sz w:val="19"/>
+                      <w:szCs w:val="19"/>
+                      <w14:ligatures w14:val="none"/>
+                    </w:rPr>
+                    <w:t>Máy chấm công</w:t>
+                  </w:r>
+                </w:p>
+              </w:tc>
+              <w:tc>
+                <w:tcPr>
+                  <w:tcW w:w="3855" w:type="dxa"/>
+                  <w:tcBorders>
+                    <w:top w:val="single" w:sz="6" w:space="0" w:color="auto"/>
+                    <w:left w:val="nil"/>
+                    <w:bottom w:val="single" w:sz="6" w:space="0" w:color="auto"/>
+                    <w:right w:val="single" w:sz="6" w:space="0" w:color="auto"/>
+                  </w:tcBorders>
+                </w:tcPr>
+                <w:p>
+                  <w:pPr>
+                    <w:spacing w:after="0" w:line="240" w:lineRule="auto"/>
+                    <w:textAlignment w:val="baseline"/>
+                    <w:rPr>
+                      <w:rFonts w:ascii="Calibri" w:eastAsia="Times New Roman" w:hAnsi="Calibri" w:cs="Calibri"/>
+                      <w:kern w:val="0"/>
+                      <w:sz w:val="19"/>
+                      <w:szCs w:val="19"/>
+                      <w14:ligatures w14:val="none"/>
+                    </w:rPr>
+                  </w:pPr>
+                  <w:r>
+                    <w:rPr>
+                      <w:rFonts w:ascii="Calibri" w:eastAsia="Times New Roman" w:hAnsi="Calibri" w:cs="Calibri"/>
+                      <w:kern w:val="0"/>
+                      <w:sz w:val="19"/>
+                      <w:szCs w:val="19"/>
+                      <w14:ligatures w14:val="none"/>
+                    </w:rPr>
+                    <w:t>Tiến hành sửa đổi nếu chấp nhận</w:t>
+                  </w:r>
+                </w:p>
+              </w:tc>
+            </w:tr>
+          </w:tbl>
+          <w:p>
+            <w:pPr>
+              <w:spacing w:after="0" w:line="240" w:lineRule="auto"/>
+              <w:textAlignment w:val="baseline"/>
+              <w:rPr>
+                <w:rFonts w:ascii="Times New Roman" w:eastAsia="Times New Roman" w:hAnsi="Times New Roman" w:cs="Times New Roman"/>
+                <w:kern w:val="0"/>
+                <w:sz w:val="24"/>
+                <w:szCs w:val="24"/>
+                <w14:ligatures w14:val="none"/>
+              </w:rPr>
+            </w:pPr>
+            <w:r>
+              <w:rPr>
+                <w:rFonts w:ascii="Cambria" w:eastAsia="Times New Roman" w:hAnsi="Cambria" w:cs="Times New Roman"/>
+                <w:kern w:val="0"/>
+                <w:sz w:val="24"/>
+                <w:szCs w:val="24"/>
+                <w14:ligatures w14:val="none"/>
+              </w:rPr>
+              <w:t> </w:t>
+            </w:r>
+          </w:p>
+        </w:tc>
+      </w:tr>
+      <w:tr>
+        <w:trPr>
+          <w:trHeight w:val="626"/>
+        </w:trPr>
+        <w:tc>
+          <w:tcPr>
+            <w:tcW w:w="1755" w:type="dxa"/>
+            <w:tcBorders>
+              <w:top w:val="single" w:sz="6" w:space="0" w:color="auto"/>
+              <w:left w:val="single" w:sz="6" w:space="0" w:color="auto"/>
+              <w:bottom w:val="single" w:sz="6" w:space="0" w:color="auto"/>
+              <w:right w:val="single" w:sz="6" w:space="0" w:color="auto"/>
+            </w:tcBorders>
+            <w:shd w:val="clear" w:color="auto" w:fill="C5F1E3"/>
+            <w:hideMark/>
+          </w:tcPr>
+          <w:p>
+            <w:pPr>
+              <w:spacing w:after="0" w:line="240" w:lineRule="auto"/>
+              <w:textAlignment w:val="baseline"/>
+              <w:rPr>
+                <w:rFonts w:ascii="Times New Roman" w:eastAsia="Times New Roman" w:hAnsi="Times New Roman" w:cs="Times New Roman"/>
+                <w:kern w:val="0"/>
+                <w:sz w:val="24"/>
+                <w:szCs w:val="24"/>
+                <w14:ligatures w14:val="none"/>
+              </w:rPr>
+            </w:pPr>
+            <w:r>
+              <w:rPr>
+                <w:rFonts w:ascii="Tahoma" w:eastAsia="Times New Roman" w:hAnsi="Tahoma" w:cs="Tahoma"/>
+                <w:b/>
+                <w:bCs/>
+                <w:color w:val="000000"/>
+                <w:kern w:val="0"/>
+                <w:sz w:val="19"/>
+                <w:szCs w:val="19"/>
+                <w14:ligatures w14:val="none"/>
+              </w:rPr>
+              <w:t>Hậu điều kiện</w:t>
+            </w:r>
+            <w:r>
+              <w:rPr>
+                <w:rFonts w:ascii="Tahoma" w:eastAsia="Times New Roman" w:hAnsi="Tahoma" w:cs="Tahoma"/>
+                <w:color w:val="000000"/>
+                <w:kern w:val="0"/>
+                <w:sz w:val="19"/>
+                <w:szCs w:val="19"/>
+                <w14:ligatures w14:val="none"/>
+              </w:rPr>
+              <w:t> </w:t>
+            </w:r>
+          </w:p>
+        </w:tc>
+        <w:tc>
+          <w:tcPr>
+            <w:tcW w:w="7290" w:type="dxa"/>
+            <w:gridSpan w:val="3"/>
+            <w:tcBorders>
+              <w:top w:val="single" w:sz="6" w:space="0" w:color="auto"/>
+              <w:left w:val="single" w:sz="6" w:space="0" w:color="auto"/>
+              <w:bottom w:val="single" w:sz="6" w:space="0" w:color="auto"/>
+              <w:right w:val="single" w:sz="6" w:space="0" w:color="auto"/>
+            </w:tcBorders>
+            <w:hideMark/>
+          </w:tcPr>
+          <w:p>
+            <w:pPr>
+              <w:spacing w:after="0" w:line="240" w:lineRule="auto"/>
+              <w:jc w:val="both"/>
+              <w:textAlignment w:val="baseline"/>
+              <w:rPr>
+                <w:rFonts w:ascii="Times New Roman" w:eastAsia="Times New Roman" w:hAnsi="Times New Roman" w:cs="Times New Roman"/>
+                <w:kern w:val="0"/>
+                <w:sz w:val="24"/>
+                <w:szCs w:val="24"/>
+                <w14:ligatures w14:val="none"/>
+              </w:rPr>
+            </w:pPr>
+            <w:r>
+              <w:rPr>
+                <w:rFonts w:ascii="Times New Roman" w:eastAsia="Times New Roman" w:hAnsi="Times New Roman" w:cs="Times New Roman"/>
+                <w:kern w:val="0"/>
+                <w:sz w:val="24"/>
+                <w:szCs w:val="24"/>
+                <w14:ligatures w14:val="none"/>
+              </w:rPr>
+              <w:t xml:space="preserve">Hệ thống chấm công nhận được báo cáo thông tin tính lương của từng </w:t>
+            </w:r>
+          </w:p>
+          <w:p>
+            <w:pPr>
+              <w:spacing w:after="0" w:line="240" w:lineRule="auto"/>
+              <w:jc w:val="both"/>
+              <w:textAlignment w:val="baseline"/>
+              <w:rPr>
+                <w:rFonts w:ascii="Times New Roman" w:eastAsia="Times New Roman" w:hAnsi="Times New Roman" w:cs="Times New Roman"/>
+                <w:kern w:val="0"/>
+                <w:sz w:val="24"/>
+                <w:szCs w:val="24"/>
+                <w14:ligatures w14:val="none"/>
+              </w:rPr>
+            </w:pPr>
+            <w:r>
+              <w:rPr>
+                <w:rFonts w:ascii="Times New Roman" w:eastAsia="Times New Roman" w:hAnsi="Times New Roman" w:cs="Times New Roman"/>
+                <w:kern w:val="0"/>
+                <w:sz w:val="24"/>
+                <w:szCs w:val="24"/>
+                <w14:ligatures w14:val="none"/>
+              </w:rPr>
+              <w:t>team</w:t>
+            </w:r>
+          </w:p>
+        </w:tc>
+      </w:tr>
+    </w:tbl>
+    <w:p/>
+    <w:p>
+      <w:pPr>
+        <w:spacing w:after="0" w:line="240" w:lineRule="auto"/>
+        <w:textAlignment w:val="baseline"/>
+        <w:rPr>
+          <w:rFonts w:eastAsia="Times New Roman"/>
+          <w:color w:val="4F81BD"/>
+          <w:kern w:val="0"/>
+          <w:sz w:val="26"/>
+          <w:szCs w:val="26"/>
+          <w14:ligatures w14:val="none"/>
+        </w:rPr>
+      </w:pPr>
+      <w:r>
+        <w:rPr>
+          <w:rFonts w:ascii="Calibri" w:eastAsia="Times New Roman" w:hAnsi="Calibri" w:cs="Calibri"/>
+          <w:b/>
+          <w:bCs/>
+          <w:color w:val="4F81BD"/>
+          <w:kern w:val="0"/>
+          <w:sz w:val="26"/>
+          <w:szCs w:val="26"/>
+          <w14:ligatures w14:val="none"/>
+        </w:rPr>
+        <w:t>Use case “Xem thông tin tính lương” (Nguyễn Kim Hùng) </w:t>
+      </w:r>
+    </w:p>
+    <w:p>
+      <w:pPr>
+        <w:spacing w:after="0" w:line="240" w:lineRule="auto"/>
+        <w:textAlignment w:val="baseline"/>
+        <w:rPr>
+          <w:rFonts w:ascii="Segoe UI" w:eastAsia="Times New Roman" w:hAnsi="Segoe UI" w:cs="Segoe UI"/>
+          <w:kern w:val="0"/>
+          <w:sz w:val="18"/>
+          <w:szCs w:val="18"/>
+          <w14:ligatures w14:val="none"/>
+        </w:rPr>
+      </w:pPr>
+      <w:r>
+        <w:rPr>
+          <w:rFonts w:ascii="Cambria" w:eastAsia="Times New Roman" w:hAnsi="Cambria" w:cs="Segoe UI"/>
+          <w:kern w:val="0"/>
+          <w:sz w:val="24"/>
+          <w:szCs w:val="24"/>
+          <w14:ligatures w14:val="none"/>
+        </w:rPr>
+        <w:t> </w:t>
+      </w:r>
+    </w:p>
+    <w:tbl>
+      <w:tblPr>
+        <w:tblW w:w="0" w:type="dxa"/>
+        <w:tblInd w:w="135" w:type="dxa"/>
+        <w:tblBorders>
+          <w:top w:val="outset" w:sz="6" w:space="0" w:color="auto"/>
+          <w:left w:val="outset" w:sz="6" w:space="0" w:color="auto"/>
+          <w:bottom w:val="outset" w:sz="6" w:space="0" w:color="auto"/>
+          <w:right w:val="outset" w:sz="6" w:space="0" w:color="auto"/>
+        </w:tblBorders>
+        <w:tblCellMar>
+          <w:left w:w="0" w:type="dxa"/>
+          <w:right w:w="0" w:type="dxa"/>
+        </w:tblCellMar>
+        <w:tblLook w:val="04A0" w:firstRow="1" w:lastRow="0" w:firstColumn="1" w:lastColumn="0" w:noHBand="0" w:noVBand="1"/>
+      </w:tblPr>
+      <w:tblGrid>
+        <w:gridCol w:w="1755"/>
+        <w:gridCol w:w="2685"/>
+        <w:gridCol w:w="2340"/>
+        <w:gridCol w:w="2265"/>
+      </w:tblGrid>
+      <w:tr>
+        <w:trPr>
+          <w:trHeight w:val="300"/>
+        </w:trPr>
+        <w:tc>
+          <w:tcPr>
+            <w:tcW w:w="1755" w:type="dxa"/>
+            <w:tcBorders>
+              <w:top w:val="single" w:sz="6" w:space="0" w:color="auto"/>
+              <w:left w:val="single" w:sz="6" w:space="0" w:color="auto"/>
+              <w:bottom w:val="single" w:sz="6" w:space="0" w:color="auto"/>
+              <w:right w:val="single" w:sz="6" w:space="0" w:color="auto"/>
+            </w:tcBorders>
+            <w:shd w:val="clear" w:color="auto" w:fill="C5F1E3"/>
+            <w:hideMark/>
+          </w:tcPr>
+          <w:p>
+            <w:pPr>
+              <w:spacing w:after="0" w:line="240" w:lineRule="auto"/>
+              <w:textAlignment w:val="baseline"/>
+              <w:rPr>
+                <w:rFonts w:ascii="Times New Roman" w:eastAsia="Times New Roman" w:hAnsi="Times New Roman" w:cs="Times New Roman"/>
+                <w:kern w:val="0"/>
+                <w:sz w:val="24"/>
+                <w:szCs w:val="24"/>
+                <w14:ligatures w14:val="none"/>
+              </w:rPr>
+            </w:pPr>
+            <w:r>
+              <w:rPr>
+                <w:rFonts w:ascii="Tahoma" w:eastAsia="Times New Roman" w:hAnsi="Tahoma" w:cs="Tahoma"/>
+                <w:b/>
+                <w:bCs/>
+                <w:color w:val="000000"/>
+                <w:kern w:val="0"/>
+                <w:sz w:val="18"/>
+                <w:szCs w:val="18"/>
+                <w14:ligatures w14:val="none"/>
+              </w:rPr>
+              <w:t>Mã Use case</w:t>
+            </w:r>
+            <w:r>
+              <w:rPr>
+                <w:rFonts w:ascii="Tahoma" w:eastAsia="Times New Roman" w:hAnsi="Tahoma" w:cs="Tahoma"/>
+                <w:color w:val="000000"/>
+                <w:kern w:val="0"/>
+                <w:sz w:val="18"/>
+                <w:szCs w:val="18"/>
+                <w14:ligatures w14:val="none"/>
+              </w:rPr>
+              <w:t> </w:t>
+            </w:r>
+          </w:p>
+        </w:tc>
+        <w:tc>
+          <w:tcPr>
+            <w:tcW w:w="2685" w:type="dxa"/>
+            <w:tcBorders>
+              <w:top w:val="single" w:sz="6" w:space="0" w:color="auto"/>
+              <w:left w:val="single" w:sz="6" w:space="0" w:color="auto"/>
+              <w:bottom w:val="single" w:sz="6" w:space="0" w:color="auto"/>
+              <w:right w:val="single" w:sz="6" w:space="0" w:color="auto"/>
+            </w:tcBorders>
+            <w:hideMark/>
+          </w:tcPr>
+          <w:p>
+            <w:pPr>
+              <w:spacing w:after="0" w:line="240" w:lineRule="auto"/>
+              <w:jc w:val="both"/>
+              <w:textAlignment w:val="baseline"/>
+              <w:rPr>
+                <w:rFonts w:ascii="Times New Roman" w:eastAsia="Times New Roman" w:hAnsi="Times New Roman" w:cs="Times New Roman"/>
+                <w:kern w:val="0"/>
+                <w:sz w:val="24"/>
+                <w:szCs w:val="24"/>
+                <w14:ligatures w14:val="none"/>
+              </w:rPr>
+            </w:pPr>
+            <w:r>
+              <w:rPr>
+                <w:rFonts w:ascii="Tahoma" w:eastAsia="Times New Roman" w:hAnsi="Tahoma" w:cs="Tahoma"/>
+                <w:kern w:val="0"/>
+                <w:sz w:val="19"/>
+                <w:szCs w:val="19"/>
+                <w14:ligatures w14:val="none"/>
+              </w:rPr>
+              <w:t>UC003 </w:t>
+            </w:r>
+          </w:p>
+        </w:tc>
+        <w:tc>
+          <w:tcPr>
+            <w:tcW w:w="2340" w:type="dxa"/>
+            <w:tcBorders>
+              <w:top w:val="single" w:sz="6" w:space="0" w:color="auto"/>
+              <w:left w:val="single" w:sz="6" w:space="0" w:color="auto"/>
+              <w:bottom w:val="single" w:sz="6" w:space="0" w:color="auto"/>
+              <w:right w:val="single" w:sz="6" w:space="0" w:color="auto"/>
+            </w:tcBorders>
+            <w:hideMark/>
+          </w:tcPr>
+          <w:p>
+            <w:pPr>
+              <w:spacing w:after="0" w:line="240" w:lineRule="auto"/>
+              <w:textAlignment w:val="baseline"/>
+              <w:rPr>
+                <w:rFonts w:ascii="Times New Roman" w:eastAsia="Times New Roman" w:hAnsi="Times New Roman" w:cs="Times New Roman"/>
+                <w:kern w:val="0"/>
+                <w:sz w:val="24"/>
+                <w:szCs w:val="24"/>
+                <w14:ligatures w14:val="none"/>
+              </w:rPr>
+            </w:pPr>
+            <w:r>
+              <w:rPr>
+                <w:rFonts w:ascii="Tahoma" w:eastAsia="Times New Roman" w:hAnsi="Tahoma" w:cs="Tahoma"/>
+                <w:b/>
+                <w:bCs/>
+                <w:kern w:val="0"/>
+                <w:sz w:val="19"/>
+                <w:szCs w:val="19"/>
+                <w14:ligatures w14:val="none"/>
+              </w:rPr>
+              <w:t>Tên Use case</w:t>
+            </w:r>
+            <w:r>
+              <w:rPr>
+                <w:rFonts w:ascii="Tahoma" w:eastAsia="Times New Roman" w:hAnsi="Tahoma" w:cs="Tahoma"/>
+                <w:kern w:val="0"/>
+                <w:sz w:val="19"/>
+                <w:szCs w:val="19"/>
+                <w14:ligatures w14:val="none"/>
+              </w:rPr>
+              <w:t> </w:t>
+            </w:r>
+          </w:p>
+        </w:tc>
+        <w:tc>
+          <w:tcPr>
+            <w:tcW w:w="2250" w:type="dxa"/>
+            <w:tcBorders>
+              <w:top w:val="single" w:sz="6" w:space="0" w:color="auto"/>
+              <w:left w:val="single" w:sz="6" w:space="0" w:color="auto"/>
+              <w:bottom w:val="single" w:sz="6" w:space="0" w:color="auto"/>
+              <w:right w:val="single" w:sz="6" w:space="0" w:color="auto"/>
+            </w:tcBorders>
+            <w:hideMark/>
+          </w:tcPr>
+          <w:p>
+            <w:pPr>
+              <w:spacing w:after="0" w:line="240" w:lineRule="auto"/>
+              <w:jc w:val="both"/>
+              <w:textAlignment w:val="baseline"/>
+              <w:rPr>
+                <w:rFonts w:ascii="Times New Roman" w:eastAsia="Times New Roman" w:hAnsi="Times New Roman" w:cs="Times New Roman"/>
+                <w:kern w:val="0"/>
+                <w:sz w:val="24"/>
+                <w:szCs w:val="24"/>
+                <w14:ligatures w14:val="none"/>
+              </w:rPr>
+            </w:pPr>
+            <w:r>
+              <w:rPr>
+                <w:rFonts w:ascii="Times New Roman" w:eastAsia="Times New Roman" w:hAnsi="Times New Roman" w:cs="Times New Roman"/>
+                <w:kern w:val="0"/>
+                <w:sz w:val="24"/>
+                <w:szCs w:val="24"/>
+                <w14:ligatures w14:val="none"/>
+              </w:rPr>
+              <w:t>Xem thông tin tính lương</w:t>
+            </w:r>
+          </w:p>
+        </w:tc>
+      </w:tr>
+      <w:tr>
+        <w:trPr>
+          <w:trHeight w:val="300"/>
+        </w:trPr>
+        <w:tc>
+          <w:tcPr>
+            <w:tcW w:w="1755" w:type="dxa"/>
+            <w:tcBorders>
+              <w:top w:val="single" w:sz="6" w:space="0" w:color="auto"/>
+              <w:left w:val="single" w:sz="6" w:space="0" w:color="auto"/>
+              <w:bottom w:val="single" w:sz="6" w:space="0" w:color="auto"/>
+              <w:right w:val="single" w:sz="6" w:space="0" w:color="auto"/>
+            </w:tcBorders>
+            <w:shd w:val="clear" w:color="auto" w:fill="C5F1E3"/>
+            <w:hideMark/>
+          </w:tcPr>
+          <w:p>
+            <w:pPr>
+              <w:spacing w:after="0" w:line="240" w:lineRule="auto"/>
+              <w:textAlignment w:val="baseline"/>
+              <w:rPr>
+                <w:rFonts w:ascii="Times New Roman" w:eastAsia="Times New Roman" w:hAnsi="Times New Roman" w:cs="Times New Roman"/>
+                <w:kern w:val="0"/>
+                <w:sz w:val="24"/>
+                <w:szCs w:val="24"/>
+                <w14:ligatures w14:val="none"/>
+              </w:rPr>
+            </w:pPr>
+            <w:r>
+              <w:rPr>
+                <w:rFonts w:ascii="Tahoma" w:eastAsia="Times New Roman" w:hAnsi="Tahoma" w:cs="Tahoma"/>
+                <w:b/>
+                <w:bCs/>
+                <w:color w:val="000000"/>
+                <w:kern w:val="0"/>
+                <w:sz w:val="18"/>
+                <w:szCs w:val="18"/>
+                <w14:ligatures w14:val="none"/>
+              </w:rPr>
+              <w:t>Tác nhân</w:t>
+            </w:r>
+            <w:r>
+              <w:rPr>
+                <w:rFonts w:ascii="Tahoma" w:eastAsia="Times New Roman" w:hAnsi="Tahoma" w:cs="Tahoma"/>
+                <w:color w:val="000000"/>
+                <w:kern w:val="0"/>
+                <w:sz w:val="18"/>
+                <w:szCs w:val="18"/>
+                <w14:ligatures w14:val="none"/>
+              </w:rPr>
+              <w:t> </w:t>
+            </w:r>
+          </w:p>
+        </w:tc>
+        <w:tc>
+          <w:tcPr>
+            <w:tcW w:w="7290" w:type="dxa"/>
+            <w:gridSpan w:val="3"/>
+            <w:tcBorders>
+              <w:top w:val="single" w:sz="6" w:space="0" w:color="auto"/>
+              <w:left w:val="single" w:sz="6" w:space="0" w:color="auto"/>
+              <w:bottom w:val="single" w:sz="6" w:space="0" w:color="auto"/>
+              <w:right w:val="single" w:sz="6" w:space="0" w:color="auto"/>
+            </w:tcBorders>
+            <w:hideMark/>
+          </w:tcPr>
+          <w:p>
+            <w:pPr>
+              <w:spacing w:after="0" w:line="240" w:lineRule="auto"/>
+              <w:jc w:val="both"/>
+              <w:textAlignment w:val="baseline"/>
+              <w:rPr>
+                <w:rFonts w:ascii="Times New Roman" w:eastAsia="Times New Roman" w:hAnsi="Times New Roman" w:cs="Times New Roman"/>
+                <w:kern w:val="0"/>
+                <w:sz w:val="24"/>
+                <w:szCs w:val="24"/>
+                <w14:ligatures w14:val="none"/>
+              </w:rPr>
+            </w:pPr>
+            <w:r>
+              <w:rPr>
+                <w:rFonts w:ascii="Tahoma" w:eastAsia="Times New Roman" w:hAnsi="Tahoma" w:cs="Tahoma"/>
+                <w:kern w:val="0"/>
+                <w:sz w:val="19"/>
+                <w:szCs w:val="19"/>
+                <w14:ligatures w14:val="none"/>
+              </w:rPr>
+              <w:t>Kế toán</w:t>
+            </w:r>
+            <w:r>
+              <w:rPr>
+                <w:rFonts w:ascii="Tahoma" w:eastAsia="Times New Roman" w:hAnsi="Tahoma" w:cs="Tahoma"/>
+                <w:kern w:val="0"/>
+                <w:sz w:val="19"/>
+                <w:szCs w:val="19"/>
+                <w14:ligatures w14:val="none"/>
+              </w:rPr>
+              <w:t> </w:t>
+            </w:r>
+          </w:p>
+        </w:tc>
+      </w:tr>
+      <w:tr>
+        <w:trPr>
+          <w:trHeight w:val="315"/>
+        </w:trPr>
+        <w:tc>
+          <w:tcPr>
+            <w:tcW w:w="1755" w:type="dxa"/>
+            <w:tcBorders>
+              <w:top w:val="single" w:sz="6" w:space="0" w:color="auto"/>
+              <w:left w:val="single" w:sz="6" w:space="0" w:color="auto"/>
+              <w:bottom w:val="single" w:sz="6" w:space="0" w:color="auto"/>
+              <w:right w:val="single" w:sz="6" w:space="0" w:color="auto"/>
+            </w:tcBorders>
+            <w:shd w:val="clear" w:color="auto" w:fill="C5F1E3"/>
+            <w:hideMark/>
+          </w:tcPr>
+          <w:p>
+            <w:pPr>
+              <w:spacing w:after="0" w:line="240" w:lineRule="auto"/>
+              <w:textAlignment w:val="baseline"/>
+              <w:rPr>
+                <w:rFonts w:ascii="Times New Roman" w:eastAsia="Times New Roman" w:hAnsi="Times New Roman" w:cs="Times New Roman"/>
+                <w:kern w:val="0"/>
+                <w:sz w:val="24"/>
+                <w:szCs w:val="24"/>
+                <w14:ligatures w14:val="none"/>
+              </w:rPr>
+            </w:pPr>
+            <w:r>
+              <w:rPr>
+                <w:rFonts w:ascii="Tahoma" w:eastAsia="Times New Roman" w:hAnsi="Tahoma" w:cs="Tahoma"/>
+                <w:b/>
+                <w:bCs/>
+                <w:color w:val="000000"/>
+                <w:kern w:val="0"/>
+                <w:sz w:val="18"/>
+                <w:szCs w:val="18"/>
+                <w14:ligatures w14:val="none"/>
+              </w:rPr>
+              <w:t>Tiền điều kiện</w:t>
+            </w:r>
+            <w:r>
+              <w:rPr>
+                <w:rFonts w:ascii="Tahoma" w:eastAsia="Times New Roman" w:hAnsi="Tahoma" w:cs="Tahoma"/>
+                <w:color w:val="000000"/>
+                <w:kern w:val="0"/>
+                <w:sz w:val="18"/>
+                <w:szCs w:val="18"/>
+                <w14:ligatures w14:val="none"/>
+              </w:rPr>
+              <w:t> </w:t>
+            </w:r>
+          </w:p>
+        </w:tc>
+        <w:tc>
+          <w:tcPr>
+            <w:tcW w:w="7290" w:type="dxa"/>
+            <w:gridSpan w:val="3"/>
+            <w:tcBorders>
+              <w:top w:val="single" w:sz="6" w:space="0" w:color="auto"/>
+              <w:left w:val="single" w:sz="6" w:space="0" w:color="auto"/>
+              <w:bottom w:val="single" w:sz="6" w:space="0" w:color="auto"/>
+              <w:right w:val="single" w:sz="6" w:space="0" w:color="auto"/>
+            </w:tcBorders>
+            <w:hideMark/>
+          </w:tcPr>
+          <w:p>
+            <w:pPr>
+              <w:spacing w:after="0" w:line="240" w:lineRule="auto"/>
+              <w:jc w:val="both"/>
+              <w:textAlignment w:val="baseline"/>
+              <w:rPr>
+                <w:rFonts w:ascii="Times New Roman" w:eastAsia="Times New Roman" w:hAnsi="Times New Roman" w:cs="Times New Roman"/>
+                <w:kern w:val="0"/>
+                <w:sz w:val="24"/>
+                <w:szCs w:val="24"/>
+                <w14:ligatures w14:val="none"/>
+              </w:rPr>
+            </w:pPr>
+            <w:r>
+              <w:rPr>
+                <w:rFonts w:ascii="Tahoma" w:eastAsia="Times New Roman" w:hAnsi="Tahoma" w:cs="Tahoma"/>
+                <w:kern w:val="0"/>
+                <w:sz w:val="19"/>
+                <w:szCs w:val="19"/>
+                <w14:ligatures w14:val="none"/>
+              </w:rPr>
+              <w:t>Đã thực hiện tính lương ở import thông tin tính lương </w:t>
+            </w:r>
+          </w:p>
+        </w:tc>
+      </w:tr>
+      <w:tr>
+        <w:trPr>
+          <w:trHeight w:val="840"/>
+        </w:trPr>
+        <w:tc>
+          <w:tcPr>
+            <w:tcW w:w="1755" w:type="dxa"/>
+            <w:tcBorders>
+              <w:top w:val="single" w:sz="6" w:space="0" w:color="auto"/>
+              <w:left w:val="single" w:sz="6" w:space="0" w:color="auto"/>
+              <w:bottom w:val="single" w:sz="6" w:space="0" w:color="auto"/>
+              <w:right w:val="single" w:sz="6" w:space="0" w:color="auto"/>
+            </w:tcBorders>
+            <w:shd w:val="clear" w:color="auto" w:fill="C5F1E3"/>
+            <w:hideMark/>
+          </w:tcPr>
+          <w:p>
+            <w:pPr>
+              <w:spacing w:after="0" w:line="240" w:lineRule="auto"/>
+              <w:textAlignment w:val="baseline"/>
+              <w:rPr>
+                <w:rFonts w:ascii="Times New Roman" w:eastAsia="Times New Roman" w:hAnsi="Times New Roman" w:cs="Times New Roman"/>
+                <w:kern w:val="0"/>
+                <w:sz w:val="24"/>
+                <w:szCs w:val="24"/>
+                <w14:ligatures w14:val="none"/>
+              </w:rPr>
+            </w:pPr>
+            <w:r>
+              <w:rPr>
+                <w:rFonts w:ascii="Tahoma" w:eastAsia="Times New Roman" w:hAnsi="Tahoma" w:cs="Tahoma"/>
+                <w:b/>
+                <w:bCs/>
+                <w:color w:val="000000"/>
+                <w:kern w:val="0"/>
+                <w:sz w:val="18"/>
+                <w:szCs w:val="18"/>
+                <w14:ligatures w14:val="none"/>
+              </w:rPr>
+              <w:t>Luồng sự kiện chính</w:t>
+            </w:r>
+            <w:r>
+              <w:rPr>
+                <w:rFonts w:ascii="Tahoma" w:eastAsia="Times New Roman" w:hAnsi="Tahoma" w:cs="Tahoma"/>
+                <w:color w:val="000000"/>
+                <w:kern w:val="0"/>
+                <w:sz w:val="18"/>
+                <w:szCs w:val="18"/>
+                <w14:ligatures w14:val="none"/>
+              </w:rPr>
+              <w:t> </w:t>
+            </w:r>
+          </w:p>
+          <w:p>
+            <w:pPr>
+              <w:spacing w:after="0" w:line="240" w:lineRule="auto"/>
+              <w:textAlignment w:val="baseline"/>
+              <w:rPr>
+                <w:rFonts w:ascii="Times New Roman" w:eastAsia="Times New Roman" w:hAnsi="Times New Roman" w:cs="Times New Roman"/>
+                <w:kern w:val="0"/>
+                <w:sz w:val="24"/>
+                <w:szCs w:val="24"/>
+                <w14:ligatures w14:val="none"/>
+              </w:rPr>
+            </w:pPr>
+            <w:r>
+              <w:rPr>
+                <w:rFonts w:ascii="Tahoma" w:eastAsia="Times New Roman" w:hAnsi="Tahoma" w:cs="Tahoma"/>
+                <w:b/>
+                <w:bCs/>
+                <w:color w:val="000000"/>
+                <w:kern w:val="0"/>
+                <w:sz w:val="18"/>
+                <w:szCs w:val="18"/>
+                <w14:ligatures w14:val="none"/>
+              </w:rPr>
+              <w:t>(Thành công)</w:t>
+            </w:r>
+            <w:r>
+              <w:rPr>
+                <w:rFonts w:ascii="Tahoma" w:eastAsia="Times New Roman" w:hAnsi="Tahoma" w:cs="Tahoma"/>
+                <w:color w:val="000000"/>
+                <w:kern w:val="0"/>
+                <w:sz w:val="18"/>
+                <w:szCs w:val="18"/>
+                <w14:ligatures w14:val="none"/>
+              </w:rPr>
+              <w:t> </w:t>
+            </w:r>
+          </w:p>
+        </w:tc>
+        <w:tc>
+          <w:tcPr>
+            <w:tcW w:w="7290" w:type="dxa"/>
+            <w:gridSpan w:val="3"/>
+            <w:tcBorders>
+              <w:top w:val="single" w:sz="6" w:space="0" w:color="auto"/>
+              <w:left w:val="single" w:sz="6" w:space="0" w:color="auto"/>
+              <w:bottom w:val="single" w:sz="6" w:space="0" w:color="auto"/>
+              <w:right w:val="single" w:sz="6" w:space="0" w:color="auto"/>
+            </w:tcBorders>
+          </w:tcPr>
+          <w:tbl>
+            <w:tblPr>
+              <w:tblW w:w="7044" w:type="dxa"/>
+              <w:tblBorders>
+                <w:top w:val="outset" w:sz="6" w:space="0" w:color="auto"/>
+                <w:left w:val="outset" w:sz="6" w:space="0" w:color="auto"/>
+                <w:bottom w:val="outset" w:sz="6" w:space="0" w:color="auto"/>
+                <w:right w:val="outset" w:sz="6" w:space="0" w:color="auto"/>
+              </w:tblBorders>
+              <w:tblCellMar>
+                <w:left w:w="0" w:type="dxa"/>
+                <w:right w:w="0" w:type="dxa"/>
+              </w:tblCellMar>
+              <w:tblLook w:val="04A0" w:firstRow="1" w:lastRow="0" w:firstColumn="1" w:lastColumn="0" w:noHBand="0" w:noVBand="1"/>
+            </w:tblPr>
+            <w:tblGrid>
+              <w:gridCol w:w="1539"/>
+              <w:gridCol w:w="1932"/>
+              <w:gridCol w:w="3573"/>
+            </w:tblGrid>
+            <w:tr>
+              <w:trPr>
+                <w:trHeight w:val="300"/>
+              </w:trPr>
+              <w:tc>
+                <w:tcPr>
+                  <w:tcW w:w="1539" w:type="dxa"/>
+                  <w:tcBorders>
+                    <w:top w:val="single" w:sz="6" w:space="0" w:color="auto"/>
+                    <w:left w:val="single" w:sz="6" w:space="0" w:color="auto"/>
+                    <w:bottom w:val="single" w:sz="6" w:space="0" w:color="auto"/>
+                    <w:right w:val="single" w:sz="6" w:space="0" w:color="auto"/>
+                  </w:tcBorders>
+                  <w:shd w:val="clear" w:color="auto" w:fill="FFCC99"/>
+                  <w:hideMark/>
+                </w:tcPr>
+                <w:p>
+                  <w:pPr>
+                    <w:spacing w:after="0" w:line="240" w:lineRule="auto"/>
+                    <w:jc w:val="both"/>
+                    <w:textAlignment w:val="baseline"/>
+                    <w:rPr>
+                      <w:rFonts w:ascii="Times New Roman" w:eastAsia="Times New Roman" w:hAnsi="Times New Roman" w:cs="Times New Roman"/>
+                      <w:kern w:val="0"/>
+                      <w:sz w:val="24"/>
+                      <w:szCs w:val="24"/>
+                      <w14:ligatures w14:val="none"/>
+                    </w:rPr>
+                  </w:pPr>
+                  <w:r>
+                    <w:rPr>
+                      <w:rFonts w:ascii="Tahoma" w:eastAsia="Times New Roman" w:hAnsi="Tahoma" w:cs="Tahoma"/>
+                      <w:b/>
+                      <w:bCs/>
+                      <w:color w:val="000000"/>
+                      <w:kern w:val="0"/>
+                      <w:sz w:val="19"/>
+                      <w:szCs w:val="19"/>
+                      <w14:ligatures w14:val="none"/>
+                    </w:rPr>
+                    <w:t>STT</w:t>
+                  </w:r>
+                  <w:r>
+                    <w:rPr>
+                      <w:rFonts w:ascii="Tahoma" w:eastAsia="Times New Roman" w:hAnsi="Tahoma" w:cs="Tahoma"/>
+                      <w:color w:val="000000"/>
+                      <w:kern w:val="0"/>
+                      <w:sz w:val="19"/>
+                      <w:szCs w:val="19"/>
+                      <w14:ligatures w14:val="none"/>
+                    </w:rPr>
+                    <w:t> </w:t>
+                  </w:r>
+                </w:p>
+              </w:tc>
+              <w:tc>
+                <w:tcPr>
+                  <w:tcW w:w="1932" w:type="dxa"/>
+                  <w:tcBorders>
+                    <w:top w:val="single" w:sz="6" w:space="0" w:color="auto"/>
+                    <w:left w:val="single" w:sz="6" w:space="0" w:color="auto"/>
+                    <w:bottom w:val="single" w:sz="6" w:space="0" w:color="auto"/>
+                    <w:right w:val="single" w:sz="6" w:space="0" w:color="auto"/>
+                  </w:tcBorders>
+                  <w:shd w:val="clear" w:color="auto" w:fill="FFCC99"/>
+                  <w:hideMark/>
+                </w:tcPr>
+                <w:p>
+                  <w:pPr>
+                    <w:spacing w:after="0" w:line="240" w:lineRule="auto"/>
+                    <w:jc w:val="center"/>
+                    <w:textAlignment w:val="baseline"/>
+                    <w:rPr>
+                      <w:rFonts w:ascii="Times New Roman" w:eastAsia="Times New Roman" w:hAnsi="Times New Roman" w:cs="Times New Roman"/>
+                      <w:kern w:val="0"/>
+                      <w:sz w:val="24"/>
+                      <w:szCs w:val="24"/>
+                      <w14:ligatures w14:val="none"/>
+                    </w:rPr>
+                  </w:pPr>
+                  <w:r>
+                    <w:rPr>
+                      <w:rFonts w:ascii="Tahoma" w:eastAsia="Times New Roman" w:hAnsi="Tahoma" w:cs="Tahoma"/>
+                      <w:b/>
+                      <w:bCs/>
+                      <w:color w:val="000000"/>
+                      <w:kern w:val="0"/>
+                      <w:sz w:val="19"/>
+                      <w:szCs w:val="19"/>
+                      <w14:ligatures w14:val="none"/>
+                    </w:rPr>
+                    <w:t>Thực hiện bởi</w:t>
+                  </w:r>
+                  <w:r>
+                    <w:rPr>
+                      <w:rFonts w:ascii="Tahoma" w:eastAsia="Times New Roman" w:hAnsi="Tahoma" w:cs="Tahoma"/>
+                      <w:color w:val="000000"/>
+                      <w:kern w:val="0"/>
+                      <w:sz w:val="19"/>
+                      <w:szCs w:val="19"/>
+                      <w14:ligatures w14:val="none"/>
+                    </w:rPr>
+                    <w:t> </w:t>
+                  </w:r>
+                </w:p>
+              </w:tc>
+              <w:tc>
+                <w:tcPr>
+                  <w:tcW w:w="3573" w:type="dxa"/>
+                  <w:tcBorders>
+                    <w:top w:val="single" w:sz="6" w:space="0" w:color="auto"/>
+                    <w:left w:val="single" w:sz="6" w:space="0" w:color="auto"/>
+                    <w:bottom w:val="single" w:sz="6" w:space="0" w:color="auto"/>
+                    <w:right w:val="single" w:sz="6" w:space="0" w:color="auto"/>
+                  </w:tcBorders>
+                  <w:shd w:val="clear" w:color="auto" w:fill="FFCC99"/>
+                  <w:hideMark/>
+                </w:tcPr>
+                <w:p>
+                  <w:pPr>
+                    <w:spacing w:after="0" w:line="240" w:lineRule="auto"/>
+                    <w:jc w:val="center"/>
+                    <w:textAlignment w:val="baseline"/>
+                    <w:rPr>
+                      <w:rFonts w:ascii="Times New Roman" w:eastAsia="Times New Roman" w:hAnsi="Times New Roman" w:cs="Times New Roman"/>
+                      <w:kern w:val="0"/>
+                      <w:sz w:val="24"/>
+                      <w:szCs w:val="24"/>
+                      <w14:ligatures w14:val="none"/>
+                    </w:rPr>
+                  </w:pPr>
+                  <w:r>
+                    <w:rPr>
+                      <w:rFonts w:ascii="Tahoma" w:eastAsia="Times New Roman" w:hAnsi="Tahoma" w:cs="Tahoma"/>
+                      <w:b/>
+                      <w:bCs/>
+                      <w:color w:val="000000"/>
+                      <w:kern w:val="0"/>
+                      <w:sz w:val="19"/>
+                      <w:szCs w:val="19"/>
+                      <w14:ligatures w14:val="none"/>
+                    </w:rPr>
+                    <w:t>Hành động</w:t>
+                  </w:r>
+                  <w:r>
+                    <w:rPr>
+                      <w:rFonts w:ascii="Tahoma" w:eastAsia="Times New Roman" w:hAnsi="Tahoma" w:cs="Tahoma"/>
+                      <w:color w:val="000000"/>
+                      <w:kern w:val="0"/>
+                      <w:sz w:val="19"/>
+                      <w:szCs w:val="19"/>
+                      <w14:ligatures w14:val="none"/>
+                    </w:rPr>
+                    <w:t> </w:t>
+                  </w:r>
+                </w:p>
+              </w:tc>
+            </w:tr>
+            <w:tr>
+              <w:trPr>
+                <w:trHeight w:val="300"/>
+              </w:trPr>
+              <w:tc>
+                <w:tcPr>
+                  <w:tcW w:w="1539" w:type="dxa"/>
+                  <w:tcBorders>
+                    <w:top w:val="single" w:sz="6" w:space="0" w:color="auto"/>
+                    <w:left w:val="single" w:sz="6" w:space="0" w:color="auto"/>
+                    <w:bottom w:val="single" w:sz="6" w:space="0" w:color="auto"/>
+                    <w:right w:val="single" w:sz="6" w:space="0" w:color="auto"/>
+                  </w:tcBorders>
+                  <w:hideMark/>
+                </w:tcPr>
+                <w:p>
+                  <w:pPr>
+                    <w:spacing w:after="0" w:line="240" w:lineRule="auto"/>
+                    <w:ind w:left="360"/>
+                    <w:jc w:val="center"/>
+                    <w:textAlignment w:val="baseline"/>
+                    <w:rPr>
+                      <w:rFonts w:ascii="Cambria" w:eastAsia="Times New Roman" w:hAnsi="Cambria" w:cs="Times New Roman"/>
+                      <w:kern w:val="0"/>
+                      <w:sz w:val="19"/>
+                      <w:szCs w:val="19"/>
+                      <w14:ligatures w14:val="none"/>
+                    </w:rPr>
+                  </w:pPr>
+                  <w:r>
+                    <w:rPr>
+                      <w:rFonts w:ascii="Cambria" w:eastAsia="Times New Roman" w:hAnsi="Cambria" w:cs="Times New Roman"/>
+                      <w:kern w:val="0"/>
+                      <w:sz w:val="19"/>
+                      <w:szCs w:val="19"/>
+                      <w14:ligatures w14:val="none"/>
+                    </w:rPr>
+                    <w:t>1.</w:t>
+                  </w:r>
+                </w:p>
+              </w:tc>
+              <w:tc>
+                <w:tcPr>
+                  <w:tcW w:w="1932" w:type="dxa"/>
+                  <w:tcBorders>
+                    <w:top w:val="single" w:sz="6" w:space="0" w:color="auto"/>
+                    <w:left w:val="single" w:sz="6" w:space="0" w:color="auto"/>
+                    <w:bottom w:val="single" w:sz="6" w:space="0" w:color="auto"/>
+                    <w:right w:val="nil"/>
+                  </w:tcBorders>
+                  <w:hideMark/>
+                </w:tcPr>
+                <w:p>
+                  <w:pPr>
+                    <w:spacing w:after="0" w:line="240" w:lineRule="auto"/>
+                    <w:textAlignment w:val="baseline"/>
+                    <w:rPr>
+                      <w:rFonts w:ascii="Times New Roman" w:eastAsia="Times New Roman" w:hAnsi="Times New Roman" w:cs="Times New Roman"/>
+                      <w:kern w:val="0"/>
+                      <w:sz w:val="24"/>
+                      <w:szCs w:val="24"/>
+                      <w14:ligatures w14:val="none"/>
+                    </w:rPr>
+                  </w:pPr>
+                  <w:r>
+                    <w:rPr>
+                      <w:rFonts w:ascii="Calibri" w:eastAsia="Times New Roman" w:hAnsi="Calibri" w:cs="Calibri"/>
+                      <w:kern w:val="0"/>
+                      <w:sz w:val="19"/>
+                      <w:szCs w:val="19"/>
+                      <w14:ligatures w14:val="none"/>
+                    </w:rPr>
+                    <w:t>Kế toán</w:t>
+                  </w:r>
+                </w:p>
+              </w:tc>
+              <w:tc>
+                <w:tcPr>
+                  <w:tcW w:w="3573" w:type="dxa"/>
+                  <w:tcBorders>
+                    <w:top w:val="single" w:sz="6" w:space="0" w:color="auto"/>
+                    <w:left w:val="nil"/>
+                    <w:bottom w:val="single" w:sz="6" w:space="0" w:color="auto"/>
+                    <w:right w:val="single" w:sz="6" w:space="0" w:color="auto"/>
+                  </w:tcBorders>
+                  <w:hideMark/>
+                </w:tcPr>
+                <w:p>
+                  <w:pPr>
+                    <w:spacing w:after="0" w:line="240" w:lineRule="auto"/>
+                    <w:textAlignment w:val="baseline"/>
+                    <w:rPr>
+                      <w:rFonts w:ascii="Times New Roman" w:eastAsia="Times New Roman" w:hAnsi="Times New Roman" w:cs="Times New Roman"/>
+                      <w:kern w:val="0"/>
+                      <w:sz w:val="24"/>
+                      <w:szCs w:val="24"/>
+                      <w14:ligatures w14:val="none"/>
+                    </w:rPr>
+                  </w:pPr>
+                  <w:r>
+                    <w:rPr>
+                      <w:rFonts w:ascii="Calibri" w:eastAsia="Times New Roman" w:hAnsi="Calibri" w:cs="Calibri"/>
+                      <w:kern w:val="0"/>
+                      <w:sz w:val="19"/>
+                      <w:szCs w:val="19"/>
+                      <w14:ligatures w14:val="none"/>
+                    </w:rPr>
+                    <w:t>Lọc thông tin tính lương của team</w:t>
+                  </w:r>
+                </w:p>
+              </w:tc>
+            </w:tr>
+            <w:tr>
+              <w:trPr>
+                <w:trHeight w:val="300"/>
+              </w:trPr>
+              <w:tc>
+                <w:tcPr>
+                  <w:tcW w:w="1539" w:type="dxa"/>
+                  <w:tcBorders>
+                    <w:top w:val="single" w:sz="6" w:space="0" w:color="auto"/>
+                    <w:left w:val="single" w:sz="6" w:space="0" w:color="auto"/>
+                    <w:bottom w:val="single" w:sz="6" w:space="0" w:color="auto"/>
+                    <w:right w:val="single" w:sz="6" w:space="0" w:color="auto"/>
+                  </w:tcBorders>
+                  <w:hideMark/>
+                </w:tcPr>
+                <w:p>
+                  <w:pPr>
+                    <w:spacing w:after="0" w:line="240" w:lineRule="auto"/>
+                    <w:ind w:left="360"/>
+                    <w:jc w:val="center"/>
+                    <w:textAlignment w:val="baseline"/>
+                    <w:rPr>
+                      <w:rFonts w:ascii="Cambria" w:eastAsia="Times New Roman" w:hAnsi="Cambria" w:cs="Times New Roman"/>
+                      <w:kern w:val="0"/>
+                      <w:sz w:val="19"/>
+                      <w:szCs w:val="19"/>
+                      <w14:ligatures w14:val="none"/>
+                    </w:rPr>
+                  </w:pPr>
+                  <w:r>
+                    <w:rPr>
+                      <w:rFonts w:ascii="Cambria" w:eastAsia="Times New Roman" w:hAnsi="Cambria" w:cs="Times New Roman"/>
+                      <w:kern w:val="0"/>
+                      <w:sz w:val="19"/>
+                      <w:szCs w:val="19"/>
+                      <w14:ligatures w14:val="none"/>
+                    </w:rPr>
+                    <w:t xml:space="preserve"> </w:t>
+                  </w:r>
+                  <w:r>
+                    <w:rPr>
+                      <w:rFonts w:ascii="Cambria" w:eastAsia="Times New Roman" w:hAnsi="Cambria" w:cs="Times New Roman"/>
+                      <w:kern w:val="0"/>
+                      <w:sz w:val="19"/>
+                      <w:szCs w:val="19"/>
+                      <w14:ligatures w14:val="none"/>
+                    </w:rPr>
+                    <w:t>2.  </w:t>
+                  </w:r>
+                </w:p>
+              </w:tc>
+              <w:tc>
+                <w:tcPr>
+                  <w:tcW w:w="1932" w:type="dxa"/>
+                  <w:tcBorders>
+                    <w:top w:val="single" w:sz="6" w:space="0" w:color="auto"/>
+                    <w:left w:val="single" w:sz="6" w:space="0" w:color="auto"/>
+                    <w:bottom w:val="single" w:sz="6" w:space="0" w:color="auto"/>
+                    <w:right w:val="nil"/>
+                  </w:tcBorders>
+                  <w:hideMark/>
+                </w:tcPr>
+                <w:p>
+                  <w:pPr>
+                    <w:spacing w:after="0" w:line="240" w:lineRule="auto"/>
+                    <w:textAlignment w:val="baseline"/>
+                    <w:rPr>
+                      <w:rFonts w:ascii="Times New Roman" w:eastAsia="Times New Roman" w:hAnsi="Times New Roman" w:cs="Times New Roman"/>
+                      <w:kern w:val="0"/>
+                      <w:sz w:val="24"/>
+                      <w:szCs w:val="24"/>
+                      <w14:ligatures w14:val="none"/>
+                    </w:rPr>
+                  </w:pPr>
+                  <w:r>
+                    <w:rPr>
+                      <w:rFonts w:ascii="Calibri" w:eastAsia="Times New Roman" w:hAnsi="Calibri" w:cs="Calibri"/>
+                      <w:kern w:val="0"/>
+                      <w:sz w:val="19"/>
+                      <w:szCs w:val="19"/>
+                      <w14:ligatures w14:val="none"/>
+                    </w:rPr>
+                    <w:t>Hệ thống chấm công</w:t>
+                  </w:r>
+                  <w:r>
+                    <w:rPr>
+                      <w:rFonts w:ascii="Calibri" w:eastAsia="Times New Roman" w:hAnsi="Calibri" w:cs="Calibri"/>
+                      <w:kern w:val="0"/>
+                      <w:sz w:val="19"/>
+                      <w:szCs w:val="19"/>
+                      <w14:ligatures w14:val="none"/>
+                    </w:rPr>
+                    <w:t> </w:t>
+                  </w:r>
+                </w:p>
+              </w:tc>
+              <w:tc>
+                <w:tcPr>
+                  <w:tcW w:w="3573" w:type="dxa"/>
+                  <w:tcBorders>
+                    <w:top w:val="single" w:sz="6" w:space="0" w:color="auto"/>
+                    <w:left w:val="nil"/>
+                    <w:bottom w:val="single" w:sz="6" w:space="0" w:color="auto"/>
+                    <w:right w:val="single" w:sz="6" w:space="0" w:color="auto"/>
+                  </w:tcBorders>
+                  <w:hideMark/>
+                </w:tcPr>
+                <w:p>
+                  <w:pPr>
+                    <w:spacing w:after="0" w:line="240" w:lineRule="auto"/>
+                    <w:textAlignment w:val="baseline"/>
+                    <w:rPr>
+                      <w:rFonts w:ascii="Times New Roman" w:eastAsia="Times New Roman" w:hAnsi="Times New Roman" w:cs="Times New Roman"/>
+                      <w:kern w:val="0"/>
+                      <w:sz w:val="24"/>
+                      <w:szCs w:val="24"/>
+                      <w14:ligatures w14:val="none"/>
+                    </w:rPr>
+                  </w:pPr>
+                  <w:r>
+                    <w:rPr>
+                      <w:rFonts w:ascii="Calibri" w:eastAsia="Times New Roman" w:hAnsi="Calibri" w:cs="Calibri"/>
+                      <w:kern w:val="0"/>
+                      <w:sz w:val="19"/>
+                      <w:szCs w:val="19"/>
+                      <w14:ligatures w14:val="none"/>
+                    </w:rPr>
+                    <w:t>Hiển thị giao diện thông tin tính lương</w:t>
+                  </w:r>
+                  <w:r>
+                    <w:rPr>
+                      <w:rFonts w:ascii="Calibri" w:eastAsia="Times New Roman" w:hAnsi="Calibri" w:cs="Calibri"/>
+                      <w:kern w:val="0"/>
+                      <w:sz w:val="19"/>
+                      <w:szCs w:val="19"/>
+                      <w14:ligatures w14:val="none"/>
+                    </w:rPr>
+                    <w:t> </w:t>
+                  </w:r>
+                  <w:r>
+                    <w:rPr>
+                      <w:rFonts w:ascii="Calibri" w:eastAsia="Times New Roman" w:hAnsi="Calibri" w:cs="Calibri"/>
+                      <w:kern w:val="0"/>
+                      <w:sz w:val="19"/>
+                      <w:szCs w:val="19"/>
+                      <w14:ligatures w14:val="none"/>
+                    </w:rPr>
+                    <w:t>kèm phiếu lương của từng nhân viên</w:t>
+                  </w:r>
+                </w:p>
+              </w:tc>
+            </w:tr>
+            <w:tr>
+              <w:trPr>
+                <w:trHeight w:val="300"/>
+              </w:trPr>
+              <w:tc>
+                <w:tcPr>
+                  <w:tcW w:w="1539" w:type="dxa"/>
+                  <w:tcBorders>
+                    <w:top w:val="single" w:sz="6" w:space="0" w:color="auto"/>
+                    <w:left w:val="single" w:sz="6" w:space="0" w:color="auto"/>
+                    <w:bottom w:val="single" w:sz="6" w:space="0" w:color="auto"/>
+                    <w:right w:val="single" w:sz="6" w:space="0" w:color="auto"/>
+                  </w:tcBorders>
+                </w:tcPr>
+                <w:p>
+                  <w:pPr>
+                    <w:spacing w:after="0" w:line="240" w:lineRule="auto"/>
+                    <w:ind w:left="360"/>
+                    <w:jc w:val="center"/>
+                    <w:textAlignment w:val="baseline"/>
+                    <w:rPr>
+                      <w:rFonts w:ascii="Cambria" w:eastAsia="Times New Roman" w:hAnsi="Cambria" w:cs="Times New Roman"/>
+                      <w:kern w:val="0"/>
+                      <w:sz w:val="19"/>
+                      <w:szCs w:val="19"/>
+                      <w14:ligatures w14:val="none"/>
+                    </w:rPr>
+                  </w:pPr>
+                  <w:r>
+                    <w:rPr>
+                      <w:rFonts w:ascii="Cambria" w:eastAsia="Times New Roman" w:hAnsi="Cambria" w:cs="Times New Roman"/>
+                      <w:kern w:val="0"/>
+                      <w:sz w:val="19"/>
+                      <w:szCs w:val="19"/>
+                      <w14:ligatures w14:val="none"/>
+                    </w:rPr>
+                    <w:t>3.</w:t>
+                  </w:r>
+                </w:p>
+              </w:tc>
+              <w:tc>
+                <w:tcPr>
+                  <w:tcW w:w="1932" w:type="dxa"/>
+                  <w:tcBorders>
+                    <w:top w:val="single" w:sz="6" w:space="0" w:color="auto"/>
+                    <w:left w:val="single" w:sz="6" w:space="0" w:color="auto"/>
+                    <w:bottom w:val="single" w:sz="6" w:space="0" w:color="auto"/>
+                    <w:right w:val="nil"/>
+                  </w:tcBorders>
+                </w:tcPr>
+                <w:p>
+                  <w:pPr>
+                    <w:spacing w:after="0" w:line="240" w:lineRule="auto"/>
+                    <w:textAlignment w:val="baseline"/>
+                    <w:rPr>
+                      <w:rFonts w:ascii="Calibri" w:eastAsia="Times New Roman" w:hAnsi="Calibri" w:cs="Calibri"/>
+                      <w:kern w:val="0"/>
+                      <w:sz w:val="19"/>
+                      <w:szCs w:val="19"/>
+                      <w14:ligatures w14:val="none"/>
+                    </w:rPr>
+                  </w:pPr>
+                  <w:r>
+                    <w:rPr>
+                      <w:rFonts w:ascii="Calibri" w:eastAsia="Times New Roman" w:hAnsi="Calibri" w:cs="Calibri"/>
+                      <w:kern w:val="0"/>
+                      <w:sz w:val="19"/>
+                      <w:szCs w:val="19"/>
+                      <w14:ligatures w14:val="none"/>
+                    </w:rPr>
+                    <w:t>Kế toán</w:t>
+                  </w:r>
+                </w:p>
+              </w:tc>
+              <w:tc>
+                <w:tcPr>
+                  <w:tcW w:w="3573" w:type="dxa"/>
+                  <w:tcBorders>
+                    <w:top w:val="single" w:sz="6" w:space="0" w:color="auto"/>
+                    <w:left w:val="nil"/>
+                    <w:bottom w:val="single" w:sz="6" w:space="0" w:color="auto"/>
+                    <w:right w:val="single" w:sz="6" w:space="0" w:color="auto"/>
+                  </w:tcBorders>
+                </w:tcPr>
+                <w:p>
+                  <w:pPr>
+                    <w:spacing w:after="0" w:line="240" w:lineRule="auto"/>
+                    <w:textAlignment w:val="baseline"/>
+                    <w:rPr>
+                      <w:rFonts w:ascii="Calibri" w:eastAsia="Times New Roman" w:hAnsi="Calibri" w:cs="Calibri"/>
+                      <w:kern w:val="0"/>
+                      <w:sz w:val="19"/>
+                      <w:szCs w:val="19"/>
+                      <w14:ligatures w14:val="none"/>
+                    </w:rPr>
+                  </w:pPr>
+                  <w:r>
+                    <w:rPr>
+                      <w:rFonts w:ascii="Calibri" w:eastAsia="Times New Roman" w:hAnsi="Calibri" w:cs="Calibri"/>
+                      <w:kern w:val="0"/>
+                      <w:sz w:val="19"/>
+                      <w:szCs w:val="19"/>
+                      <w14:ligatures w14:val="none"/>
+                    </w:rPr>
+                    <w:t>Chọn chức năng gửi mail thông báo lương tới các nhân sự của team</w:t>
+                  </w:r>
+                </w:p>
+              </w:tc>
+            </w:tr>
+            <w:tr>
+              <w:trPr>
+                <w:trHeight w:val="300"/>
+              </w:trPr>
+              <w:tc>
+                <w:tcPr>
+                  <w:tcW w:w="1539" w:type="dxa"/>
+                  <w:tcBorders>
+                    <w:top w:val="single" w:sz="6" w:space="0" w:color="auto"/>
+                    <w:left w:val="single" w:sz="6" w:space="0" w:color="auto"/>
+                    <w:bottom w:val="single" w:sz="6" w:space="0" w:color="auto"/>
+                    <w:right w:val="single" w:sz="6" w:space="0" w:color="auto"/>
+                  </w:tcBorders>
+                </w:tcPr>
+                <w:p>
+                  <w:pPr>
+                    <w:spacing w:after="0" w:line="240" w:lineRule="auto"/>
+                    <w:ind w:left="360"/>
+                    <w:jc w:val="center"/>
+                    <w:textAlignment w:val="baseline"/>
+                    <w:rPr>
+                      <w:rFonts w:ascii="Cambria" w:eastAsia="Times New Roman" w:hAnsi="Cambria" w:cs="Times New Roman"/>
+                      <w:kern w:val="0"/>
+                      <w:sz w:val="19"/>
+                      <w:szCs w:val="19"/>
+                      <w14:ligatures w14:val="none"/>
+                    </w:rPr>
+                  </w:pPr>
+                  <w:r>
+                    <w:rPr>
+                      <w:rFonts w:ascii="Cambria" w:eastAsia="Times New Roman" w:hAnsi="Cambria" w:cs="Times New Roman"/>
+                      <w:kern w:val="0"/>
+                      <w:sz w:val="19"/>
+                      <w:szCs w:val="19"/>
+                      <w14:ligatures w14:val="none"/>
+                    </w:rPr>
+                    <w:t>4.</w:t>
+                  </w:r>
+                </w:p>
+              </w:tc>
+              <w:tc>
+                <w:tcPr>
+                  <w:tcW w:w="1932" w:type="dxa"/>
+                  <w:tcBorders>
+                    <w:top w:val="single" w:sz="6" w:space="0" w:color="auto"/>
+                    <w:left w:val="single" w:sz="6" w:space="0" w:color="auto"/>
+                    <w:bottom w:val="single" w:sz="6" w:space="0" w:color="auto"/>
+                    <w:right w:val="nil"/>
+                  </w:tcBorders>
+                </w:tcPr>
+                <w:p>
+                  <w:pPr>
+                    <w:spacing w:after="0" w:line="240" w:lineRule="auto"/>
+                    <w:textAlignment w:val="baseline"/>
+                    <w:rPr>
+                      <w:rFonts w:ascii="Calibri" w:eastAsia="Times New Roman" w:hAnsi="Calibri" w:cs="Calibri"/>
+                      <w:kern w:val="0"/>
+                      <w:sz w:val="19"/>
+                      <w:szCs w:val="19"/>
+                      <w14:ligatures w14:val="none"/>
+                    </w:rPr>
+                  </w:pPr>
+                  <w:r>
+                    <w:rPr>
+                      <w:rFonts w:ascii="Calibri" w:eastAsia="Times New Roman" w:hAnsi="Calibri" w:cs="Calibri"/>
+                      <w:kern w:val="0"/>
+                      <w:sz w:val="19"/>
+                      <w:szCs w:val="19"/>
+                      <w14:ligatures w14:val="none"/>
+                    </w:rPr>
+                    <w:t>Hệ thống chấm công</w:t>
+                  </w:r>
+                </w:p>
+              </w:tc>
+              <w:tc>
+                <w:tcPr>
+                  <w:tcW w:w="3573" w:type="dxa"/>
+                  <w:tcBorders>
+                    <w:top w:val="single" w:sz="6" w:space="0" w:color="auto"/>
+                    <w:left w:val="nil"/>
+                    <w:bottom w:val="single" w:sz="6" w:space="0" w:color="auto"/>
+                    <w:right w:val="single" w:sz="6" w:space="0" w:color="auto"/>
+                  </w:tcBorders>
+                </w:tcPr>
+                <w:p>
+                  <w:pPr>
+                    <w:spacing w:after="0" w:line="240" w:lineRule="auto"/>
+                    <w:textAlignment w:val="baseline"/>
+                    <w:rPr>
+                      <w:rFonts w:ascii="Calibri" w:eastAsia="Times New Roman" w:hAnsi="Calibri" w:cs="Calibri"/>
+                      <w:kern w:val="0"/>
+                      <w:sz w:val="19"/>
+                      <w:szCs w:val="19"/>
+                      <w14:ligatures w14:val="none"/>
+                    </w:rPr>
+                  </w:pPr>
+                  <w:r>
+                    <w:rPr>
+                      <w:rFonts w:ascii="Calibri" w:eastAsia="Times New Roman" w:hAnsi="Calibri" w:cs="Calibri"/>
+                      <w:kern w:val="0"/>
+                      <w:sz w:val="19"/>
+                      <w:szCs w:val="19"/>
+                      <w14:ligatures w14:val="none"/>
+                    </w:rPr>
+                    <w:t>Thực hiển gửi mail thông báo lương tới toàn bộ nhân sự của team</w:t>
+                  </w:r>
+                </w:p>
+              </w:tc>
+            </w:tr>
+          </w:tbl>
+          <w:p>
+            <w:pPr>
+              <w:spacing w:after="0" w:line="240" w:lineRule="auto"/>
+              <w:textAlignment w:val="baseline"/>
+              <w:rPr>
+                <w:rFonts w:ascii="Times New Roman" w:eastAsia="Times New Roman" w:hAnsi="Times New Roman" w:cs="Times New Roman"/>
+                <w:kern w:val="0"/>
+                <w:sz w:val="24"/>
+                <w:szCs w:val="24"/>
+                <w14:ligatures w14:val="none"/>
+              </w:rPr>
+            </w:pPr>
+          </w:p>
+          <w:p>
+            <w:pPr>
+              <w:spacing w:after="0" w:line="240" w:lineRule="auto"/>
+              <w:textAlignment w:val="baseline"/>
+              <w:rPr>
+                <w:rFonts w:ascii="Times New Roman" w:eastAsia="Times New Roman" w:hAnsi="Times New Roman" w:cs="Times New Roman"/>
+                <w:kern w:val="0"/>
+                <w:sz w:val="24"/>
+                <w:szCs w:val="24"/>
+                <w14:ligatures w14:val="none"/>
+              </w:rPr>
+            </w:pPr>
+            <w:r>
+              <w:rPr>
+                <w:rFonts w:ascii="Cambria" w:eastAsia="Times New Roman" w:hAnsi="Cambria" w:cs="Times New Roman"/>
+                <w:kern w:val="0"/>
+                <w:sz w:val="24"/>
+                <w:szCs w:val="24"/>
+                <w14:ligatures w14:val="none"/>
+              </w:rPr>
+              <w:t> </w:t>
+            </w:r>
+          </w:p>
+        </w:tc>
+      </w:tr>
+      <w:tr>
+        <w:trPr>
+          <w:trHeight w:val="1125"/>
+        </w:trPr>
+        <w:tc>
+          <w:tcPr>
+            <w:tcW w:w="1755" w:type="dxa"/>
+            <w:tcBorders>
+              <w:top w:val="single" w:sz="6" w:space="0" w:color="auto"/>
+              <w:left w:val="single" w:sz="6" w:space="0" w:color="auto"/>
+              <w:bottom w:val="single" w:sz="6" w:space="0" w:color="auto"/>
+              <w:right w:val="single" w:sz="6" w:space="0" w:color="auto"/>
+            </w:tcBorders>
+            <w:shd w:val="clear" w:color="auto" w:fill="C5F1E3"/>
+            <w:hideMark/>
+          </w:tcPr>
+          <w:p>
+            <w:pPr>
+              <w:spacing w:after="0" w:line="240" w:lineRule="auto"/>
+              <w:textAlignment w:val="baseline"/>
+              <w:rPr>
+                <w:rFonts w:ascii="Times New Roman" w:eastAsia="Times New Roman" w:hAnsi="Times New Roman" w:cs="Times New Roman"/>
+                <w:kern w:val="0"/>
+                <w:sz w:val="24"/>
+                <w:szCs w:val="24"/>
+                <w14:ligatures w14:val="none"/>
+              </w:rPr>
+            </w:pPr>
+            <w:r>
+              <w:rPr>
+                <w:rFonts w:ascii="Tahoma" w:eastAsia="Times New Roman" w:hAnsi="Tahoma" w:cs="Tahoma"/>
+                <w:b/>
+                <w:bCs/>
+                <w:color w:val="000000"/>
+                <w:kern w:val="0"/>
+                <w:sz w:val="19"/>
+                <w:szCs w:val="19"/>
+                <w14:ligatures w14:val="none"/>
+              </w:rPr>
+              <w:t>Luồng sự kiện thay thế</w:t>
+            </w:r>
+            <w:r>
+              <w:rPr>
+                <w:rFonts w:ascii="Tahoma" w:eastAsia="Times New Roman" w:hAnsi="Tahoma" w:cs="Tahoma"/>
+                <w:color w:val="000000"/>
+                <w:kern w:val="0"/>
+                <w:sz w:val="19"/>
+                <w:szCs w:val="19"/>
+                <w14:ligatures w14:val="none"/>
+              </w:rPr>
+              <w:t> </w:t>
+            </w:r>
+          </w:p>
+        </w:tc>
+        <w:tc>
+          <w:tcPr>
+            <w:tcW w:w="7290" w:type="dxa"/>
+            <w:gridSpan w:val="3"/>
+            <w:tcBorders>
+              <w:top w:val="single" w:sz="6" w:space="0" w:color="auto"/>
+              <w:left w:val="single" w:sz="6" w:space="0" w:color="auto"/>
+              <w:bottom w:val="single" w:sz="6" w:space="0" w:color="auto"/>
+              <w:right w:val="single" w:sz="6" w:space="0" w:color="auto"/>
+            </w:tcBorders>
+            <w:hideMark/>
+          </w:tcPr>
+          <w:tbl>
+            <w:tblPr>
+              <w:tblW w:w="6555" w:type="dxa"/>
+              <w:tblBorders>
+                <w:top w:val="outset" w:sz="6" w:space="0" w:color="auto"/>
+                <w:left w:val="outset" w:sz="6" w:space="0" w:color="auto"/>
+                <w:bottom w:val="outset" w:sz="6" w:space="0" w:color="auto"/>
+                <w:right w:val="outset" w:sz="6" w:space="0" w:color="auto"/>
+              </w:tblBorders>
+              <w:tblCellMar>
+                <w:left w:w="0" w:type="dxa"/>
+                <w:right w:w="0" w:type="dxa"/>
+              </w:tblCellMar>
+              <w:tblLook w:val="04A0" w:firstRow="1" w:lastRow="0" w:firstColumn="1" w:lastColumn="0" w:noHBand="0" w:noVBand="1"/>
+            </w:tblPr>
+            <w:tblGrid>
+              <w:gridCol w:w="810"/>
+              <w:gridCol w:w="1890"/>
+              <w:gridCol w:w="3855"/>
+            </w:tblGrid>
+            <w:tr>
+              <w:trPr>
+                <w:trHeight w:val="300"/>
+              </w:trPr>
+              <w:tc>
+                <w:tcPr>
+                  <w:tcW w:w="810" w:type="dxa"/>
+                  <w:tcBorders>
+                    <w:top w:val="single" w:sz="6" w:space="0" w:color="auto"/>
+                    <w:left w:val="single" w:sz="6" w:space="0" w:color="auto"/>
+                    <w:bottom w:val="single" w:sz="6" w:space="0" w:color="auto"/>
+                    <w:right w:val="single" w:sz="6" w:space="0" w:color="auto"/>
+                  </w:tcBorders>
+                  <w:shd w:val="clear" w:color="auto" w:fill="FFCC99"/>
+                  <w:hideMark/>
+                </w:tcPr>
+                <w:p>
+                  <w:pPr>
+                    <w:spacing w:after="0" w:line="240" w:lineRule="auto"/>
+                    <w:jc w:val="both"/>
+                    <w:textAlignment w:val="baseline"/>
+                    <w:rPr>
+                      <w:rFonts w:ascii="Times New Roman" w:eastAsia="Times New Roman" w:hAnsi="Times New Roman" w:cs="Times New Roman"/>
+                      <w:kern w:val="0"/>
+                      <w:sz w:val="24"/>
+                      <w:szCs w:val="24"/>
+                      <w14:ligatures w14:val="none"/>
+                    </w:rPr>
+                  </w:pPr>
+                  <w:r>
+                    <w:rPr>
+                      <w:rFonts w:ascii="Tahoma" w:eastAsia="Times New Roman" w:hAnsi="Tahoma" w:cs="Tahoma"/>
+                      <w:b/>
+                      <w:bCs/>
+                      <w:color w:val="000000"/>
+                      <w:kern w:val="0"/>
+                      <w:sz w:val="19"/>
+                      <w:szCs w:val="19"/>
+                      <w14:ligatures w14:val="none"/>
+                    </w:rPr>
+                    <w:t>STT</w:t>
+                  </w:r>
+                  <w:r>
+                    <w:rPr>
+                      <w:rFonts w:ascii="Tahoma" w:eastAsia="Times New Roman" w:hAnsi="Tahoma" w:cs="Tahoma"/>
+                      <w:color w:val="000000"/>
+                      <w:kern w:val="0"/>
+                      <w:sz w:val="19"/>
+                      <w:szCs w:val="19"/>
+                      <w14:ligatures w14:val="none"/>
+                    </w:rPr>
+                    <w:t> </w:t>
+                  </w:r>
+                </w:p>
+              </w:tc>
+              <w:tc>
+                <w:tcPr>
+                  <w:tcW w:w="1890" w:type="dxa"/>
+                  <w:tcBorders>
+                    <w:top w:val="single" w:sz="6" w:space="0" w:color="auto"/>
+                    <w:left w:val="single" w:sz="6" w:space="0" w:color="auto"/>
+                    <w:bottom w:val="single" w:sz="6" w:space="0" w:color="auto"/>
+                    <w:right w:val="single" w:sz="6" w:space="0" w:color="auto"/>
+                  </w:tcBorders>
+                  <w:shd w:val="clear" w:color="auto" w:fill="FFCC99"/>
+                  <w:hideMark/>
+                </w:tcPr>
+                <w:p>
+                  <w:pPr>
+                    <w:spacing w:after="0" w:line="240" w:lineRule="auto"/>
+                    <w:jc w:val="center"/>
+                    <w:textAlignment w:val="baseline"/>
+                    <w:rPr>
+                      <w:rFonts w:ascii="Times New Roman" w:eastAsia="Times New Roman" w:hAnsi="Times New Roman" w:cs="Times New Roman"/>
+                      <w:kern w:val="0"/>
+                      <w:sz w:val="24"/>
+                      <w:szCs w:val="24"/>
+                      <w14:ligatures w14:val="none"/>
+                    </w:rPr>
+                  </w:pPr>
+                  <w:r>
+                    <w:rPr>
+                      <w:rFonts w:ascii="Tahoma" w:eastAsia="Times New Roman" w:hAnsi="Tahoma" w:cs="Tahoma"/>
+                      <w:b/>
+                      <w:bCs/>
+                      <w:color w:val="000000"/>
+                      <w:kern w:val="0"/>
+                      <w:sz w:val="19"/>
+                      <w:szCs w:val="19"/>
+                      <w14:ligatures w14:val="none"/>
+                    </w:rPr>
+                    <w:t>Thực hiện bởi</w:t>
+                  </w:r>
+                  <w:r>
+                    <w:rPr>
+                      <w:rFonts w:ascii="Tahoma" w:eastAsia="Times New Roman" w:hAnsi="Tahoma" w:cs="Tahoma"/>
+                      <w:color w:val="000000"/>
+                      <w:kern w:val="0"/>
+                      <w:sz w:val="19"/>
+                      <w:szCs w:val="19"/>
+                      <w14:ligatures w14:val="none"/>
+                    </w:rPr>
+                    <w:t> </w:t>
+                  </w:r>
+                </w:p>
+              </w:tc>
+              <w:tc>
+                <w:tcPr>
+                  <w:tcW w:w="3855" w:type="dxa"/>
+                  <w:tcBorders>
+                    <w:top w:val="single" w:sz="6" w:space="0" w:color="auto"/>
+                    <w:left w:val="single" w:sz="6" w:space="0" w:color="auto"/>
+                    <w:bottom w:val="single" w:sz="6" w:space="0" w:color="auto"/>
+                    <w:right w:val="single" w:sz="6" w:space="0" w:color="auto"/>
+                  </w:tcBorders>
+                  <w:shd w:val="clear" w:color="auto" w:fill="FFCC99"/>
+                  <w:hideMark/>
+                </w:tcPr>
+                <w:p>
+                  <w:pPr>
+                    <w:spacing w:after="0" w:line="240" w:lineRule="auto"/>
+                    <w:jc w:val="center"/>
+                    <w:textAlignment w:val="baseline"/>
+                    <w:rPr>
+                      <w:rFonts w:ascii="Times New Roman" w:eastAsia="Times New Roman" w:hAnsi="Times New Roman" w:cs="Times New Roman"/>
+                      <w:kern w:val="0"/>
+                      <w:sz w:val="24"/>
+                      <w:szCs w:val="24"/>
+                      <w14:ligatures w14:val="none"/>
+                    </w:rPr>
+                  </w:pPr>
+                  <w:r>
+                    <w:rPr>
+                      <w:rFonts w:ascii="Tahoma" w:eastAsia="Times New Roman" w:hAnsi="Tahoma" w:cs="Tahoma"/>
+                      <w:b/>
+                      <w:bCs/>
+                      <w:color w:val="000000"/>
+                      <w:kern w:val="0"/>
+                      <w:sz w:val="19"/>
+                      <w:szCs w:val="19"/>
+                      <w14:ligatures w14:val="none"/>
+                    </w:rPr>
+                    <w:t>Hành động</w:t>
+                  </w:r>
+                  <w:r>
+                    <w:rPr>
+                      <w:rFonts w:ascii="Tahoma" w:eastAsia="Times New Roman" w:hAnsi="Tahoma" w:cs="Tahoma"/>
+                      <w:color w:val="000000"/>
+                      <w:kern w:val="0"/>
+                      <w:sz w:val="19"/>
+                      <w:szCs w:val="19"/>
+                      <w14:ligatures w14:val="none"/>
+                    </w:rPr>
+                    <w:t> </w:t>
+                  </w:r>
+                </w:p>
+              </w:tc>
+            </w:tr>
+            <w:tr>
+              <w:trPr>
+                <w:trHeight w:val="270"/>
+              </w:trPr>
+              <w:tc>
+                <w:tcPr>
+                  <w:tcW w:w="810" w:type="dxa"/>
+                  <w:tcBorders>
+                    <w:top w:val="single" w:sz="6" w:space="0" w:color="auto"/>
+                    <w:left w:val="single" w:sz="6" w:space="0" w:color="auto"/>
+                    <w:bottom w:val="single" w:sz="6" w:space="0" w:color="auto"/>
+                    <w:right w:val="single" w:sz="6" w:space="0" w:color="auto"/>
+                  </w:tcBorders>
+                </w:tcPr>
+                <w:p>
+                  <w:pPr>
+                    <w:spacing w:after="0" w:line="240" w:lineRule="auto"/>
+                    <w:jc w:val="center"/>
+                    <w:textAlignment w:val="baseline"/>
+                    <w:rPr>
+                      <w:rFonts w:ascii="Times New Roman" w:eastAsia="Times New Roman" w:hAnsi="Times New Roman" w:cs="Times New Roman"/>
+                      <w:kern w:val="0"/>
+                      <w:sz w:val="24"/>
+                      <w:szCs w:val="24"/>
+                      <w14:ligatures w14:val="none"/>
+                    </w:rPr>
+                  </w:pPr>
+                  <w:r>
+                    <w:rPr>
+                      <w:rFonts w:ascii="Cambria" w:eastAsia="Times New Roman" w:hAnsi="Cambria" w:cs="Times New Roman"/>
+                      <w:kern w:val="0"/>
+                      <w:sz w:val="19"/>
+                      <w:szCs w:val="19"/>
+                      <w14:ligatures w14:val="none"/>
+                    </w:rPr>
+                    <w:t>3.b.</w:t>
+                  </w:r>
+                </w:p>
+              </w:tc>
+              <w:tc>
+                <w:tcPr>
+                  <w:tcW w:w="1890" w:type="dxa"/>
+                  <w:tcBorders>
+                    <w:top w:val="single" w:sz="6" w:space="0" w:color="auto"/>
+                    <w:left w:val="single" w:sz="6" w:space="0" w:color="auto"/>
+                    <w:bottom w:val="single" w:sz="6" w:space="0" w:color="auto"/>
+                    <w:right w:val="nil"/>
+                  </w:tcBorders>
+                </w:tcPr>
+                <w:p>
+                  <w:pPr>
+                    <w:spacing w:after="0" w:line="240" w:lineRule="auto"/>
+                    <w:textAlignment w:val="baseline"/>
+                    <w:rPr>
+                      <w:rFonts w:ascii="Times New Roman" w:eastAsia="Times New Roman" w:hAnsi="Times New Roman" w:cs="Times New Roman"/>
+                      <w:kern w:val="0"/>
+                      <w:sz w:val="24"/>
+                      <w:szCs w:val="24"/>
+                      <w14:ligatures w14:val="none"/>
+                    </w:rPr>
+                  </w:pPr>
+                  <w:r>
+                    <w:rPr>
+                      <w:rFonts w:ascii="Calibri" w:eastAsia="Times New Roman" w:hAnsi="Calibri" w:cs="Calibri"/>
+                      <w:kern w:val="0"/>
+                      <w:sz w:val="19"/>
+                      <w:szCs w:val="19"/>
+                      <w14:ligatures w14:val="none"/>
+                    </w:rPr>
+                    <w:t>Kế toán</w:t>
+                  </w:r>
+                </w:p>
+              </w:tc>
+              <w:tc>
+                <w:tcPr>
+                  <w:tcW w:w="3855" w:type="dxa"/>
+                  <w:tcBorders>
+                    <w:top w:val="single" w:sz="6" w:space="0" w:color="auto"/>
+                    <w:left w:val="nil"/>
+                    <w:bottom w:val="single" w:sz="6" w:space="0" w:color="auto"/>
+                    <w:right w:val="single" w:sz="6" w:space="0" w:color="auto"/>
+                  </w:tcBorders>
+                </w:tcPr>
+                <w:p>
+                  <w:pPr>
+                    <w:spacing w:after="0" w:line="240" w:lineRule="auto"/>
+                    <w:textAlignment w:val="baseline"/>
+                    <w:rPr>
+                      <w:rFonts w:ascii="Times New Roman" w:eastAsia="Times New Roman" w:hAnsi="Times New Roman" w:cs="Times New Roman"/>
+                      <w:kern w:val="0"/>
+                      <w:sz w:val="24"/>
+                      <w:szCs w:val="24"/>
+                      <w14:ligatures w14:val="none"/>
+                    </w:rPr>
+                  </w:pPr>
+                  <w:r>
+                    <w:rPr>
+                      <w:rFonts w:ascii="Calibri" w:eastAsia="Times New Roman" w:hAnsi="Calibri" w:cs="Calibri"/>
+                      <w:kern w:val="0"/>
+                      <w:sz w:val="19"/>
+                      <w:szCs w:val="19"/>
+                      <w14:ligatures w14:val="none"/>
+                    </w:rPr>
+                    <w:t xml:space="preserve">Xem </w:t>
+                  </w:r>
+                  <w:r>
+                    <w:rPr>
+                      <w:rFonts w:ascii="Calibri" w:eastAsia="Times New Roman" w:hAnsi="Calibri" w:cs="Calibri"/>
+                      <w:kern w:val="0"/>
+                      <w:sz w:val="19"/>
+                      <w:szCs w:val="19"/>
+                      <w14:ligatures w14:val="none"/>
+                    </w:rPr>
+                    <w:t>thông tin phiếu lương của nhân sự</w:t>
+                  </w:r>
+                </w:p>
+              </w:tc>
+            </w:tr>
+            <w:tr>
+              <w:trPr>
+                <w:trHeight w:val="270"/>
+              </w:trPr>
+              <w:tc>
+                <w:tcPr>
+                  <w:tcW w:w="810" w:type="dxa"/>
+                  <w:tcBorders>
+                    <w:top w:val="single" w:sz="6" w:space="0" w:color="auto"/>
+                    <w:left w:val="single" w:sz="6" w:space="0" w:color="auto"/>
+                    <w:bottom w:val="single" w:sz="6" w:space="0" w:color="auto"/>
+                    <w:right w:val="single" w:sz="6" w:space="0" w:color="auto"/>
+                  </w:tcBorders>
+                </w:tcPr>
+                <w:p>
+                  <w:pPr>
+                    <w:spacing w:after="0" w:line="240" w:lineRule="auto"/>
+                    <w:jc w:val="center"/>
+                    <w:textAlignment w:val="baseline"/>
+                    <w:rPr>
+                      <w:rFonts w:ascii="Cambria" w:eastAsia="Times New Roman" w:hAnsi="Cambria" w:cs="Times New Roman"/>
+                      <w:kern w:val="0"/>
+                      <w:sz w:val="19"/>
+                      <w:szCs w:val="19"/>
+                      <w14:ligatures w14:val="none"/>
+                    </w:rPr>
+                  </w:pPr>
+                  <w:r>
+                    <w:rPr>
+                      <w:rFonts w:ascii="Cambria" w:eastAsia="Times New Roman" w:hAnsi="Cambria" w:cs="Times New Roman"/>
+                      <w:kern w:val="0"/>
+                      <w:sz w:val="19"/>
+                      <w:szCs w:val="19"/>
+                      <w14:ligatures w14:val="none"/>
+                    </w:rPr>
+                    <w:t>3.</w:t>
+                  </w:r>
+                  <w:r>
+                    <w:rPr>
+                      <w:rFonts w:ascii="Cambria" w:eastAsia="Times New Roman" w:hAnsi="Cambria" w:cs="Times New Roman"/>
+                      <w:kern w:val="0"/>
+                      <w:sz w:val="19"/>
+                      <w:szCs w:val="19"/>
+                      <w14:ligatures w14:val="none"/>
+                    </w:rPr>
+                    <w:t>b</w:t>
+                  </w:r>
+                  <w:r>
+                    <w:rPr>
+                      <w:rFonts w:ascii="Cambria" w:eastAsia="Times New Roman" w:hAnsi="Cambria" w:cs="Times New Roman"/>
+                      <w:kern w:val="0"/>
+                      <w:sz w:val="19"/>
+                      <w:szCs w:val="19"/>
+                      <w14:ligatures w14:val="none"/>
+                    </w:rPr>
+                    <w:t>.</w:t>
+                  </w:r>
+                  <w:r>
+                    <w:rPr>
+                      <w:rFonts w:ascii="Cambria" w:eastAsia="Times New Roman" w:hAnsi="Cambria" w:cs="Times New Roman"/>
+                      <w:kern w:val="0"/>
+                      <w:sz w:val="19"/>
+                      <w:szCs w:val="19"/>
+                      <w14:ligatures w14:val="none"/>
+                    </w:rPr>
+                    <w:t>1</w:t>
+                  </w:r>
+                </w:p>
+              </w:tc>
+              <w:tc>
+                <w:tcPr>
+                  <w:tcW w:w="1890" w:type="dxa"/>
+                  <w:tcBorders>
+                    <w:top w:val="single" w:sz="6" w:space="0" w:color="auto"/>
+                    <w:left w:val="single" w:sz="6" w:space="0" w:color="auto"/>
+                    <w:bottom w:val="single" w:sz="6" w:space="0" w:color="auto"/>
+                    <w:right w:val="nil"/>
+                  </w:tcBorders>
+                </w:tcPr>
+                <w:p>
+                  <w:pPr>
+                    <w:spacing w:after="0" w:line="240" w:lineRule="auto"/>
+                    <w:textAlignment w:val="baseline"/>
+                    <w:rPr>
+                      <w:rFonts w:ascii="Calibri" w:eastAsia="Times New Roman" w:hAnsi="Calibri" w:cs="Calibri"/>
+                      <w:kern w:val="0"/>
+                      <w:sz w:val="19"/>
+                      <w:szCs w:val="19"/>
+                      <w14:ligatures w14:val="none"/>
+                    </w:rPr>
+                  </w:pPr>
+                  <w:r>
+                    <w:rPr>
+                      <w:rFonts w:ascii="Calibri" w:eastAsia="Times New Roman" w:hAnsi="Calibri" w:cs="Calibri"/>
+                      <w:kern w:val="0"/>
+                      <w:sz w:val="19"/>
+                      <w:szCs w:val="19"/>
+                      <w14:ligatures w14:val="none"/>
+                    </w:rPr>
+                    <w:t>Hệ thống chấm công</w:t>
+                  </w:r>
+                </w:p>
+              </w:tc>
+              <w:tc>
+                <w:tcPr>
+                  <w:tcW w:w="3855" w:type="dxa"/>
+                  <w:tcBorders>
+                    <w:top w:val="single" w:sz="6" w:space="0" w:color="auto"/>
+                    <w:left w:val="nil"/>
+                    <w:bottom w:val="single" w:sz="6" w:space="0" w:color="auto"/>
+                    <w:right w:val="single" w:sz="6" w:space="0" w:color="auto"/>
+                  </w:tcBorders>
+                </w:tcPr>
+                <w:p>
+                  <w:pPr>
+                    <w:spacing w:after="0" w:line="240" w:lineRule="auto"/>
+                    <w:textAlignment w:val="baseline"/>
+                    <w:rPr>
+                      <w:rFonts w:ascii="Calibri" w:eastAsia="Times New Roman" w:hAnsi="Calibri" w:cs="Calibri"/>
+                      <w:kern w:val="0"/>
+                      <w:sz w:val="19"/>
+                      <w:szCs w:val="19"/>
+                      <w14:ligatures w14:val="none"/>
+                    </w:rPr>
+                  </w:pPr>
+                  <w:r>
+                    <w:rPr>
+                      <w:rFonts w:ascii="Calibri" w:eastAsia="Times New Roman" w:hAnsi="Calibri" w:cs="Calibri"/>
+                      <w:kern w:val="0"/>
+                      <w:sz w:val="19"/>
+                      <w:szCs w:val="19"/>
+                      <w14:ligatures w14:val="none"/>
+                    </w:rPr>
+                    <w:t>Hiển thị phiếu lương của nhân sự</w:t>
+                  </w:r>
+                </w:p>
+              </w:tc>
+            </w:tr>
+            <w:tr>
+              <w:trPr>
+                <w:trHeight w:val="270"/>
+              </w:trPr>
+              <w:tc>
+                <w:tcPr>
+                  <w:tcW w:w="810" w:type="dxa"/>
+                  <w:tcBorders>
+                    <w:top w:val="single" w:sz="6" w:space="0" w:color="auto"/>
+                    <w:left w:val="single" w:sz="6" w:space="0" w:color="auto"/>
+                    <w:bottom w:val="single" w:sz="6" w:space="0" w:color="auto"/>
+                    <w:right w:val="single" w:sz="6" w:space="0" w:color="auto"/>
+                  </w:tcBorders>
+                </w:tcPr>
+                <w:p>
+                  <w:pPr>
+                    <w:spacing w:after="0" w:line="240" w:lineRule="auto"/>
+                    <w:jc w:val="center"/>
+                    <w:textAlignment w:val="baseline"/>
+                    <w:rPr>
+                      <w:rFonts w:ascii="Cambria" w:eastAsia="Times New Roman" w:hAnsi="Cambria" w:cs="Times New Roman"/>
+                      <w:kern w:val="0"/>
+                      <w:sz w:val="19"/>
+                      <w:szCs w:val="19"/>
+                      <w14:ligatures w14:val="none"/>
+                    </w:rPr>
+                  </w:pPr>
+                  <w:r>
+                    <w:rPr>
+                      <w:rFonts w:ascii="Cambria" w:eastAsia="Times New Roman" w:hAnsi="Cambria" w:cs="Times New Roman"/>
+                      <w:kern w:val="0"/>
+                      <w:sz w:val="19"/>
+                      <w:szCs w:val="19"/>
+                      <w14:ligatures w14:val="none"/>
+                    </w:rPr>
+                    <w:t>3.b.2.</w:t>
+                  </w:r>
+                </w:p>
+              </w:tc>
+              <w:tc>
+                <w:tcPr>
+                  <w:tcW w:w="1890" w:type="dxa"/>
+                  <w:tcBorders>
+                    <w:top w:val="single" w:sz="6" w:space="0" w:color="auto"/>
+                    <w:left w:val="single" w:sz="6" w:space="0" w:color="auto"/>
+                    <w:bottom w:val="single" w:sz="6" w:space="0" w:color="auto"/>
+                    <w:right w:val="nil"/>
+                  </w:tcBorders>
+                </w:tcPr>
+                <w:p>
+                  <w:pPr>
+                    <w:spacing w:after="0" w:line="240" w:lineRule="auto"/>
+                    <w:textAlignment w:val="baseline"/>
+                    <w:rPr>
+                      <w:rFonts w:ascii="Calibri" w:eastAsia="Times New Roman" w:hAnsi="Calibri" w:cs="Calibri"/>
+                      <w:kern w:val="0"/>
+                      <w:sz w:val="19"/>
+                      <w:szCs w:val="19"/>
+                      <w14:ligatures w14:val="none"/>
+                    </w:rPr>
+                  </w:pPr>
+                  <w:r>
+                    <w:rPr>
+                      <w:rFonts w:ascii="Calibri" w:eastAsia="Times New Roman" w:hAnsi="Calibri" w:cs="Calibri"/>
+                      <w:kern w:val="0"/>
+                      <w:sz w:val="19"/>
+                      <w:szCs w:val="19"/>
+                      <w14:ligatures w14:val="none"/>
+                    </w:rPr>
+                    <w:t>Kế toán</w:t>
+                  </w:r>
+                </w:p>
+              </w:tc>
+              <w:tc>
+                <w:tcPr>
+                  <w:tcW w:w="3855" w:type="dxa"/>
+                  <w:tcBorders>
+                    <w:top w:val="single" w:sz="6" w:space="0" w:color="auto"/>
+                    <w:left w:val="nil"/>
+                    <w:bottom w:val="single" w:sz="6" w:space="0" w:color="auto"/>
+                    <w:right w:val="single" w:sz="6" w:space="0" w:color="auto"/>
+                  </w:tcBorders>
+                </w:tcPr>
+                <w:p>
+                  <w:pPr>
+                    <w:spacing w:after="0" w:line="240" w:lineRule="auto"/>
+                    <w:textAlignment w:val="baseline"/>
+                    <w:rPr>
+                      <w:rFonts w:ascii="Calibri" w:eastAsia="Times New Roman" w:hAnsi="Calibri" w:cs="Calibri"/>
+                      <w:kern w:val="0"/>
+                      <w:sz w:val="19"/>
+                      <w:szCs w:val="19"/>
+                      <w14:ligatures w14:val="none"/>
+                    </w:rPr>
+                  </w:pPr>
+                  <w:r>
+                    <w:rPr>
+                      <w:rFonts w:ascii="Calibri" w:eastAsia="Times New Roman" w:hAnsi="Calibri" w:cs="Calibri"/>
+                      <w:kern w:val="0"/>
+                      <w:sz w:val="19"/>
+                      <w:szCs w:val="19"/>
+                      <w14:ligatures w14:val="none"/>
+                    </w:rPr>
+                    <w:t>Chọn chức năng gửi mail riêng cho nhân sự</w:t>
+                  </w:r>
+                </w:p>
+              </w:tc>
+            </w:tr>
+            <w:tr>
+              <w:trPr>
+                <w:trHeight w:val="270"/>
+              </w:trPr>
+              <w:tc>
+                <w:tcPr>
+                  <w:tcW w:w="810" w:type="dxa"/>
+                  <w:tcBorders>
+                    <w:top w:val="single" w:sz="6" w:space="0" w:color="auto"/>
+                    <w:left w:val="single" w:sz="6" w:space="0" w:color="auto"/>
+                    <w:bottom w:val="single" w:sz="6" w:space="0" w:color="auto"/>
+                    <w:right w:val="single" w:sz="6" w:space="0" w:color="auto"/>
+                  </w:tcBorders>
+                </w:tcPr>
+                <w:p>
+                  <w:pPr>
+                    <w:spacing w:after="0" w:line="240" w:lineRule="auto"/>
+                    <w:jc w:val="center"/>
+                    <w:textAlignment w:val="baseline"/>
+                    <w:rPr>
+                      <w:rFonts w:ascii="Cambria" w:eastAsia="Times New Roman" w:hAnsi="Cambria" w:cs="Times New Roman"/>
+                      <w:kern w:val="0"/>
+                      <w:sz w:val="19"/>
+                      <w:szCs w:val="19"/>
+                      <w14:ligatures w14:val="none"/>
+                    </w:rPr>
+                  </w:pPr>
+                  <w:r>
+                    <w:rPr>
+                      <w:rFonts w:ascii="Cambria" w:eastAsia="Times New Roman" w:hAnsi="Cambria" w:cs="Times New Roman"/>
+                      <w:kern w:val="0"/>
+                      <w:sz w:val="19"/>
+                      <w:szCs w:val="19"/>
+                      <w14:ligatures w14:val="none"/>
+                    </w:rPr>
+                    <w:t>3.b.3.</w:t>
+                  </w:r>
+                </w:p>
+              </w:tc>
+              <w:tc>
+                <w:tcPr>
+                  <w:tcW w:w="1890" w:type="dxa"/>
+                  <w:tcBorders>
+                    <w:top w:val="single" w:sz="6" w:space="0" w:color="auto"/>
+                    <w:left w:val="single" w:sz="6" w:space="0" w:color="auto"/>
+                    <w:bottom w:val="single" w:sz="6" w:space="0" w:color="auto"/>
+                    <w:right w:val="nil"/>
+                  </w:tcBorders>
+                </w:tcPr>
+                <w:p>
+                  <w:pPr>
+                    <w:spacing w:after="0" w:line="240" w:lineRule="auto"/>
+                    <w:textAlignment w:val="baseline"/>
+                    <w:rPr>
+                      <w:rFonts w:ascii="Calibri" w:eastAsia="Times New Roman" w:hAnsi="Calibri" w:cs="Calibri"/>
+                      <w:kern w:val="0"/>
+                      <w:sz w:val="19"/>
+                      <w:szCs w:val="19"/>
+                      <w14:ligatures w14:val="none"/>
+                    </w:rPr>
+                  </w:pPr>
+                  <w:r>
+                    <w:rPr>
+                      <w:rFonts w:ascii="Calibri" w:eastAsia="Times New Roman" w:hAnsi="Calibri" w:cs="Calibri"/>
+                      <w:kern w:val="0"/>
+                      <w:sz w:val="19"/>
+                      <w:szCs w:val="19"/>
+                      <w14:ligatures w14:val="none"/>
+                    </w:rPr>
+                    <w:t>Hệ thống chấm công</w:t>
+                  </w:r>
+                </w:p>
+              </w:tc>
+              <w:tc>
+                <w:tcPr>
+                  <w:tcW w:w="3855" w:type="dxa"/>
+                  <w:tcBorders>
+                    <w:top w:val="single" w:sz="6" w:space="0" w:color="auto"/>
+                    <w:left w:val="nil"/>
+                    <w:bottom w:val="single" w:sz="6" w:space="0" w:color="auto"/>
+                    <w:right w:val="single" w:sz="6" w:space="0" w:color="auto"/>
+                  </w:tcBorders>
+                </w:tcPr>
+                <w:p>
+                  <w:pPr>
+                    <w:spacing w:after="0" w:line="240" w:lineRule="auto"/>
+                    <w:textAlignment w:val="baseline"/>
+                    <w:rPr>
+                      <w:rFonts w:ascii="Calibri" w:eastAsia="Times New Roman" w:hAnsi="Calibri" w:cs="Calibri"/>
+                      <w:kern w:val="0"/>
+                      <w:sz w:val="19"/>
+                      <w:szCs w:val="19"/>
+                      <w14:ligatures w14:val="none"/>
+                    </w:rPr>
+                  </w:pPr>
+                  <w:r>
+                    <w:rPr>
+                      <w:rFonts w:ascii="Calibri" w:eastAsia="Times New Roman" w:hAnsi="Calibri" w:cs="Calibri"/>
+                      <w:kern w:val="0"/>
+                      <w:sz w:val="19"/>
+                      <w:szCs w:val="19"/>
+                      <w14:ligatures w14:val="none"/>
+                    </w:rPr>
+                    <w:t>Thực hiện gửi mail thông báo lương tới nhân sự</w:t>
+                  </w:r>
+                </w:p>
+              </w:tc>
+            </w:tr>
+          </w:tbl>
+          <w:p>
+            <w:pPr>
+              <w:spacing w:after="0" w:line="240" w:lineRule="auto"/>
+              <w:textAlignment w:val="baseline"/>
+              <w:rPr>
+                <w:rFonts w:ascii="Times New Roman" w:eastAsia="Times New Roman" w:hAnsi="Times New Roman" w:cs="Times New Roman"/>
+                <w:kern w:val="0"/>
+                <w:sz w:val="24"/>
+                <w:szCs w:val="24"/>
+                <w14:ligatures w14:val="none"/>
+              </w:rPr>
+            </w:pPr>
+            <w:r>
+              <w:rPr>
+                <w:rFonts w:ascii="Cambria" w:eastAsia="Times New Roman" w:hAnsi="Cambria" w:cs="Times New Roman"/>
+                <w:kern w:val="0"/>
+                <w:sz w:val="24"/>
+                <w:szCs w:val="24"/>
+                <w14:ligatures w14:val="none"/>
+              </w:rPr>
+              <w:t> </w:t>
+            </w:r>
+          </w:p>
+        </w:tc>
+      </w:tr>
+      <w:tr>
+        <w:trPr>
+          <w:trHeight w:val="626"/>
+        </w:trPr>
+        <w:tc>
+          <w:tcPr>
+            <w:tcW w:w="1755" w:type="dxa"/>
+            <w:tcBorders>
+              <w:top w:val="single" w:sz="6" w:space="0" w:color="auto"/>
+              <w:left w:val="single" w:sz="6" w:space="0" w:color="auto"/>
+              <w:bottom w:val="single" w:sz="6" w:space="0" w:color="auto"/>
+              <w:right w:val="single" w:sz="6" w:space="0" w:color="auto"/>
+            </w:tcBorders>
+            <w:shd w:val="clear" w:color="auto" w:fill="C5F1E3"/>
+            <w:hideMark/>
+          </w:tcPr>
+          <w:p>
+            <w:pPr>
+              <w:spacing w:after="0" w:line="240" w:lineRule="auto"/>
+              <w:textAlignment w:val="baseline"/>
+              <w:rPr>
+                <w:rFonts w:ascii="Times New Roman" w:eastAsia="Times New Roman" w:hAnsi="Times New Roman" w:cs="Times New Roman"/>
+                <w:kern w:val="0"/>
+                <w:sz w:val="24"/>
+                <w:szCs w:val="24"/>
+                <w14:ligatures w14:val="none"/>
+              </w:rPr>
+            </w:pPr>
+            <w:r>
+              <w:rPr>
+                <w:rFonts w:ascii="Tahoma" w:eastAsia="Times New Roman" w:hAnsi="Tahoma" w:cs="Tahoma"/>
+                <w:b/>
+                <w:bCs/>
+                <w:color w:val="000000"/>
+                <w:kern w:val="0"/>
+                <w:sz w:val="19"/>
+                <w:szCs w:val="19"/>
+                <w14:ligatures w14:val="none"/>
+              </w:rPr>
+              <w:t>Hậu điều kiện</w:t>
+            </w:r>
+            <w:r>
+              <w:rPr>
+                <w:rFonts w:ascii="Tahoma" w:eastAsia="Times New Roman" w:hAnsi="Tahoma" w:cs="Tahoma"/>
+                <w:color w:val="000000"/>
+                <w:kern w:val="0"/>
+                <w:sz w:val="19"/>
+                <w:szCs w:val="19"/>
+                <w14:ligatures w14:val="none"/>
+              </w:rPr>
+              <w:t> </w:t>
+            </w:r>
+          </w:p>
+        </w:tc>
+        <w:tc>
+          <w:tcPr>
+            <w:tcW w:w="7290" w:type="dxa"/>
+            <w:gridSpan w:val="3"/>
+            <w:tcBorders>
+              <w:top w:val="single" w:sz="6" w:space="0" w:color="auto"/>
+              <w:left w:val="single" w:sz="6" w:space="0" w:color="auto"/>
+              <w:bottom w:val="single" w:sz="6" w:space="0" w:color="auto"/>
+              <w:right w:val="single" w:sz="6" w:space="0" w:color="auto"/>
+            </w:tcBorders>
+            <w:hideMark/>
+          </w:tcPr>
+          <w:p>
+            <w:pPr>
+              <w:spacing w:after="0" w:line="240" w:lineRule="auto"/>
+              <w:jc w:val="both"/>
+              <w:textAlignment w:val="baseline"/>
+              <w:rPr>
+                <w:rFonts w:ascii="Times New Roman" w:eastAsia="Times New Roman" w:hAnsi="Times New Roman" w:cs="Times New Roman"/>
+                <w:kern w:val="0"/>
+                <w:sz w:val="24"/>
+                <w:szCs w:val="24"/>
+                <w14:ligatures w14:val="none"/>
+              </w:rPr>
+            </w:pPr>
+            <w:r>
+              <w:rPr>
+                <w:rFonts w:ascii="Times New Roman" w:eastAsia="Times New Roman" w:hAnsi="Times New Roman" w:cs="Times New Roman"/>
+                <w:kern w:val="0"/>
+                <w:sz w:val="24"/>
+                <w:szCs w:val="24"/>
+                <w14:ligatures w14:val="none"/>
+              </w:rPr>
+              <w:t xml:space="preserve">Hệ thống chấm công nhận được báo cáo thông tin tính lương của từng </w:t>
+            </w:r>
+          </w:p>
+          <w:p>
+            <w:pPr>
+              <w:spacing w:after="0" w:line="240" w:lineRule="auto"/>
+              <w:jc w:val="both"/>
+              <w:textAlignment w:val="baseline"/>
+              <w:rPr>
+                <w:rFonts w:ascii="Times New Roman" w:eastAsia="Times New Roman" w:hAnsi="Times New Roman" w:cs="Times New Roman"/>
+                <w:kern w:val="0"/>
+                <w:sz w:val="24"/>
+                <w:szCs w:val="24"/>
+                <w14:ligatures w14:val="none"/>
+              </w:rPr>
+            </w:pPr>
+            <w:r>
+              <w:rPr>
+                <w:rFonts w:ascii="Times New Roman" w:eastAsia="Times New Roman" w:hAnsi="Times New Roman" w:cs="Times New Roman"/>
+                <w:kern w:val="0"/>
+                <w:sz w:val="24"/>
+                <w:szCs w:val="24"/>
+                <w14:ligatures w14:val="none"/>
+              </w:rPr>
+              <w:t>team</w:t>
+            </w:r>
+          </w:p>
+        </w:tc>
+      </w:tr>
+    </w:tbl>
+    <w:p/>
     <w:sectPr>
       <w:pgSz w:w="12240" w:h="15840"/>
       <w:pgMar w:top="1440" w:right="1440" w:bottom="1440" w:left="1440" w:header="720" w:footer="720" w:gutter="0"/>
@@ -4117,7 +8764,7 @@
   <w:style w:type="paragraph" w:default="1" w:styleId="Normal">
     <w:name w:val="Normal"/>
     <w:qFormat/>
-    <w:rsid w:val="00B453D3"/>
+    <w:rsid w:val="00561DF5"/>
     <w:pPr>
       <w:spacing w:line="256" w:lineRule="auto"/>
     </w:pPr>

</xml_diff>